<commit_message>
Added GPIO interrupts into DEV API Updated Docs/issues edge-driven interrupts silicon bug
</commit_message>
<xml_diff>
--- a/FreeRTOSv202212.01-LTS/FreeRTOS/Docs/DEV API - Extension Interface and MOS issues.docx
+++ b/FreeRTOSv202212.01-LTS/FreeRTOS/Docs/DEV API - Extension Interface and MOS issues.docx
@@ -670,19 +670,7 @@
     </w:p>
     <w:p>
       <w:r>
-        <w:t xml:space="preserve">The MOS API does not </w:t>
-      </w:r>
-      <w:r>
-        <w:t>expose</w:t>
-      </w:r>
-      <w:r>
-        <w:t xml:space="preserve"> any GPIO functions. </w:t>
-      </w:r>
-      <w:r>
-        <w:t>With safeguarding configured, and o</w:t>
-      </w:r>
-      <w:r>
-        <w:t>n application call to Open a device, t</w:t>
+        <w:t>The MOS API does not expose any GPIO functions. With safeguarding configured, and on application call to Open a device, t</w:t>
       </w:r>
       <w:r>
         <w:t xml:space="preserve">he </w:t>
@@ -693,13 +681,7 @@
       </w:r>
       <w:proofErr w:type="spellEnd"/>
       <w:r>
-        <w:t xml:space="preserve"> DEV API </w:t>
-      </w:r>
-      <w:r>
-        <w:t xml:space="preserve">software </w:t>
-      </w:r>
-      <w:r>
-        <w:t xml:space="preserve">shall check that </w:t>
+        <w:t xml:space="preserve"> DEV API software shall check that </w:t>
       </w:r>
       <w:r>
         <w:t>the</w:t>
@@ -711,10 +693,7 @@
         <w:t>(s)</w:t>
       </w:r>
       <w:r>
-        <w:t xml:space="preserve"> </w:t>
-      </w:r>
-      <w:r>
-        <w:t>ha</w:t>
+        <w:t xml:space="preserve"> ha</w:t>
       </w:r>
       <w:r>
         <w:t>ve</w:t>
@@ -726,19 +705,13 @@
         <w:t xml:space="preserve">previously </w:t>
       </w:r>
       <w:r>
-        <w:t xml:space="preserve">allocated </w:t>
-      </w:r>
-      <w:r>
-        <w:t xml:space="preserve">prior to successfully allocating </w:t>
+        <w:t xml:space="preserve">allocated prior to successfully allocating </w:t>
       </w:r>
       <w:r>
         <w:t>the</w:t>
       </w:r>
       <w:r>
-        <w:t xml:space="preserve"> GPIO function. </w:t>
-      </w:r>
-      <w:r>
-        <w:t xml:space="preserve">Each GPIO pin </w:t>
+        <w:t xml:space="preserve"> GPIO function. Each GPIO pin </w:t>
       </w:r>
       <w:r>
         <w:t>may</w:t>
@@ -765,10 +738,7 @@
         <w:t>device 26.</w:t>
       </w:r>
       <w:r>
-        <w:t xml:space="preserve"> </w:t>
-      </w:r>
-      <w:r>
-        <w:t xml:space="preserve">Note that </w:t>
+        <w:t xml:space="preserve"> Note that </w:t>
       </w:r>
       <w:r>
         <w:t>GPIO 25</w:t>
@@ -798,22 +768,10 @@
         <w:t>because of issues in the MOS SPI software</w:t>
       </w:r>
       <w:r>
-        <w:t xml:space="preserve"> (</w:t>
-      </w:r>
-      <w:r>
-        <w:t xml:space="preserve">see </w:t>
-      </w:r>
-      <w:r>
-        <w:t>below)</w:t>
-      </w:r>
-      <w:r>
-        <w:t xml:space="preserve">. </w:t>
-      </w:r>
-      <w:r>
-        <w:t>The remaining</w:t>
-      </w:r>
-      <w:r>
-        <w:t xml:space="preserve"> </w:t>
+        <w:t xml:space="preserve"> (see below)</w:t>
+      </w:r>
+      <w:r>
+        <w:t xml:space="preserve">. The remaining </w:t>
       </w:r>
       <w:r>
         <w:t xml:space="preserve">13 GPIO-alternate </w:t>
@@ -827,28 +785,10 @@
       </w:r>
       <w:proofErr w:type="gramEnd"/>
       <w:r>
-        <w:t>16</w:t>
-      </w:r>
-      <w:r>
-        <w:t xml:space="preserve">, </w:t>
-      </w:r>
-      <w:r>
-        <w:t>17..24</w:t>
-      </w:r>
-      <w:r>
-        <w:t xml:space="preserve">, </w:t>
-      </w:r>
-      <w:r>
-        <w:t>and 26</w:t>
-      </w:r>
-      <w:r>
-        <w:t xml:space="preserve">) can be </w:t>
-      </w:r>
-      <w:r>
-        <w:t>assigned</w:t>
-      </w:r>
-      <w:r>
-        <w:t>.</w:t>
+        <w:t xml:space="preserve">16, 17..24, and 26) can be </w:t>
+      </w:r>
+      <w:r>
+        <w:t>assigned.</w:t>
       </w:r>
       <w:r>
         <w:t xml:space="preserve"> </w:t>
@@ -867,13 +807,7 @@
     </w:p>
     <w:p>
       <w:r>
-        <w:t>The reset default for all GPIO pins is Mode 2</w:t>
-      </w:r>
-      <w:r>
-        <w:t xml:space="preserve"> =</w:t>
-      </w:r>
-      <w:r>
-        <w:t xml:space="preserve"> Input with interrupts disabled. </w:t>
+        <w:t xml:space="preserve">The reset default for all GPIO pins is Mode 2 = Input with interrupts disabled. </w:t>
       </w:r>
       <w:r>
         <w:t xml:space="preserve">The </w:t>
@@ -896,10 +830,7 @@
         <w:t>contains</w:t>
       </w:r>
       <w:r>
-        <w:t xml:space="preserve"> one public function, GPIOB_SETMODE to set the mode of port B. </w:t>
-      </w:r>
-      <w:r>
-        <w:t xml:space="preserve">This is called once from </w:t>
+        <w:t xml:space="preserve"> one public function, GPIOB_SETMODE to set the mode of port B. This is called once from </w:t>
       </w:r>
       <w:proofErr w:type="spellStart"/>
       <w:r>
@@ -907,10 +838,7 @@
       </w:r>
       <w:proofErr w:type="spellEnd"/>
       <w:r>
-        <w:t>/init_params_f92.asm</w:t>
-      </w:r>
-      <w:r>
-        <w:t xml:space="preserve"> (modified version of the </w:t>
+        <w:t xml:space="preserve">/init_params_f92.asm (modified version of the </w:t>
       </w:r>
       <w:proofErr w:type="spellStart"/>
       <w:r>
@@ -918,31 +846,7 @@
       </w:r>
       <w:proofErr w:type="spellEnd"/>
       <w:r>
-        <w:t xml:space="preserve"> startup)</w:t>
-      </w:r>
-      <w:r>
-        <w:t xml:space="preserve">, to </w:t>
-      </w:r>
-      <w:r>
-        <w:t>configure</w:t>
-      </w:r>
-      <w:r>
-        <w:t xml:space="preserve"> Port B2 (GPIO 25 / SPI SS) </w:t>
-      </w:r>
-      <w:r>
-        <w:t xml:space="preserve">as </w:t>
-      </w:r>
-      <w:r>
-        <w:t xml:space="preserve">Mode 9 </w:t>
-      </w:r>
-      <w:r>
-        <w:t>(as per</w:t>
-      </w:r>
-      <w:r>
-        <w:t xml:space="preserve"> PS015317 table 6, </w:t>
-      </w:r>
-      <w:r>
-        <w:t xml:space="preserve">as </w:t>
+        <w:t xml:space="preserve"> startup), to configure Port B2 (GPIO 25 / SPI SS) as Mode 9 (as per PS015317 table 6, as </w:t>
       </w:r>
       <w:r>
         <w:t xml:space="preserve">a </w:t>
@@ -954,10 +858,7 @@
         <w:t>interrupt input</w:t>
       </w:r>
       <w:r>
-        <w:t xml:space="preserve">). </w:t>
-      </w:r>
-      <w:r>
-        <w:t>Th</w:t>
+        <w:t>). Th</w:t>
       </w:r>
       <w:r>
         <w:t>is</w:t>
@@ -966,31 +867,13 @@
         <w:t xml:space="preserve"> </w:t>
       </w:r>
       <w:r>
-        <w:t>may be</w:t>
-      </w:r>
-      <w:r>
-        <w:t xml:space="preserve"> </w:t>
-      </w:r>
-      <w:r>
-        <w:t xml:space="preserve">a left-over from testing MOS </w:t>
-      </w:r>
-      <w:r>
-        <w:t>SPI</w:t>
+        <w:t>may be a left-over from testing MOS SPI</w:t>
       </w:r>
       <w:r>
         <w:t xml:space="preserve">. </w:t>
       </w:r>
       <w:r>
-        <w:t>N</w:t>
-      </w:r>
-      <w:r>
-        <w:t xml:space="preserve">ote </w:t>
-      </w:r>
-      <w:r>
-        <w:t xml:space="preserve">also </w:t>
-      </w:r>
-      <w:r>
-        <w:t xml:space="preserve">the bug in </w:t>
+        <w:t xml:space="preserve">Note also the bug in </w:t>
       </w:r>
       <w:proofErr w:type="spellStart"/>
       <w:proofErr w:type="gramStart"/>
@@ -1011,10 +894,7 @@
       </w:r>
       <w:proofErr w:type="spellEnd"/>
       <w:r>
-        <w:t>::GPIOB_M4 dual edge interrupt, should be clear DDR, clear ALT1, set ALT2</w:t>
-      </w:r>
-      <w:r>
-        <w:t xml:space="preserve">; although that mode is unused. </w:t>
+        <w:t xml:space="preserve">::GPIOB_M4 dual edge interrupt, should be clear DDR, clear ALT1, set ALT2; although that mode is unused. </w:t>
       </w:r>
     </w:p>
     <w:p>
@@ -1027,13 +907,7 @@
     </w:p>
     <w:p>
       <w:r>
-        <w:t>There is no</w:t>
-      </w:r>
-      <w:r>
-        <w:t xml:space="preserve"> MOS API</w:t>
-      </w:r>
-      <w:r>
-        <w:t xml:space="preserve"> </w:t>
+        <w:t xml:space="preserve">There is no MOS API </w:t>
       </w:r>
       <w:r>
         <w:t xml:space="preserve">for programmers </w:t>
@@ -1059,24 +933,1559 @@
       </w:r>
       <w:proofErr w:type="spellEnd"/>
       <w:r>
-        <w:t xml:space="preserve"> DEV API shall craft new software. </w:t>
-      </w:r>
-      <w:r>
-        <w:t xml:space="preserve">There are numerous examples of setting up GPIO registers </w:t>
+        <w:t xml:space="preserve"> DEV API shall craft new software. There are numerous examples of setting up GPIO registers </w:t>
       </w:r>
       <w:r>
         <w:t xml:space="preserve">in the MOS software </w:t>
       </w:r>
       <w:r>
-        <w:t>to</w:t>
-      </w:r>
-      <w:r>
-        <w:t xml:space="preserve"> build on. </w:t>
-      </w:r>
-    </w:p>
+        <w:t xml:space="preserve">to build on. </w:t>
+      </w:r>
+    </w:p>
+    <w:p>
+      <w:pPr>
+        <w:pStyle w:val="Heading4"/>
+      </w:pPr>
+      <w:r>
+        <w:t>GPIO Errata</w:t>
+      </w:r>
+      <w:r>
+        <w:t xml:space="preserve"> – Edge-drive</w:t>
+      </w:r>
+      <w:r>
+        <w:t>n</w:t>
+      </w:r>
+      <w:r>
+        <w:t xml:space="preserve"> interrupts</w:t>
+      </w:r>
+    </w:p>
+    <w:p>
+      <w:r>
+        <w:t xml:space="preserve">Bug: </w:t>
+      </w:r>
+      <w:r>
+        <w:t xml:space="preserve">Refer to </w:t>
+      </w:r>
+      <w:proofErr w:type="spellStart"/>
+      <w:r>
+        <w:t>Zilog</w:t>
+      </w:r>
+      <w:proofErr w:type="spellEnd"/>
+      <w:r>
+        <w:t xml:space="preserve"> UP0049 item no.6, “GPIO edge-trigger interrupt mapping error”. Use of </w:t>
+      </w:r>
+      <w:r>
+        <w:rPr>
+          <w:i/>
+          <w:iCs/>
+        </w:rPr>
+        <w:t>edge-driven</w:t>
+      </w:r>
+      <w:r>
+        <w:t xml:space="preserve"> interrupts (modes 6 and 9) are limited due to a bug in the chip logic. In particular, interrupt clear down will not work correctly for certain combinations of GPIO and alternate function pin assignment within any given port. </w:t>
+      </w:r>
+    </w:p>
+    <w:p>
+      <w:pPr>
+        <w:rPr>
+          <w:rStyle w:val="fontstyle01"/>
+        </w:rPr>
+      </w:pPr>
+      <w:r>
+        <w:rPr>
+          <w:rStyle w:val="fontstyle01"/>
+        </w:rPr>
+        <w:t xml:space="preserve">Resolution: </w:t>
+      </w:r>
+      <w:r>
+        <w:rPr>
+          <w:rStyle w:val="fontstyle01"/>
+        </w:rPr>
+        <w:t>To achieve proper interrupt clear</w:t>
+      </w:r>
+      <w:r>
+        <w:rPr>
+          <w:rStyle w:val="fontstyle01"/>
+        </w:rPr>
+        <w:t xml:space="preserve"> down</w:t>
+      </w:r>
+      <w:r>
+        <w:rPr>
+          <w:rStyle w:val="fontstyle01"/>
+        </w:rPr>
+        <w:t xml:space="preserve"> behaviour for a particular port pin, its mirror pin must be programmed in a similar manner</w:t>
+      </w:r>
+      <w:r>
+        <w:rPr>
+          <w:rStyle w:val="fontstyle01"/>
+        </w:rPr>
+        <w:t xml:space="preserve"> (i.e. edge-driven interrupt)</w:t>
+      </w:r>
+      <w:r>
+        <w:rPr>
+          <w:rStyle w:val="fontstyle01"/>
+        </w:rPr>
+        <w:t>. For any port, for any pin, its mirror pin = 7 - pin#; giving the mirror pin pairs {(7,0</w:t>
+      </w:r>
+      <w:proofErr w:type="gramStart"/>
+      <w:r>
+        <w:rPr>
+          <w:rStyle w:val="fontstyle01"/>
+        </w:rPr>
+        <w:t>),(</w:t>
+      </w:r>
+      <w:proofErr w:type="gramEnd"/>
+      <w:r>
+        <w:rPr>
+          <w:rStyle w:val="fontstyle01"/>
+        </w:rPr>
+        <w:t xml:space="preserve">6,1),(5,2),(4,3)}. </w:t>
+      </w:r>
+    </w:p>
+    <w:p>
+      <w:pPr>
+        <w:rPr>
+          <w:rStyle w:val="fontstyle01"/>
+        </w:rPr>
+      </w:pPr>
+      <w:r>
+        <w:rPr>
+          <w:rStyle w:val="fontstyle01"/>
+        </w:rPr>
+        <w:t>Impact for Agon Light2 at Extension Interface:</w:t>
+      </w:r>
+    </w:p>
+    <w:tbl>
+      <w:tblPr>
+        <w:tblStyle w:val="GridTable4-Accent1"/>
+        <w:tblW w:w="0" w:type="auto"/>
+        <w:tblLook w:val="04A0" w:firstRow="1" w:lastRow="0" w:firstColumn="1" w:lastColumn="0" w:noHBand="0" w:noVBand="1"/>
+      </w:tblPr>
+      <w:tblGrid>
+        <w:gridCol w:w="846"/>
+        <w:gridCol w:w="1984"/>
+        <w:gridCol w:w="6237"/>
+      </w:tblGrid>
+      <w:tr>
+        <w:trPr>
+          <w:cnfStyle w:val="100000000000" w:firstRow="1" w:lastRow="0" w:firstColumn="0" w:lastColumn="0" w:oddVBand="0" w:evenVBand="0" w:oddHBand="0" w:evenHBand="0" w:firstRowFirstColumn="0" w:firstRowLastColumn="0" w:lastRowFirstColumn="0" w:lastRowLastColumn="0"/>
+        </w:trPr>
+        <w:tc>
+          <w:tcPr>
+            <w:cnfStyle w:val="001000000000" w:firstRow="0" w:lastRow="0" w:firstColumn="1" w:lastColumn="0" w:oddVBand="0" w:evenVBand="0" w:oddHBand="0" w:evenHBand="0" w:firstRowFirstColumn="0" w:firstRowLastColumn="0" w:lastRowFirstColumn="0" w:lastRowLastColumn="0"/>
+            <w:tcW w:w="846" w:type="dxa"/>
+          </w:tcPr>
+          <w:p>
+            <w:r>
+              <w:t>Port / Pin</w:t>
+            </w:r>
+          </w:p>
+        </w:tc>
+        <w:tc>
+          <w:tcPr>
+            <w:tcW w:w="1984" w:type="dxa"/>
+          </w:tcPr>
+          <w:p>
+            <w:pPr>
+              <w:cnfStyle w:val="100000000000" w:firstRow="1" w:lastRow="0" w:firstColumn="0" w:lastColumn="0" w:oddVBand="0" w:evenVBand="0" w:oddHBand="0" w:evenHBand="0" w:firstRowFirstColumn="0" w:firstRowLastColumn="0" w:lastRowFirstColumn="0" w:lastRowLastColumn="0"/>
+            </w:pPr>
+            <w:r>
+              <w:t xml:space="preserve">Mirror </w:t>
+            </w:r>
+            <w:r>
+              <w:rPr>
+                <w:rFonts w:cstheme="minorHAnsi"/>
+              </w:rPr>
+              <w:t>→</w:t>
+            </w:r>
+            <w:r>
+              <w:t xml:space="preserve"> Function</w:t>
+            </w:r>
+          </w:p>
+        </w:tc>
+        <w:tc>
+          <w:tcPr>
+            <w:tcW w:w="6237" w:type="dxa"/>
+          </w:tcPr>
+          <w:p>
+            <w:pPr>
+              <w:cnfStyle w:val="100000000000" w:firstRow="1" w:lastRow="0" w:firstColumn="0" w:lastColumn="0" w:oddVBand="0" w:evenVBand="0" w:oddHBand="0" w:evenHBand="0" w:firstRowFirstColumn="0" w:firstRowLastColumn="0" w:lastRowFirstColumn="0" w:lastRowLastColumn="0"/>
+            </w:pPr>
+            <w:r>
+              <w:t>Notes</w:t>
+            </w:r>
+          </w:p>
+        </w:tc>
+      </w:tr>
+      <w:tr>
+        <w:trPr>
+          <w:cnfStyle w:val="000000100000" w:firstRow="0" w:lastRow="0" w:firstColumn="0" w:lastColumn="0" w:oddVBand="0" w:evenVBand="0" w:oddHBand="1" w:evenHBand="0" w:firstRowFirstColumn="0" w:firstRowLastColumn="0" w:lastRowFirstColumn="0" w:lastRowLastColumn="0"/>
+        </w:trPr>
+        <w:tc>
+          <w:tcPr>
+            <w:cnfStyle w:val="001000000000" w:firstRow="0" w:lastRow="0" w:firstColumn="1" w:lastColumn="0" w:oddVBand="0" w:evenVBand="0" w:oddHBand="0" w:evenHBand="0" w:firstRowFirstColumn="0" w:firstRowLastColumn="0" w:lastRowFirstColumn="0" w:lastRowLastColumn="0"/>
+            <w:tcW w:w="846" w:type="dxa"/>
+          </w:tcPr>
+          <w:p>
+            <w:r>
+              <w:t>PD7</w:t>
+            </w:r>
+          </w:p>
+        </w:tc>
+        <w:tc>
+          <w:tcPr>
+            <w:tcW w:w="1984" w:type="dxa"/>
+          </w:tcPr>
+          <w:p>
+            <w:pPr>
+              <w:cnfStyle w:val="000000100000" w:firstRow="0" w:lastRow="0" w:firstColumn="0" w:lastColumn="0" w:oddVBand="0" w:evenVBand="0" w:oddHBand="1" w:evenHBand="0" w:firstRowFirstColumn="0" w:firstRowLastColumn="0" w:lastRowFirstColumn="0" w:lastRowLastColumn="0"/>
+            </w:pPr>
+            <w:r>
+              <w:t xml:space="preserve">PD0 </w:t>
+            </w:r>
+            <w:r>
+              <w:rPr>
+                <w:rFonts w:cstheme="minorHAnsi"/>
+              </w:rPr>
+              <w:t>→</w:t>
+            </w:r>
+            <w:r>
+              <w:t xml:space="preserve"> Uart0 TX</w:t>
+            </w:r>
+          </w:p>
+        </w:tc>
+        <w:tc>
+          <w:tcPr>
+            <w:tcW w:w="6237" w:type="dxa"/>
+          </w:tcPr>
+          <w:p>
+            <w:pPr>
+              <w:cnfStyle w:val="000000100000" w:firstRow="0" w:lastRow="0" w:firstColumn="0" w:lastColumn="0" w:oddVBand="0" w:evenVBand="0" w:oddHBand="1" w:evenHBand="0" w:firstRowFirstColumn="0" w:firstRowLastColumn="0" w:lastRowFirstColumn="0" w:lastRowLastColumn="0"/>
+            </w:pPr>
+            <w:r>
+              <w:t xml:space="preserve">Tested using </w:t>
+            </w:r>
+            <w:r>
+              <w:t xml:space="preserve">PD7 </w:t>
+            </w:r>
+            <w:r>
+              <w:t>in</w:t>
+            </w:r>
+            <w:r>
+              <w:t xml:space="preserve"> </w:t>
+            </w:r>
+            <w:r>
+              <w:t>DEV_MODE_GPIO_INTRDE</w:t>
+            </w:r>
+            <w:r>
+              <w:t xml:space="preserve"> with PD4 </w:t>
+            </w:r>
+            <w:r>
+              <w:t>DEV_MODE_GPIO_OUT</w:t>
+            </w:r>
+            <w:r>
+              <w:t xml:space="preserve">. </w:t>
+            </w:r>
+            <w:r>
+              <w:rPr>
+                <w:highlight w:val="green"/>
+              </w:rPr>
+              <w:t>PD7</w:t>
+            </w:r>
+            <w:r>
+              <w:rPr>
+                <w:highlight w:val="green"/>
+              </w:rPr>
+              <w:t xml:space="preserve"> </w:t>
+            </w:r>
+            <w:r>
+              <w:rPr>
+                <w:highlight w:val="green"/>
+              </w:rPr>
+              <w:t>f</w:t>
+            </w:r>
+            <w:r>
+              <w:rPr>
+                <w:highlight w:val="green"/>
+              </w:rPr>
+              <w:t>alling edge events are captured and cleared</w:t>
+            </w:r>
+            <w:r>
+              <w:t>.</w:t>
+            </w:r>
+            <w:r>
+              <w:t xml:space="preserve"> PD7</w:t>
+            </w:r>
+            <w:r>
+              <w:t xml:space="preserve"> </w:t>
+            </w:r>
+            <w:r>
+              <w:rPr>
+                <w:highlight w:val="red"/>
+              </w:rPr>
+              <w:t>r</w:t>
+            </w:r>
+            <w:r>
+              <w:rPr>
+                <w:highlight w:val="red"/>
+              </w:rPr>
+              <w:t>ising edge events are not captured.</w:t>
+            </w:r>
+            <w:r>
+              <w:t xml:space="preserve"> No resolution as UART0 is the eZ80-VDP link.</w:t>
+            </w:r>
+          </w:p>
+        </w:tc>
+      </w:tr>
+      <w:tr>
+        <w:tc>
+          <w:tcPr>
+            <w:cnfStyle w:val="001000000000" w:firstRow="0" w:lastRow="0" w:firstColumn="1" w:lastColumn="0" w:oddVBand="0" w:evenVBand="0" w:oddHBand="0" w:evenHBand="0" w:firstRowFirstColumn="0" w:firstRowLastColumn="0" w:lastRowFirstColumn="0" w:lastRowLastColumn="0"/>
+            <w:tcW w:w="846" w:type="dxa"/>
+          </w:tcPr>
+          <w:p>
+            <w:r>
+              <w:t>PD6</w:t>
+            </w:r>
+          </w:p>
+        </w:tc>
+        <w:tc>
+          <w:tcPr>
+            <w:tcW w:w="1984" w:type="dxa"/>
+          </w:tcPr>
+          <w:p>
+            <w:pPr>
+              <w:cnfStyle w:val="000000000000" w:firstRow="0" w:lastRow="0" w:firstColumn="0" w:lastColumn="0" w:oddVBand="0" w:evenVBand="0" w:oddHBand="0" w:evenHBand="0" w:firstRowFirstColumn="0" w:firstRowLastColumn="0" w:lastRowFirstColumn="0" w:lastRowLastColumn="0"/>
+            </w:pPr>
+            <w:r>
+              <w:t xml:space="preserve">PD1 </w:t>
+            </w:r>
+            <w:r>
+              <w:rPr>
+                <w:rFonts w:cstheme="minorHAnsi"/>
+              </w:rPr>
+              <w:t>→</w:t>
+            </w:r>
+            <w:r>
+              <w:t xml:space="preserve"> Uart0 RX</w:t>
+            </w:r>
+          </w:p>
+        </w:tc>
+        <w:tc>
+          <w:tcPr>
+            <w:tcW w:w="6237" w:type="dxa"/>
+          </w:tcPr>
+          <w:p>
+            <w:pPr>
+              <w:cnfStyle w:val="000000000000" w:firstRow="0" w:lastRow="0" w:firstColumn="0" w:lastColumn="0" w:oddVBand="0" w:evenVBand="0" w:oddHBand="0" w:evenHBand="0" w:firstRowFirstColumn="0" w:firstRowLastColumn="0" w:lastRowFirstColumn="0" w:lastRowLastColumn="0"/>
+            </w:pPr>
+            <w:r>
+              <w:t>Tested similar to PD7.</w:t>
+            </w:r>
+            <w:r>
+              <w:t xml:space="preserve"> </w:t>
+            </w:r>
+            <w:r>
+              <w:rPr>
+                <w:highlight w:val="red"/>
+              </w:rPr>
+              <w:t>PD6</w:t>
+            </w:r>
+            <w:r>
+              <w:rPr>
+                <w:highlight w:val="red"/>
+              </w:rPr>
+              <w:t xml:space="preserve"> </w:t>
+            </w:r>
+            <w:r>
+              <w:rPr>
+                <w:highlight w:val="red"/>
+              </w:rPr>
+              <w:t>r</w:t>
+            </w:r>
+            <w:r>
+              <w:rPr>
+                <w:highlight w:val="red"/>
+              </w:rPr>
+              <w:t>ising edge</w:t>
+            </w:r>
+            <w:r>
+              <w:t xml:space="preserve"> </w:t>
+            </w:r>
+            <w:r>
+              <w:t>events are not captured.</w:t>
+            </w:r>
+            <w:r>
+              <w:t xml:space="preserve"> </w:t>
+            </w:r>
+            <w:r>
+              <w:rPr>
+                <w:highlight w:val="green"/>
+              </w:rPr>
+              <w:t xml:space="preserve">PD6 </w:t>
+            </w:r>
+            <w:r>
+              <w:rPr>
+                <w:highlight w:val="green"/>
+              </w:rPr>
+              <w:t>f</w:t>
+            </w:r>
+            <w:r>
+              <w:rPr>
+                <w:highlight w:val="green"/>
+              </w:rPr>
+              <w:t>alling edge</w:t>
+            </w:r>
+            <w:r>
+              <w:t xml:space="preserve"> detections only. </w:t>
+            </w:r>
+          </w:p>
+        </w:tc>
+      </w:tr>
+      <w:tr>
+        <w:trPr>
+          <w:cnfStyle w:val="000000100000" w:firstRow="0" w:lastRow="0" w:firstColumn="0" w:lastColumn="0" w:oddVBand="0" w:evenVBand="0" w:oddHBand="1" w:evenHBand="0" w:firstRowFirstColumn="0" w:firstRowLastColumn="0" w:lastRowFirstColumn="0" w:lastRowLastColumn="0"/>
+        </w:trPr>
+        <w:tc>
+          <w:tcPr>
+            <w:cnfStyle w:val="001000000000" w:firstRow="0" w:lastRow="0" w:firstColumn="1" w:lastColumn="0" w:oddVBand="0" w:evenVBand="0" w:oddHBand="0" w:evenHBand="0" w:firstRowFirstColumn="0" w:firstRowLastColumn="0" w:lastRowFirstColumn="0" w:lastRowLastColumn="0"/>
+            <w:tcW w:w="846" w:type="dxa"/>
+          </w:tcPr>
+          <w:p>
+            <w:r>
+              <w:t>PD5</w:t>
+            </w:r>
+          </w:p>
+        </w:tc>
+        <w:tc>
+          <w:tcPr>
+            <w:tcW w:w="1984" w:type="dxa"/>
+          </w:tcPr>
+          <w:p>
+            <w:pPr>
+              <w:cnfStyle w:val="000000100000" w:firstRow="0" w:lastRow="0" w:firstColumn="0" w:lastColumn="0" w:oddVBand="0" w:evenVBand="0" w:oddHBand="1" w:evenHBand="0" w:firstRowFirstColumn="0" w:firstRowLastColumn="0" w:lastRowFirstColumn="0" w:lastRowLastColumn="0"/>
+            </w:pPr>
+            <w:r>
+              <w:t xml:space="preserve">PD2 </w:t>
+            </w:r>
+            <w:r>
+              <w:rPr>
+                <w:rFonts w:cstheme="minorHAnsi"/>
+              </w:rPr>
+              <w:t>→</w:t>
+            </w:r>
+            <w:r>
+              <w:t xml:space="preserve"> Uart0 RTS</w:t>
+            </w:r>
+          </w:p>
+        </w:tc>
+        <w:tc>
+          <w:tcPr>
+            <w:tcW w:w="6237" w:type="dxa"/>
+          </w:tcPr>
+          <w:p>
+            <w:pPr>
+              <w:cnfStyle w:val="000000100000" w:firstRow="0" w:lastRow="0" w:firstColumn="0" w:lastColumn="0" w:oddVBand="0" w:evenVBand="0" w:oddHBand="1" w:evenHBand="0" w:firstRowFirstColumn="0" w:firstRowLastColumn="0" w:lastRowFirstColumn="0" w:lastRowLastColumn="0"/>
+            </w:pPr>
+            <w:r>
+              <w:t>Tested similar to PD7.</w:t>
+            </w:r>
+            <w:r>
+              <w:t xml:space="preserve"> </w:t>
+            </w:r>
+            <w:r>
+              <w:rPr>
+                <w:highlight w:val="red"/>
+              </w:rPr>
+              <w:t>PD5</w:t>
+            </w:r>
+            <w:r>
+              <w:rPr>
+                <w:highlight w:val="red"/>
+              </w:rPr>
+              <w:t xml:space="preserve"> </w:t>
+            </w:r>
+            <w:r>
+              <w:rPr>
+                <w:highlight w:val="red"/>
+              </w:rPr>
+              <w:t>r</w:t>
+            </w:r>
+            <w:r>
+              <w:rPr>
+                <w:highlight w:val="red"/>
+              </w:rPr>
+              <w:t>ising edge</w:t>
+            </w:r>
+            <w:r>
+              <w:t xml:space="preserve"> </w:t>
+            </w:r>
+            <w:r>
+              <w:t>events are not captured.</w:t>
+            </w:r>
+            <w:r>
+              <w:t xml:space="preserve"> </w:t>
+            </w:r>
+            <w:r>
+              <w:rPr>
+                <w:highlight w:val="green"/>
+              </w:rPr>
+              <w:t xml:space="preserve">PD5 </w:t>
+            </w:r>
+            <w:r>
+              <w:rPr>
+                <w:highlight w:val="green"/>
+              </w:rPr>
+              <w:t>f</w:t>
+            </w:r>
+            <w:r>
+              <w:rPr>
+                <w:highlight w:val="green"/>
+              </w:rPr>
+              <w:t>alling edge</w:t>
+            </w:r>
+            <w:r>
+              <w:t xml:space="preserve"> detections only.</w:t>
+            </w:r>
+          </w:p>
+        </w:tc>
+      </w:tr>
+      <w:tr>
+        <w:tc>
+          <w:tcPr>
+            <w:cnfStyle w:val="001000000000" w:firstRow="0" w:lastRow="0" w:firstColumn="1" w:lastColumn="0" w:oddVBand="0" w:evenVBand="0" w:oddHBand="0" w:evenHBand="0" w:firstRowFirstColumn="0" w:firstRowLastColumn="0" w:lastRowFirstColumn="0" w:lastRowLastColumn="0"/>
+            <w:tcW w:w="846" w:type="dxa"/>
+          </w:tcPr>
+          <w:p>
+            <w:r>
+              <w:lastRenderedPageBreak/>
+              <w:t>PD4</w:t>
+            </w:r>
+          </w:p>
+        </w:tc>
+        <w:tc>
+          <w:tcPr>
+            <w:tcW w:w="1984" w:type="dxa"/>
+          </w:tcPr>
+          <w:p>
+            <w:pPr>
+              <w:cnfStyle w:val="000000000000" w:firstRow="0" w:lastRow="0" w:firstColumn="0" w:lastColumn="0" w:oddVBand="0" w:evenVBand="0" w:oddHBand="0" w:evenHBand="0" w:firstRowFirstColumn="0" w:firstRowLastColumn="0" w:lastRowFirstColumn="0" w:lastRowLastColumn="0"/>
+            </w:pPr>
+            <w:r>
+              <w:t xml:space="preserve">PD3 </w:t>
+            </w:r>
+            <w:r>
+              <w:rPr>
+                <w:rFonts w:cstheme="minorHAnsi"/>
+              </w:rPr>
+              <w:t>→</w:t>
+            </w:r>
+            <w:r>
+              <w:t xml:space="preserve"> Uart0 CTS</w:t>
+            </w:r>
+          </w:p>
+        </w:tc>
+        <w:tc>
+          <w:tcPr>
+            <w:tcW w:w="6237" w:type="dxa"/>
+          </w:tcPr>
+          <w:p>
+            <w:pPr>
+              <w:cnfStyle w:val="000000000000" w:firstRow="0" w:lastRow="0" w:firstColumn="0" w:lastColumn="0" w:oddVBand="0" w:evenVBand="0" w:oddHBand="0" w:evenHBand="0" w:firstRowFirstColumn="0" w:firstRowLastColumn="0" w:lastRowFirstColumn="0" w:lastRowLastColumn="0"/>
+            </w:pPr>
+            <w:r>
+              <w:t xml:space="preserve">Tested using PD4 configured as </w:t>
+            </w:r>
+            <w:r>
+              <w:t>DEV_MODE_GPIO_INTRDE</w:t>
+            </w:r>
+            <w:r>
+              <w:t xml:space="preserve"> with PD5 </w:t>
+            </w:r>
+            <w:r>
+              <w:t>DEV_MODE_GPIO_OUT</w:t>
+            </w:r>
+            <w:r>
+              <w:t>.</w:t>
+            </w:r>
+            <w:r>
+              <w:t xml:space="preserve"> </w:t>
+            </w:r>
+            <w:r>
+              <w:rPr>
+                <w:highlight w:val="red"/>
+              </w:rPr>
+              <w:t>PD4</w:t>
+            </w:r>
+            <w:r>
+              <w:rPr>
+                <w:highlight w:val="red"/>
+              </w:rPr>
+              <w:t xml:space="preserve"> </w:t>
+            </w:r>
+            <w:r>
+              <w:rPr>
+                <w:highlight w:val="red"/>
+              </w:rPr>
+              <w:t>R</w:t>
+            </w:r>
+            <w:r>
+              <w:rPr>
+                <w:highlight w:val="red"/>
+              </w:rPr>
+              <w:t>ising edge</w:t>
+            </w:r>
+            <w:r>
+              <w:t xml:space="preserve"> </w:t>
+            </w:r>
+            <w:r>
+              <w:t>events are not captured.</w:t>
+            </w:r>
+            <w:r>
+              <w:t xml:space="preserve"> </w:t>
+            </w:r>
+            <w:r>
+              <w:rPr>
+                <w:highlight w:val="green"/>
+              </w:rPr>
+              <w:t>PD4</w:t>
+            </w:r>
+            <w:r>
+              <w:rPr>
+                <w:highlight w:val="green"/>
+              </w:rPr>
+              <w:t xml:space="preserve"> F</w:t>
+            </w:r>
+            <w:r>
+              <w:rPr>
+                <w:highlight w:val="green"/>
+              </w:rPr>
+              <w:t>alling edge</w:t>
+            </w:r>
+            <w:r>
+              <w:t xml:space="preserve"> detections only.</w:t>
+            </w:r>
+          </w:p>
+        </w:tc>
+      </w:tr>
+      <w:tr>
+        <w:trPr>
+          <w:cnfStyle w:val="000000100000" w:firstRow="0" w:lastRow="0" w:firstColumn="0" w:lastColumn="0" w:oddVBand="0" w:evenVBand="0" w:oddHBand="1" w:evenHBand="0" w:firstRowFirstColumn="0" w:firstRowLastColumn="0" w:lastRowFirstColumn="0" w:lastRowLastColumn="0"/>
+        </w:trPr>
+        <w:tc>
+          <w:tcPr>
+            <w:cnfStyle w:val="001000000000" w:firstRow="0" w:lastRow="0" w:firstColumn="1" w:lastColumn="0" w:oddVBand="0" w:evenVBand="0" w:oddHBand="0" w:evenHBand="0" w:firstRowFirstColumn="0" w:firstRowLastColumn="0" w:lastRowFirstColumn="0" w:lastRowLastColumn="0"/>
+            <w:tcW w:w="846" w:type="dxa"/>
+          </w:tcPr>
+          <w:p>
+            <w:r>
+              <w:t>PC7</w:t>
+            </w:r>
+          </w:p>
+        </w:tc>
+        <w:tc>
+          <w:tcPr>
+            <w:tcW w:w="1984" w:type="dxa"/>
+          </w:tcPr>
+          <w:p>
+            <w:pPr>
+              <w:cnfStyle w:val="000000100000" w:firstRow="0" w:lastRow="0" w:firstColumn="0" w:lastColumn="0" w:oddVBand="0" w:evenVBand="0" w:oddHBand="1" w:evenHBand="0" w:firstRowFirstColumn="0" w:firstRowLastColumn="0" w:lastRowFirstColumn="0" w:lastRowLastColumn="0"/>
+            </w:pPr>
+            <w:r>
+              <w:t xml:space="preserve">PC0 </w:t>
+            </w:r>
+            <w:r>
+              <w:rPr>
+                <w:rFonts w:cstheme="minorHAnsi"/>
+              </w:rPr>
+              <w:t>→</w:t>
+            </w:r>
+            <w:r>
+              <w:t xml:space="preserve"> Uart1 TX</w:t>
+            </w:r>
+          </w:p>
+        </w:tc>
+        <w:tc>
+          <w:tcPr>
+            <w:tcW w:w="6237" w:type="dxa"/>
+          </w:tcPr>
+          <w:p>
+            <w:pPr>
+              <w:cnfStyle w:val="000000100000" w:firstRow="0" w:lastRow="0" w:firstColumn="0" w:lastColumn="0" w:oddVBand="0" w:evenVBand="0" w:oddHBand="1" w:evenHBand="0" w:firstRowFirstColumn="0" w:firstRowLastColumn="0" w:lastRowFirstColumn="0" w:lastRowLastColumn="0"/>
+            </w:pPr>
+            <w:r>
+              <w:t>Similar to P</w:t>
+            </w:r>
+            <w:r>
+              <w:t>D</w:t>
+            </w:r>
+            <w:r>
+              <w:t>7</w:t>
+            </w:r>
+            <w:r>
+              <w:t xml:space="preserve"> </w:t>
+            </w:r>
+            <w:proofErr w:type="spellStart"/>
+            <w:r>
+              <w:t>iff</w:t>
+            </w:r>
+            <w:proofErr w:type="spellEnd"/>
+            <w:r>
+              <w:t xml:space="preserve"> UART1 is used simultaneously in </w:t>
+            </w:r>
+            <w:r>
+              <w:t>DEV_MODE_UART_MODEM_FLOWCTRL</w:t>
+            </w:r>
+            <w:r>
+              <w:t>.</w:t>
+            </w:r>
+            <w:r>
+              <w:t xml:space="preserve"> </w:t>
+            </w:r>
+            <w:r>
+              <w:t>Tested using P</w:t>
+            </w:r>
+            <w:r>
+              <w:t>C</w:t>
+            </w:r>
+            <w:r>
+              <w:t xml:space="preserve">7 </w:t>
+            </w:r>
+            <w:r>
+              <w:t>in</w:t>
+            </w:r>
+            <w:r>
+              <w:t xml:space="preserve"> </w:t>
+            </w:r>
+            <w:r>
+              <w:t>DEV_MODE_GPIO_INTRDE</w:t>
+            </w:r>
+            <w:r>
+              <w:t xml:space="preserve"> with PD4 </w:t>
+            </w:r>
+            <w:r>
+              <w:t>DEV_MODE_GPIO_OUT</w:t>
+            </w:r>
+            <w:r>
+              <w:t xml:space="preserve">. </w:t>
+            </w:r>
+            <w:r>
+              <w:rPr>
+                <w:highlight w:val="green"/>
+              </w:rPr>
+              <w:t xml:space="preserve">Both </w:t>
+            </w:r>
+            <w:r>
+              <w:rPr>
+                <w:highlight w:val="green"/>
+              </w:rPr>
+              <w:t xml:space="preserve">PC7 </w:t>
+            </w:r>
+            <w:r>
+              <w:rPr>
+                <w:highlight w:val="green"/>
+              </w:rPr>
+              <w:t>rising and falling are captured</w:t>
+            </w:r>
+            <w:r>
+              <w:t>.</w:t>
+            </w:r>
+          </w:p>
+        </w:tc>
+      </w:tr>
+      <w:tr>
+        <w:tc>
+          <w:tcPr>
+            <w:cnfStyle w:val="001000000000" w:firstRow="0" w:lastRow="0" w:firstColumn="1" w:lastColumn="0" w:oddVBand="0" w:evenVBand="0" w:oddHBand="0" w:evenHBand="0" w:firstRowFirstColumn="0" w:firstRowLastColumn="0" w:lastRowFirstColumn="0" w:lastRowLastColumn="0"/>
+            <w:tcW w:w="846" w:type="dxa"/>
+          </w:tcPr>
+          <w:p>
+            <w:r>
+              <w:t>PC6</w:t>
+            </w:r>
+          </w:p>
+        </w:tc>
+        <w:tc>
+          <w:tcPr>
+            <w:tcW w:w="1984" w:type="dxa"/>
+          </w:tcPr>
+          <w:p>
+            <w:pPr>
+              <w:cnfStyle w:val="000000000000" w:firstRow="0" w:lastRow="0" w:firstColumn="0" w:lastColumn="0" w:oddVBand="0" w:evenVBand="0" w:oddHBand="0" w:evenHBand="0" w:firstRowFirstColumn="0" w:firstRowLastColumn="0" w:lastRowFirstColumn="0" w:lastRowLastColumn="0"/>
+            </w:pPr>
+            <w:r>
+              <w:t xml:space="preserve">PC1 </w:t>
+            </w:r>
+            <w:r>
+              <w:rPr>
+                <w:rFonts w:cstheme="minorHAnsi"/>
+              </w:rPr>
+              <w:t>→</w:t>
+            </w:r>
+            <w:r>
+              <w:t xml:space="preserve"> Uart1 RX</w:t>
+            </w:r>
+          </w:p>
+        </w:tc>
+        <w:tc>
+          <w:tcPr>
+            <w:tcW w:w="6237" w:type="dxa"/>
+          </w:tcPr>
+          <w:p>
+            <w:pPr>
+              <w:cnfStyle w:val="000000000000" w:firstRow="0" w:lastRow="0" w:firstColumn="0" w:lastColumn="0" w:oddVBand="0" w:evenVBand="0" w:oddHBand="0" w:evenHBand="0" w:firstRowFirstColumn="0" w:firstRowLastColumn="0" w:lastRowFirstColumn="0" w:lastRowLastColumn="0"/>
+            </w:pPr>
+            <w:r>
+              <w:t>Similar to P</w:t>
+            </w:r>
+            <w:r>
+              <w:t>D6</w:t>
+            </w:r>
+            <w:r>
+              <w:t xml:space="preserve"> </w:t>
+            </w:r>
+            <w:proofErr w:type="spellStart"/>
+            <w:r>
+              <w:t>iff</w:t>
+            </w:r>
+            <w:proofErr w:type="spellEnd"/>
+            <w:r>
+              <w:t xml:space="preserve"> UART1 is used simultaneously in </w:t>
+            </w:r>
+            <w:r>
+              <w:t>DEV_MODE_UART_MODEM_FLOWCTRL</w:t>
+            </w:r>
+            <w:r>
+              <w:t>; should be okay otherwise.</w:t>
+            </w:r>
+            <w:r>
+              <w:t xml:space="preserve"> </w:t>
+            </w:r>
+            <w:r>
+              <w:t xml:space="preserve">Not yet tested. </w:t>
+            </w:r>
+          </w:p>
+        </w:tc>
+      </w:tr>
+      <w:tr>
+        <w:trPr>
+          <w:cnfStyle w:val="000000100000" w:firstRow="0" w:lastRow="0" w:firstColumn="0" w:lastColumn="0" w:oddVBand="0" w:evenVBand="0" w:oddHBand="1" w:evenHBand="0" w:firstRowFirstColumn="0" w:firstRowLastColumn="0" w:lastRowFirstColumn="0" w:lastRowLastColumn="0"/>
+        </w:trPr>
+        <w:tc>
+          <w:tcPr>
+            <w:cnfStyle w:val="001000000000" w:firstRow="0" w:lastRow="0" w:firstColumn="1" w:lastColumn="0" w:oddVBand="0" w:evenVBand="0" w:oddHBand="0" w:evenHBand="0" w:firstRowFirstColumn="0" w:firstRowLastColumn="0" w:lastRowFirstColumn="0" w:lastRowLastColumn="0"/>
+            <w:tcW w:w="846" w:type="dxa"/>
+          </w:tcPr>
+          <w:p>
+            <w:r>
+              <w:t>PC5</w:t>
+            </w:r>
+          </w:p>
+        </w:tc>
+        <w:tc>
+          <w:tcPr>
+            <w:tcW w:w="1984" w:type="dxa"/>
+          </w:tcPr>
+          <w:p>
+            <w:pPr>
+              <w:cnfStyle w:val="000000100000" w:firstRow="0" w:lastRow="0" w:firstColumn="0" w:lastColumn="0" w:oddVBand="0" w:evenVBand="0" w:oddHBand="1" w:evenHBand="0" w:firstRowFirstColumn="0" w:firstRowLastColumn="0" w:lastRowFirstColumn="0" w:lastRowLastColumn="0"/>
+            </w:pPr>
+            <w:r>
+              <w:t xml:space="preserve">PC2 </w:t>
+            </w:r>
+            <w:r>
+              <w:rPr>
+                <w:rFonts w:cstheme="minorHAnsi"/>
+              </w:rPr>
+              <w:t>→</w:t>
+            </w:r>
+            <w:r>
+              <w:t xml:space="preserve"> Uart1 RTS</w:t>
+            </w:r>
+          </w:p>
+        </w:tc>
+        <w:tc>
+          <w:tcPr>
+            <w:tcW w:w="6237" w:type="dxa"/>
+          </w:tcPr>
+          <w:p>
+            <w:pPr>
+              <w:cnfStyle w:val="000000100000" w:firstRow="0" w:lastRow="0" w:firstColumn="0" w:lastColumn="0" w:oddVBand="0" w:evenVBand="0" w:oddHBand="1" w:evenHBand="0" w:firstRowFirstColumn="0" w:firstRowLastColumn="0" w:lastRowFirstColumn="0" w:lastRowLastColumn="0"/>
+            </w:pPr>
+            <w:r>
+              <w:t>Similar to PD5</w:t>
+            </w:r>
+            <w:r>
+              <w:t xml:space="preserve"> </w:t>
+            </w:r>
+            <w:proofErr w:type="spellStart"/>
+            <w:r>
+              <w:t>iff</w:t>
+            </w:r>
+            <w:proofErr w:type="spellEnd"/>
+            <w:r>
+              <w:t xml:space="preserve"> UART1 is used simultaneously</w:t>
+            </w:r>
+            <w:r>
+              <w:t xml:space="preserve"> </w:t>
+            </w:r>
+            <w:r>
+              <w:t>in</w:t>
+            </w:r>
+            <w:r>
+              <w:t xml:space="preserve"> </w:t>
+            </w:r>
+            <w:r>
+              <w:t>DEV_MODE_UART_</w:t>
+            </w:r>
+            <w:r>
+              <w:t>MODEM</w:t>
+            </w:r>
+            <w:r>
+              <w:t>_FLOWCTRL</w:t>
+            </w:r>
+            <w:r>
+              <w:t>; should be okay otherwise.</w:t>
+            </w:r>
+            <w:r>
+              <w:t xml:space="preserve"> </w:t>
+            </w:r>
+            <w:r>
+              <w:t>Not yet tested.</w:t>
+            </w:r>
+          </w:p>
+        </w:tc>
+      </w:tr>
+      <w:tr>
+        <w:tc>
+          <w:tcPr>
+            <w:cnfStyle w:val="001000000000" w:firstRow="0" w:lastRow="0" w:firstColumn="1" w:lastColumn="0" w:oddVBand="0" w:evenVBand="0" w:oddHBand="0" w:evenHBand="0" w:firstRowFirstColumn="0" w:firstRowLastColumn="0" w:lastRowFirstColumn="0" w:lastRowLastColumn="0"/>
+            <w:tcW w:w="846" w:type="dxa"/>
+          </w:tcPr>
+          <w:p>
+            <w:r>
+              <w:t>PC4</w:t>
+            </w:r>
+          </w:p>
+        </w:tc>
+        <w:tc>
+          <w:tcPr>
+            <w:tcW w:w="1984" w:type="dxa"/>
+          </w:tcPr>
+          <w:p>
+            <w:pPr>
+              <w:cnfStyle w:val="000000000000" w:firstRow="0" w:lastRow="0" w:firstColumn="0" w:lastColumn="0" w:oddVBand="0" w:evenVBand="0" w:oddHBand="0" w:evenHBand="0" w:firstRowFirstColumn="0" w:firstRowLastColumn="0" w:lastRowFirstColumn="0" w:lastRowLastColumn="0"/>
+            </w:pPr>
+            <w:r>
+              <w:t xml:space="preserve">PC3 </w:t>
+            </w:r>
+            <w:r>
+              <w:rPr>
+                <w:rFonts w:cstheme="minorHAnsi"/>
+              </w:rPr>
+              <w:t>→</w:t>
+            </w:r>
+            <w:r>
+              <w:t xml:space="preserve"> Uart1 CTS</w:t>
+            </w:r>
+          </w:p>
+        </w:tc>
+        <w:tc>
+          <w:tcPr>
+            <w:tcW w:w="6237" w:type="dxa"/>
+          </w:tcPr>
+          <w:p>
+            <w:pPr>
+              <w:cnfStyle w:val="000000000000" w:firstRow="0" w:lastRow="0" w:firstColumn="0" w:lastColumn="0" w:oddVBand="0" w:evenVBand="0" w:oddHBand="0" w:evenHBand="0" w:firstRowFirstColumn="0" w:firstRowLastColumn="0" w:lastRowFirstColumn="0" w:lastRowLastColumn="0"/>
+            </w:pPr>
+            <w:r>
+              <w:t>Similar to PD4</w:t>
+            </w:r>
+            <w:r>
+              <w:t xml:space="preserve"> </w:t>
+            </w:r>
+            <w:proofErr w:type="spellStart"/>
+            <w:r>
+              <w:t>iff</w:t>
+            </w:r>
+            <w:proofErr w:type="spellEnd"/>
+            <w:r>
+              <w:t xml:space="preserve"> UART1 is used simultaneously</w:t>
+            </w:r>
+            <w:r>
+              <w:t xml:space="preserve"> </w:t>
+            </w:r>
+            <w:r>
+              <w:t>in</w:t>
+            </w:r>
+            <w:r>
+              <w:t xml:space="preserve"> </w:t>
+            </w:r>
+            <w:r>
+              <w:t>DEV_MODE_UART_</w:t>
+            </w:r>
+            <w:r>
+              <w:t>MODEM</w:t>
+            </w:r>
+            <w:r>
+              <w:t>_FLOWCTRL</w:t>
+            </w:r>
+            <w:r>
+              <w:t>; should be okay otherwise.</w:t>
+            </w:r>
+            <w:r>
+              <w:t xml:space="preserve"> </w:t>
+            </w:r>
+            <w:r>
+              <w:t>Not yet tested.</w:t>
+            </w:r>
+          </w:p>
+        </w:tc>
+      </w:tr>
+      <w:tr>
+        <w:trPr>
+          <w:cnfStyle w:val="000000100000" w:firstRow="0" w:lastRow="0" w:firstColumn="0" w:lastColumn="0" w:oddVBand="0" w:evenVBand="0" w:oddHBand="1" w:evenHBand="0" w:firstRowFirstColumn="0" w:firstRowLastColumn="0" w:lastRowFirstColumn="0" w:lastRowLastColumn="0"/>
+        </w:trPr>
+        <w:tc>
+          <w:tcPr>
+            <w:cnfStyle w:val="001000000000" w:firstRow="0" w:lastRow="0" w:firstColumn="1" w:lastColumn="0" w:oddVBand="0" w:evenVBand="0" w:oddHBand="0" w:evenHBand="0" w:firstRowFirstColumn="0" w:firstRowLastColumn="0" w:lastRowFirstColumn="0" w:lastRowLastColumn="0"/>
+            <w:tcW w:w="846" w:type="dxa"/>
+          </w:tcPr>
+          <w:p>
+            <w:r>
+              <w:t>PC3</w:t>
+            </w:r>
+          </w:p>
+        </w:tc>
+        <w:tc>
+          <w:tcPr>
+            <w:tcW w:w="1984" w:type="dxa"/>
+          </w:tcPr>
+          <w:p>
+            <w:pPr>
+              <w:cnfStyle w:val="000000100000" w:firstRow="0" w:lastRow="0" w:firstColumn="0" w:lastColumn="0" w:oddVBand="0" w:evenVBand="0" w:oddHBand="1" w:evenHBand="0" w:firstRowFirstColumn="0" w:firstRowLastColumn="0" w:lastRowFirstColumn="0" w:lastRowLastColumn="0"/>
+            </w:pPr>
+            <w:r>
+              <w:t xml:space="preserve">PC4 </w:t>
+            </w:r>
+            <w:r>
+              <w:rPr>
+                <w:rFonts w:cstheme="minorHAnsi"/>
+              </w:rPr>
+              <w:t>→</w:t>
+            </w:r>
+            <w:r>
+              <w:t xml:space="preserve"> Uart1 DTR</w:t>
+            </w:r>
+          </w:p>
+        </w:tc>
+        <w:tc>
+          <w:tcPr>
+            <w:tcW w:w="6237" w:type="dxa"/>
+          </w:tcPr>
+          <w:p>
+            <w:pPr>
+              <w:cnfStyle w:val="000000100000" w:firstRow="0" w:lastRow="0" w:firstColumn="0" w:lastColumn="0" w:oddVBand="0" w:evenVBand="0" w:oddHBand="1" w:evenHBand="0" w:firstRowFirstColumn="0" w:firstRowLastColumn="0" w:lastRowFirstColumn="0" w:lastRowLastColumn="0"/>
+            </w:pPr>
+            <w:r>
+              <w:t>Similar to PD</w:t>
+            </w:r>
+            <w:r>
+              <w:t>3</w:t>
+            </w:r>
+            <w:r>
+              <w:t xml:space="preserve"> </w:t>
+            </w:r>
+            <w:proofErr w:type="spellStart"/>
+            <w:r>
+              <w:t>iff</w:t>
+            </w:r>
+            <w:proofErr w:type="spellEnd"/>
+            <w:r>
+              <w:t xml:space="preserve"> UART1 is used simultaneously </w:t>
+            </w:r>
+            <w:r>
+              <w:t>in</w:t>
+            </w:r>
+            <w:r>
+              <w:t xml:space="preserve"> </w:t>
+            </w:r>
+            <w:r>
+              <w:t>DEV_MODE_UART_</w:t>
+            </w:r>
+            <w:r>
+              <w:t>HW</w:t>
+            </w:r>
+            <w:r>
+              <w:t>_FLOWCTRL</w:t>
+            </w:r>
+            <w:r>
+              <w:t>; should be okay otherwise.</w:t>
+            </w:r>
+            <w:r>
+              <w:t xml:space="preserve"> </w:t>
+            </w:r>
+            <w:r>
+              <w:t>Not yet tested.</w:t>
+            </w:r>
+          </w:p>
+        </w:tc>
+      </w:tr>
+      <w:tr>
+        <w:tc>
+          <w:tcPr>
+            <w:cnfStyle w:val="001000000000" w:firstRow="0" w:lastRow="0" w:firstColumn="1" w:lastColumn="0" w:oddVBand="0" w:evenVBand="0" w:oddHBand="0" w:evenHBand="0" w:firstRowFirstColumn="0" w:firstRowLastColumn="0" w:lastRowFirstColumn="0" w:lastRowLastColumn="0"/>
+            <w:tcW w:w="846" w:type="dxa"/>
+          </w:tcPr>
+          <w:p>
+            <w:r>
+              <w:t>PC2</w:t>
+            </w:r>
+          </w:p>
+        </w:tc>
+        <w:tc>
+          <w:tcPr>
+            <w:tcW w:w="1984" w:type="dxa"/>
+          </w:tcPr>
+          <w:p>
+            <w:pPr>
+              <w:cnfStyle w:val="000000000000" w:firstRow="0" w:lastRow="0" w:firstColumn="0" w:lastColumn="0" w:oddVBand="0" w:evenVBand="0" w:oddHBand="0" w:evenHBand="0" w:firstRowFirstColumn="0" w:firstRowLastColumn="0" w:lastRowFirstColumn="0" w:lastRowLastColumn="0"/>
+            </w:pPr>
+            <w:r>
+              <w:t xml:space="preserve">PC5 </w:t>
+            </w:r>
+            <w:r>
+              <w:rPr>
+                <w:rFonts w:cstheme="minorHAnsi"/>
+              </w:rPr>
+              <w:t>→</w:t>
+            </w:r>
+            <w:r>
+              <w:t xml:space="preserve"> Uart1 DSR</w:t>
+            </w:r>
+          </w:p>
+        </w:tc>
+        <w:tc>
+          <w:tcPr>
+            <w:tcW w:w="6237" w:type="dxa"/>
+          </w:tcPr>
+          <w:p>
+            <w:pPr>
+              <w:cnfStyle w:val="000000000000" w:firstRow="0" w:lastRow="0" w:firstColumn="0" w:lastColumn="0" w:oddVBand="0" w:evenVBand="0" w:oddHBand="0" w:evenHBand="0" w:firstRowFirstColumn="0" w:firstRowLastColumn="0" w:lastRowFirstColumn="0" w:lastRowLastColumn="0"/>
+            </w:pPr>
+            <w:r>
+              <w:t>Similar to PD</w:t>
+            </w:r>
+            <w:r>
+              <w:t>2</w:t>
+            </w:r>
+            <w:r>
+              <w:t xml:space="preserve"> </w:t>
+            </w:r>
+            <w:proofErr w:type="spellStart"/>
+            <w:r>
+              <w:t>iff</w:t>
+            </w:r>
+            <w:proofErr w:type="spellEnd"/>
+            <w:r>
+              <w:t xml:space="preserve"> UART1 is used simultaneously </w:t>
+            </w:r>
+            <w:r>
+              <w:t>in</w:t>
+            </w:r>
+            <w:r>
+              <w:t xml:space="preserve"> </w:t>
+            </w:r>
+            <w:r>
+              <w:t>DEV_MODE_UART_</w:t>
+            </w:r>
+            <w:r>
+              <w:t>HW</w:t>
+            </w:r>
+            <w:r>
+              <w:t>_FLOWCTRL</w:t>
+            </w:r>
+            <w:r>
+              <w:t>; should be okay otherwise.</w:t>
+            </w:r>
+            <w:r>
+              <w:t xml:space="preserve"> </w:t>
+            </w:r>
+            <w:r>
+              <w:t>Not yet tested.</w:t>
+            </w:r>
+          </w:p>
+        </w:tc>
+      </w:tr>
+      <w:tr>
+        <w:trPr>
+          <w:cnfStyle w:val="000000100000" w:firstRow="0" w:lastRow="0" w:firstColumn="0" w:lastColumn="0" w:oddVBand="0" w:evenVBand="0" w:oddHBand="1" w:evenHBand="0" w:firstRowFirstColumn="0" w:firstRowLastColumn="0" w:lastRowFirstColumn="0" w:lastRowLastColumn="0"/>
+        </w:trPr>
+        <w:tc>
+          <w:tcPr>
+            <w:cnfStyle w:val="001000000000" w:firstRow="0" w:lastRow="0" w:firstColumn="1" w:lastColumn="0" w:oddVBand="0" w:evenVBand="0" w:oddHBand="0" w:evenHBand="0" w:firstRowFirstColumn="0" w:firstRowLastColumn="0" w:lastRowFirstColumn="0" w:lastRowLastColumn="0"/>
+            <w:tcW w:w="846" w:type="dxa"/>
+          </w:tcPr>
+          <w:p>
+            <w:r>
+              <w:t>PC1</w:t>
+            </w:r>
+          </w:p>
+        </w:tc>
+        <w:tc>
+          <w:tcPr>
+            <w:tcW w:w="1984" w:type="dxa"/>
+          </w:tcPr>
+          <w:p>
+            <w:pPr>
+              <w:cnfStyle w:val="000000100000" w:firstRow="0" w:lastRow="0" w:firstColumn="0" w:lastColumn="0" w:oddVBand="0" w:evenVBand="0" w:oddHBand="1" w:evenHBand="0" w:firstRowFirstColumn="0" w:firstRowLastColumn="0" w:lastRowFirstColumn="0" w:lastRowLastColumn="0"/>
+            </w:pPr>
+            <w:r>
+              <w:t xml:space="preserve">PC6 </w:t>
+            </w:r>
+            <w:r>
+              <w:rPr>
+                <w:rFonts w:cstheme="minorHAnsi"/>
+              </w:rPr>
+              <w:t>→</w:t>
+            </w:r>
+            <w:r>
+              <w:t xml:space="preserve"> Uart1 DCD</w:t>
+            </w:r>
+          </w:p>
+        </w:tc>
+        <w:tc>
+          <w:tcPr>
+            <w:tcW w:w="6237" w:type="dxa"/>
+          </w:tcPr>
+          <w:p>
+            <w:pPr>
+              <w:cnfStyle w:val="000000100000" w:firstRow="0" w:lastRow="0" w:firstColumn="0" w:lastColumn="0" w:oddVBand="0" w:evenVBand="0" w:oddHBand="1" w:evenHBand="0" w:firstRowFirstColumn="0" w:firstRowLastColumn="0" w:lastRowFirstColumn="0" w:lastRowLastColumn="0"/>
+            </w:pPr>
+            <w:r>
+              <w:t>Similar to PD</w:t>
+            </w:r>
+            <w:r>
+              <w:t>1</w:t>
+            </w:r>
+            <w:r>
+              <w:t xml:space="preserve"> </w:t>
+            </w:r>
+            <w:proofErr w:type="spellStart"/>
+            <w:r>
+              <w:t>iff</w:t>
+            </w:r>
+            <w:proofErr w:type="spellEnd"/>
+            <w:r>
+              <w:t xml:space="preserve"> UART1 is used simultaneously; </w:t>
+            </w:r>
+            <w:r>
+              <w:t xml:space="preserve">should be </w:t>
+            </w:r>
+            <w:r>
+              <w:t>okay otherwise.</w:t>
+            </w:r>
+            <w:r>
+              <w:t xml:space="preserve"> </w:t>
+            </w:r>
+            <w:r>
+              <w:rPr>
+                <w:highlight w:val="green"/>
+              </w:rPr>
+              <w:t xml:space="preserve">Both </w:t>
+            </w:r>
+            <w:r>
+              <w:rPr>
+                <w:highlight w:val="green"/>
+              </w:rPr>
+              <w:t xml:space="preserve">PC7 </w:t>
+            </w:r>
+            <w:r>
+              <w:rPr>
+                <w:highlight w:val="green"/>
+              </w:rPr>
+              <w:t>rising and falling are captured</w:t>
+            </w:r>
+            <w:r>
+              <w:t>.</w:t>
+            </w:r>
+          </w:p>
+        </w:tc>
+      </w:tr>
+      <w:tr>
+        <w:tc>
+          <w:tcPr>
+            <w:cnfStyle w:val="001000000000" w:firstRow="0" w:lastRow="0" w:firstColumn="1" w:lastColumn="0" w:oddVBand="0" w:evenVBand="0" w:oddHBand="0" w:evenHBand="0" w:firstRowFirstColumn="0" w:firstRowLastColumn="0" w:lastRowFirstColumn="0" w:lastRowLastColumn="0"/>
+            <w:tcW w:w="846" w:type="dxa"/>
+          </w:tcPr>
+          <w:p>
+            <w:r>
+              <w:t>PC0</w:t>
+            </w:r>
+          </w:p>
+        </w:tc>
+        <w:tc>
+          <w:tcPr>
+            <w:tcW w:w="1984" w:type="dxa"/>
+          </w:tcPr>
+          <w:p>
+            <w:pPr>
+              <w:cnfStyle w:val="000000000000" w:firstRow="0" w:lastRow="0" w:firstColumn="0" w:lastColumn="0" w:oddVBand="0" w:evenVBand="0" w:oddHBand="0" w:evenHBand="0" w:firstRowFirstColumn="0" w:firstRowLastColumn="0" w:lastRowFirstColumn="0" w:lastRowLastColumn="0"/>
+            </w:pPr>
+            <w:r>
+              <w:t xml:space="preserve">PC7 </w:t>
+            </w:r>
+            <w:r>
+              <w:rPr>
+                <w:rFonts w:cstheme="minorHAnsi"/>
+              </w:rPr>
+              <w:t>→</w:t>
+            </w:r>
+            <w:r>
+              <w:t xml:space="preserve"> Uart1 RI</w:t>
+            </w:r>
+          </w:p>
+        </w:tc>
+        <w:tc>
+          <w:tcPr>
+            <w:tcW w:w="6237" w:type="dxa"/>
+          </w:tcPr>
+          <w:p>
+            <w:pPr>
+              <w:cnfStyle w:val="000000000000" w:firstRow="0" w:lastRow="0" w:firstColumn="0" w:lastColumn="0" w:oddVBand="0" w:evenVBand="0" w:oddHBand="0" w:evenHBand="0" w:firstRowFirstColumn="0" w:firstRowLastColumn="0" w:lastRowFirstColumn="0" w:lastRowLastColumn="0"/>
+            </w:pPr>
+            <w:r>
+              <w:t>Similar to PD</w:t>
+            </w:r>
+            <w:r>
+              <w:t>0</w:t>
+            </w:r>
+            <w:r>
+              <w:t xml:space="preserve"> </w:t>
+            </w:r>
+            <w:proofErr w:type="spellStart"/>
+            <w:r>
+              <w:t>iff</w:t>
+            </w:r>
+            <w:proofErr w:type="spellEnd"/>
+            <w:r>
+              <w:t xml:space="preserve"> UART1 is used simultaneously; should be okay otherwise. </w:t>
+            </w:r>
+            <w:r>
+              <w:t xml:space="preserve">Not yet tested. </w:t>
+            </w:r>
+          </w:p>
+        </w:tc>
+      </w:tr>
+      <w:tr>
+        <w:trPr>
+          <w:cnfStyle w:val="000000100000" w:firstRow="0" w:lastRow="0" w:firstColumn="0" w:lastColumn="0" w:oddVBand="0" w:evenVBand="0" w:oddHBand="1" w:evenHBand="0" w:firstRowFirstColumn="0" w:firstRowLastColumn="0" w:lastRowFirstColumn="0" w:lastRowLastColumn="0"/>
+        </w:trPr>
+        <w:tc>
+          <w:tcPr>
+            <w:cnfStyle w:val="001000000000" w:firstRow="0" w:lastRow="0" w:firstColumn="1" w:lastColumn="0" w:oddVBand="0" w:evenVBand="0" w:oddHBand="0" w:evenHBand="0" w:firstRowFirstColumn="0" w:firstRowLastColumn="0" w:lastRowFirstColumn="0" w:lastRowLastColumn="0"/>
+            <w:tcW w:w="846" w:type="dxa"/>
+          </w:tcPr>
+          <w:p>
+            <w:r>
+              <w:t>PB5</w:t>
+            </w:r>
+          </w:p>
+        </w:tc>
+        <w:tc>
+          <w:tcPr>
+            <w:tcW w:w="1984" w:type="dxa"/>
+          </w:tcPr>
+          <w:p>
+            <w:pPr>
+              <w:cnfStyle w:val="000000100000" w:firstRow="0" w:lastRow="0" w:firstColumn="0" w:lastColumn="0" w:oddVBand="0" w:evenVBand="0" w:oddHBand="1" w:evenHBand="0" w:firstRowFirstColumn="0" w:firstRowLastColumn="0" w:lastRowFirstColumn="0" w:lastRowLastColumn="0"/>
+            </w:pPr>
+            <w:r>
+              <w:t xml:space="preserve">PB2 </w:t>
+            </w:r>
+            <w:r>
+              <w:rPr>
+                <w:rFonts w:cstheme="minorHAnsi"/>
+              </w:rPr>
+              <w:t>→</w:t>
+            </w:r>
+            <w:r>
+              <w:t xml:space="preserve"> SPI SS</w:t>
+            </w:r>
+          </w:p>
+        </w:tc>
+        <w:tc>
+          <w:tcPr>
+            <w:tcW w:w="6237" w:type="dxa"/>
+          </w:tcPr>
+          <w:p>
+            <w:pPr>
+              <w:cnfStyle w:val="000000100000" w:firstRow="0" w:lastRow="0" w:firstColumn="0" w:lastColumn="0" w:oddVBand="0" w:evenVBand="0" w:oddHBand="1" w:evenHBand="0" w:firstRowFirstColumn="0" w:firstRowLastColumn="0" w:lastRowFirstColumn="0" w:lastRowLastColumn="0"/>
+            </w:pPr>
+            <w:r>
+              <w:t xml:space="preserve">As PB2 is a constant level, it will impact interrupts on PB5. </w:t>
+            </w:r>
+            <w:r>
+              <w:t>Tested using P</w:t>
+            </w:r>
+            <w:r>
+              <w:t>B5</w:t>
+            </w:r>
+            <w:r>
+              <w:t xml:space="preserve"> configured as </w:t>
+            </w:r>
+            <w:r>
+              <w:t>DEV_MODE_GPIO_INTRDE</w:t>
+            </w:r>
+            <w:r>
+              <w:t xml:space="preserve"> with P</w:t>
+            </w:r>
+            <w:r>
+              <w:t>D4</w:t>
+            </w:r>
+            <w:r>
+              <w:t xml:space="preserve"> </w:t>
+            </w:r>
+            <w:r>
+              <w:t>DEV_MODE_GPIO_OUT</w:t>
+            </w:r>
+            <w:r>
+              <w:t>.</w:t>
+            </w:r>
+            <w:r>
+              <w:t xml:space="preserve"> </w:t>
+            </w:r>
+            <w:r>
+              <w:rPr>
+                <w:highlight w:val="red"/>
+              </w:rPr>
+              <w:t>PB5</w:t>
+            </w:r>
+            <w:r>
+              <w:rPr>
+                <w:highlight w:val="red"/>
+              </w:rPr>
+              <w:t xml:space="preserve"> </w:t>
+            </w:r>
+            <w:r>
+              <w:rPr>
+                <w:highlight w:val="red"/>
+              </w:rPr>
+              <w:t>r</w:t>
+            </w:r>
+            <w:r>
+              <w:rPr>
+                <w:highlight w:val="red"/>
+              </w:rPr>
+              <w:t>i</w:t>
+            </w:r>
+            <w:r>
+              <w:rPr>
+                <w:highlight w:val="red"/>
+              </w:rPr>
+              <w:t>sing edge</w:t>
+            </w:r>
+            <w:r>
+              <w:t xml:space="preserve"> </w:t>
+            </w:r>
+            <w:r>
+              <w:t>events are not captured.</w:t>
+            </w:r>
+            <w:r>
+              <w:t xml:space="preserve"> </w:t>
+            </w:r>
+            <w:r>
+              <w:rPr>
+                <w:highlight w:val="green"/>
+              </w:rPr>
+              <w:t xml:space="preserve">PB5 </w:t>
+            </w:r>
+            <w:r>
+              <w:rPr>
+                <w:highlight w:val="green"/>
+              </w:rPr>
+              <w:t>f</w:t>
+            </w:r>
+            <w:r>
+              <w:rPr>
+                <w:highlight w:val="green"/>
+              </w:rPr>
+              <w:t>a</w:t>
+            </w:r>
+            <w:r>
+              <w:rPr>
+                <w:highlight w:val="green"/>
+              </w:rPr>
+              <w:t>lling edge</w:t>
+            </w:r>
+            <w:r>
+              <w:t xml:space="preserve"> detections only.</w:t>
+            </w:r>
+          </w:p>
+        </w:tc>
+      </w:tr>
+      <w:tr>
+        <w:tc>
+          <w:tcPr>
+            <w:cnfStyle w:val="001000000000" w:firstRow="0" w:lastRow="0" w:firstColumn="1" w:lastColumn="0" w:oddVBand="0" w:evenVBand="0" w:oddHBand="0" w:evenHBand="0" w:firstRowFirstColumn="0" w:firstRowLastColumn="0" w:lastRowFirstColumn="0" w:lastRowLastColumn="0"/>
+            <w:tcW w:w="846" w:type="dxa"/>
+          </w:tcPr>
+          <w:p>
+            <w:r>
+              <w:t>PB2</w:t>
+            </w:r>
+          </w:p>
+        </w:tc>
+        <w:tc>
+          <w:tcPr>
+            <w:tcW w:w="1984" w:type="dxa"/>
+          </w:tcPr>
+          <w:p>
+            <w:pPr>
+              <w:cnfStyle w:val="000000000000" w:firstRow="0" w:lastRow="0" w:firstColumn="0" w:lastColumn="0" w:oddVBand="0" w:evenVBand="0" w:oddHBand="0" w:evenHBand="0" w:firstRowFirstColumn="0" w:firstRowLastColumn="0" w:lastRowFirstColumn="0" w:lastRowLastColumn="0"/>
+            </w:pPr>
+            <w:r>
+              <w:t xml:space="preserve">PB5 </w:t>
+            </w:r>
+            <w:r>
+              <w:rPr>
+                <w:rFonts w:cstheme="minorHAnsi"/>
+              </w:rPr>
+              <w:t>→ GPIO</w:t>
+            </w:r>
+          </w:p>
+        </w:tc>
+        <w:tc>
+          <w:tcPr>
+            <w:tcW w:w="6237" w:type="dxa"/>
+          </w:tcPr>
+          <w:p>
+            <w:pPr>
+              <w:cnfStyle w:val="000000000000" w:firstRow="0" w:lastRow="0" w:firstColumn="0" w:lastColumn="0" w:oddVBand="0" w:evenVBand="0" w:oddHBand="0" w:evenHBand="0" w:firstRowFirstColumn="0" w:firstRowLastColumn="0" w:lastRowFirstColumn="0" w:lastRowLastColumn="0"/>
+            </w:pPr>
+            <w:r>
+              <w:t xml:space="preserve">We can’t use PB2 (pin 25) </w:t>
+            </w:r>
+            <w:r>
+              <w:t>for GPIO</w:t>
+            </w:r>
+            <w:r>
+              <w:t xml:space="preserve"> due to MOS </w:t>
+            </w:r>
+            <w:r>
+              <w:t xml:space="preserve">SPI </w:t>
+            </w:r>
+            <w:r>
+              <w:t>software issues</w:t>
+            </w:r>
+          </w:p>
+        </w:tc>
+      </w:tr>
+    </w:tbl>
     <w:p>
       <w:pPr>
         <w:pStyle w:val="Heading3"/>
+        <w:spacing w:before="120"/>
       </w:pPr>
       <w:r>
         <w:t>SPI</w:t>
@@ -1296,6 +2705,7 @@
         <w:rPr>
           <w:noProof/>
         </w:rPr>
+        <w:lastRenderedPageBreak/>
         <w:drawing>
           <wp:inline distT="0" distB="0" distL="0" distR="0" wp14:anchorId="0A7F811C" wp14:editId="688D4142">
             <wp:extent cx="3626585" cy="2103120"/>
@@ -1348,7 +2758,6 @@
     </w:p>
     <w:p>
       <w:r>
-        <w:lastRenderedPageBreak/>
         <w:t xml:space="preserve">The </w:t>
       </w:r>
       <w:r>
@@ -2398,6 +3807,7 @@
           <w:sz w:val="20"/>
           <w:szCs w:val="20"/>
         </w:rPr>
+        <w:lastRenderedPageBreak/>
         <w:t>drawn</w:t>
       </w:r>
       <w:r>
@@ -2593,10 +4003,7 @@
         <w:t xml:space="preserve">The MOS API provides functions to access UART1, with no flow control, or with hardware flow control, but not with modem flow control. </w:t>
       </w:r>
       <w:r>
-        <w:t xml:space="preserve">With safeguarding configured, </w:t>
-      </w:r>
-      <w:r>
-        <w:t>t</w:t>
+        <w:t>With safeguarding configured, t</w:t>
       </w:r>
       <w:r>
         <w:t xml:space="preserve">he </w:t>
@@ -2607,11 +4014,7 @@
       </w:r>
       <w:proofErr w:type="spellEnd"/>
       <w:r>
-        <w:t xml:space="preserve"> DEV API software shall </w:t>
-      </w:r>
-      <w:r>
-        <w:lastRenderedPageBreak/>
-        <w:t xml:space="preserve">check that a requested pin has not been allocated prior to successfully allocating </w:t>
+        <w:t xml:space="preserve"> DEV API software shall check that a requested pin has not been allocated prior to successfully allocating </w:t>
       </w:r>
       <w:r>
         <w:t>the</w:t>
@@ -2846,10 +4249,7 @@
         <w:t xml:space="preserve">The MOS API provides functions to support an I2C bus in Single Master mode only (akin to SPI single mastering). </w:t>
       </w:r>
       <w:r>
-        <w:t xml:space="preserve">With safeguarding configured, </w:t>
-      </w:r>
-      <w:r>
-        <w:t>t</w:t>
+        <w:t>With safeguarding configured, t</w:t>
       </w:r>
       <w:r>
         <w:t xml:space="preserve">he </w:t>
@@ -3050,6 +4450,7 @@
         <w:rPr>
           <w:rFonts w:cstheme="minorHAnsi"/>
         </w:rPr>
+        <w:lastRenderedPageBreak/>
         <w:t>The MOS I2C software</w:t>
       </w:r>
       <w:r>
@@ -3472,11 +4873,7 @@
         <w:t xml:space="preserve"> </w:t>
       </w:r>
       <w:r>
-        <w:t xml:space="preserve">is a true multi-master bus, providing </w:t>
-      </w:r>
-      <w:r>
-        <w:lastRenderedPageBreak/>
-        <w:t>arbitration and collision detection</w:t>
+        <w:t>is a true multi-master bus, providing arbitration and collision detection</w:t>
       </w:r>
       <w:r>
         <w:rPr>
@@ -4227,6 +5624,7 @@
         <w:pStyle w:val="Heading2"/>
       </w:pPr>
       <w:r>
+        <w:lastRenderedPageBreak/>
         <w:t>References</w:t>
       </w:r>
     </w:p>
@@ -4416,10 +5814,96 @@
           <w:rFonts w:cstheme="minorHAnsi"/>
         </w:rPr>
       </w:pPr>
+      <w:hyperlink r:id="rId16" w:history="1">
+        <w:r>
+          <w:rPr>
+            <w:rStyle w:val="Hyperlink"/>
+            <w:rFonts w:cstheme="minorHAnsi"/>
+          </w:rPr>
+          <w:t>https://www.mouser.com/datasheet/2/450/up0049-21068.pdf</w:t>
+        </w:r>
+      </w:hyperlink>
+      <w:r>
+        <w:rPr>
+          <w:rFonts w:cstheme="minorHAnsi"/>
+        </w:rPr>
+        <w:t xml:space="preserve">  </w:t>
+      </w:r>
+      <w:proofErr w:type="spellStart"/>
+      <w:r>
+        <w:rPr>
+          <w:rFonts w:cstheme="minorHAnsi"/>
+        </w:rPr>
+        <w:t>Zilog</w:t>
+      </w:r>
+      <w:proofErr w:type="spellEnd"/>
+      <w:r>
+        <w:rPr>
+          <w:rFonts w:cstheme="minorHAnsi"/>
+        </w:rPr>
+        <w:t xml:space="preserve"> eZ80F92 chip errata. (Also in </w:t>
+      </w:r>
+      <w:r>
+        <w:rPr>
+          <w:rFonts w:cstheme="minorHAnsi"/>
+        </w:rPr>
+        <w:t>ZDSII_eZ80</w:t>
+      </w:r>
+      <w:proofErr w:type="gramStart"/>
+      <w:r>
+        <w:rPr>
+          <w:rFonts w:cstheme="minorHAnsi"/>
+        </w:rPr>
+        <w:t>Acclaim!_</w:t>
+      </w:r>
+      <w:proofErr w:type="gramEnd"/>
+      <w:r>
+        <w:rPr>
+          <w:rFonts w:cstheme="minorHAnsi"/>
+        </w:rPr>
+        <w:t>5.3.5\Documentation\Errata</w:t>
+      </w:r>
+      <w:r>
+        <w:rPr>
+          <w:rFonts w:cstheme="minorHAnsi"/>
+        </w:rPr>
+        <w:t xml:space="preserve">\.) </w:t>
+      </w:r>
+      <w:r>
+        <w:rPr>
+          <w:rFonts w:cstheme="minorHAnsi"/>
+        </w:rPr>
+        <w:t>Especially i</w:t>
+      </w:r>
+      <w:r>
+        <w:rPr>
+          <w:rFonts w:cstheme="minorHAnsi"/>
+        </w:rPr>
+        <w:t xml:space="preserve">tem no. 6 </w:t>
+      </w:r>
+      <w:r>
+        <w:rPr>
+          <w:rFonts w:cstheme="minorHAnsi"/>
+        </w:rPr>
+        <w:t>on</w:t>
+      </w:r>
+      <w:r>
+        <w:rPr>
+          <w:rFonts w:cstheme="minorHAnsi"/>
+        </w:rPr>
+        <w:t xml:space="preserve"> edge-driven interrupts. </w:t>
+      </w:r>
+    </w:p>
+    <w:p>
+      <w:pPr>
+        <w:rPr>
+          <w:rFonts w:cstheme="minorHAnsi"/>
+        </w:rPr>
+      </w:pPr>
     </w:p>
     <w:sectPr>
-      <w:headerReference w:type="default" r:id="rId16"/>
-      <w:footerReference w:type="default" r:id="rId17"/>
+      <w:headerReference w:type="default" r:id="rId17"/>
+      <w:footerReference w:type="default" r:id="rId18"/>
       <w:pgSz w:w="12240" w:h="15840"/>
       <w:pgMar w:top="1440" w:right="1440" w:bottom="1440" w:left="1440" w:header="708" w:footer="708" w:gutter="0"/>
       <w:cols w:space="708"/>
@@ -4568,7 +6052,7 @@
         <w:noProof/>
         <w:lang w:val="en-PH"/>
       </w:rPr>
-      <w:t>20.Jun.2024 08:49</w:t>
+      <w:t>22.Jun.2024 15:46</w:t>
     </w:r>
     <w:r>
       <w:rPr>
@@ -5803,6 +7287,116 @@
     <w:basedOn w:val="DefaultParagraphFont"/>
     <w:rsid w:val="00EC5E82"/>
   </w:style>
+  <w:style w:type="character" w:customStyle="1" w:styleId="fontstyle01">
+    <w:name w:val="fontstyle01"/>
+    <w:basedOn w:val="DefaultParagraphFont"/>
+    <w:rsid w:val="00200C9B"/>
+    <w:rPr>
+      <w:rFonts w:ascii="ArialMT" w:hAnsi="ArialMT" w:hint="default"/>
+      <w:b w:val="0"/>
+      <w:bCs w:val="0"/>
+      <w:i w:val="0"/>
+      <w:iCs w:val="0"/>
+      <w:color w:val="000000"/>
+      <w:sz w:val="20"/>
+      <w:szCs w:val="20"/>
+    </w:rPr>
+  </w:style>
+  <w:style w:type="table" w:styleId="TableGrid">
+    <w:name w:val="Table Grid"/>
+    <w:basedOn w:val="TableNormal"/>
+    <w:uiPriority w:val="39"/>
+    <w:rsid w:val="00EB2DE1"/>
+    <w:pPr>
+      <w:spacing w:after="0" w:line="240" w:lineRule="auto"/>
+    </w:pPr>
+    <w:tblPr>
+      <w:tblBorders>
+        <w:top w:val="single" w:sz="4" w:space="0" w:color="auto"/>
+        <w:left w:val="single" w:sz="4" w:space="0" w:color="auto"/>
+        <w:bottom w:val="single" w:sz="4" w:space="0" w:color="auto"/>
+        <w:right w:val="single" w:sz="4" w:space="0" w:color="auto"/>
+        <w:insideH w:val="single" w:sz="4" w:space="0" w:color="auto"/>
+        <w:insideV w:val="single" w:sz="4" w:space="0" w:color="auto"/>
+      </w:tblBorders>
+    </w:tblPr>
+  </w:style>
+  <w:style w:type="table" w:styleId="GridTable4-Accent1">
+    <w:name w:val="Grid Table 4 Accent 1"/>
+    <w:basedOn w:val="TableNormal"/>
+    <w:uiPriority w:val="49"/>
+    <w:rsid w:val="00EB2DE1"/>
+    <w:pPr>
+      <w:spacing w:after="0" w:line="240" w:lineRule="auto"/>
+    </w:pPr>
+    <w:tblPr>
+      <w:tblStyleRowBandSize w:val="1"/>
+      <w:tblStyleColBandSize w:val="1"/>
+      <w:tblBorders>
+        <w:top w:val="single" w:sz="4" w:space="0" w:color="8EAADB" w:themeColor="accent1" w:themeTint="99"/>
+        <w:left w:val="single" w:sz="4" w:space="0" w:color="8EAADB" w:themeColor="accent1" w:themeTint="99"/>
+        <w:bottom w:val="single" w:sz="4" w:space="0" w:color="8EAADB" w:themeColor="accent1" w:themeTint="99"/>
+        <w:right w:val="single" w:sz="4" w:space="0" w:color="8EAADB" w:themeColor="accent1" w:themeTint="99"/>
+        <w:insideH w:val="single" w:sz="4" w:space="0" w:color="8EAADB" w:themeColor="accent1" w:themeTint="99"/>
+        <w:insideV w:val="single" w:sz="4" w:space="0" w:color="8EAADB" w:themeColor="accent1" w:themeTint="99"/>
+      </w:tblBorders>
+    </w:tblPr>
+    <w:tblStylePr w:type="firstRow">
+      <w:rPr>
+        <w:b/>
+        <w:bCs/>
+        <w:color w:val="FFFFFF" w:themeColor="background1"/>
+      </w:rPr>
+      <w:tblPr/>
+      <w:tcPr>
+        <w:tcBorders>
+          <w:top w:val="single" w:sz="4" w:space="0" w:color="4472C4" w:themeColor="accent1"/>
+          <w:left w:val="single" w:sz="4" w:space="0" w:color="4472C4" w:themeColor="accent1"/>
+          <w:bottom w:val="single" w:sz="4" w:space="0" w:color="4472C4" w:themeColor="accent1"/>
+          <w:right w:val="single" w:sz="4" w:space="0" w:color="4472C4" w:themeColor="accent1"/>
+          <w:insideH w:val="nil"/>
+          <w:insideV w:val="nil"/>
+        </w:tcBorders>
+        <w:shd w:val="clear" w:color="auto" w:fill="4472C4" w:themeFill="accent1"/>
+      </w:tcPr>
+    </w:tblStylePr>
+    <w:tblStylePr w:type="lastRow">
+      <w:rPr>
+        <w:b/>
+        <w:bCs/>
+      </w:rPr>
+      <w:tblPr/>
+      <w:tcPr>
+        <w:tcBorders>
+          <w:top w:val="double" w:sz="4" w:space="0" w:color="4472C4" w:themeColor="accent1"/>
+        </w:tcBorders>
+      </w:tcPr>
+    </w:tblStylePr>
+    <w:tblStylePr w:type="firstCol">
+      <w:rPr>
+        <w:b/>
+        <w:bCs/>
+      </w:rPr>
+    </w:tblStylePr>
+    <w:tblStylePr w:type="lastCol">
+      <w:rPr>
+        <w:b/>
+        <w:bCs/>
+      </w:rPr>
+    </w:tblStylePr>
+    <w:tblStylePr w:type="band1Vert">
+      <w:tblPr/>
+      <w:tcPr>
+        <w:shd w:val="clear" w:color="auto" w:fill="D9E2F3" w:themeFill="accent1" w:themeFillTint="33"/>
+      </w:tcPr>
+    </w:tblStylePr>
+    <w:tblStylePr w:type="band1Horz">
+      <w:tblPr/>
+      <w:tcPr>
+        <w:shd w:val="clear" w:color="auto" w:fill="D9E2F3" w:themeFill="accent1" w:themeFillTint="33"/>
+      </w:tcPr>
+    </w:tblStylePr>
+  </w:style>
 </w:styles>
 </file>
 

</xml_diff>

<commit_message>
Initial check-in of (untested) DEV UART. Addition of vPortYieldFromISR.
</commit_message>
<xml_diff>
--- a/FreeRTOSv202212.01-LTS/FreeRTOS/Docs/DEV API - Extension Interface and MOS issues.docx
+++ b/FreeRTOSv202212.01-LTS/FreeRTOS/Docs/DEV API - Extension Interface and MOS issues.docx
@@ -9,49 +9,47 @@
           <w:lang w:val="en-PH"/>
         </w:rPr>
       </w:pPr>
-      <w:proofErr w:type="spellStart"/>
       <w:r>
         <w:rPr>
           <w:lang w:val="en-PH"/>
         </w:rPr>
-        <w:t>FreeRTOS</w:t>
-      </w:r>
-      <w:proofErr w:type="spellEnd"/>
+        <w:t xml:space="preserve">FreeRTOS </w:t>
+      </w:r>
       <w:r>
         <w:rPr>
           <w:lang w:val="en-PH"/>
         </w:rPr>
-        <w:t xml:space="preserve"> </w:t>
+        <w:t>DEV API - Exte</w:t>
       </w:r>
       <w:r>
         <w:rPr>
           <w:lang w:val="en-PH"/>
         </w:rPr>
-        <w:t>DEV API - Exte</w:t>
+        <w:t>nsion</w:t>
       </w:r>
       <w:r>
         <w:rPr>
           <w:lang w:val="en-PH"/>
         </w:rPr>
-        <w:t>nsion</w:t>
+        <w:t xml:space="preserve"> </w:t>
       </w:r>
       <w:r>
         <w:rPr>
           <w:lang w:val="en-PH"/>
         </w:rPr>
-        <w:t xml:space="preserve"> </w:t>
+        <w:t>I</w:t>
       </w:r>
       <w:r>
         <w:rPr>
           <w:lang w:val="en-PH"/>
         </w:rPr>
-        <w:t>I</w:t>
+        <w:t>nterface and MOS issues</w:t>
       </w:r>
       <w:r>
         <w:rPr>
           <w:lang w:val="en-PH"/>
         </w:rPr>
-        <w:t>nterface and MOS issues</w:t>
+        <w:t xml:space="preserve"> Analysis</w:t>
       </w:r>
     </w:p>
     <w:p>
@@ -80,13 +78,8 @@
       <w:r>
         <w:t xml:space="preserve">the </w:t>
       </w:r>
-      <w:proofErr w:type="spellStart"/>
-      <w:r>
-        <w:t>FreeRTOS</w:t>
-      </w:r>
-      <w:proofErr w:type="spellEnd"/>
-      <w:r>
-        <w:t xml:space="preserve"> </w:t>
+      <w:r>
+        <w:t xml:space="preserve">FreeRTOS </w:t>
       </w:r>
       <w:r>
         <w:t xml:space="preserve">DEV API </w:t>
@@ -278,10 +271,10 @@
           <w:noProof/>
         </w:rPr>
         <w:drawing>
-          <wp:inline distT="0" distB="0" distL="0" distR="0" wp14:anchorId="7ACF6C4D" wp14:editId="767DE9F3">
-            <wp:extent cx="5943600" cy="3364801"/>
-            <wp:effectExtent l="0" t="0" r="0" b="7620"/>
-            <wp:docPr id="1394722429" name="Picture 1"/>
+          <wp:inline distT="0" distB="0" distL="0" distR="0" wp14:anchorId="0AFE81B8" wp14:editId="41BA75C0">
+            <wp:extent cx="5943600" cy="3364865"/>
+            <wp:effectExtent l="0" t="0" r="0" b="6985"/>
+            <wp:docPr id="1393130387" name="Picture 1"/>
             <wp:cNvGraphicFramePr>
               <a:graphicFrameLocks xmlns:a="http://schemas.openxmlformats.org/drawingml/2006/main" noChangeAspect="1"/>
             </wp:cNvGraphicFramePr>
@@ -289,7 +282,7 @@
               <a:graphicData uri="http://schemas.openxmlformats.org/drawingml/2006/picture">
                 <pic:pic xmlns:pic="http://schemas.openxmlformats.org/drawingml/2006/picture">
                   <pic:nvPicPr>
-                    <pic:cNvPr id="1394722429" name="Picture 1"/>
+                    <pic:cNvPr id="1393130387" name="Picture 1393130387"/>
                     <pic:cNvPicPr/>
                   </pic:nvPicPr>
                   <pic:blipFill>
@@ -307,7 +300,7 @@
                   <pic:spPr>
                     <a:xfrm>
                       <a:off x="0" y="0"/>
-                      <a:ext cx="5943600" cy="3364801"/>
+                      <a:ext cx="5943600" cy="3364865"/>
                     </a:xfrm>
                     <a:prstGeom prst="rect">
                       <a:avLst/>
@@ -540,15 +533,7 @@
         <w:t>just one version of the</w:t>
       </w:r>
       <w:r>
-        <w:t xml:space="preserve"> </w:t>
-      </w:r>
-      <w:proofErr w:type="spellStart"/>
-      <w:r>
-        <w:t>FreeRTOS</w:t>
-      </w:r>
-      <w:proofErr w:type="spellEnd"/>
-      <w:r>
-        <w:t xml:space="preserve"> DEV A</w:t>
+        <w:t xml:space="preserve"> FreeRTOS DEV A</w:t>
       </w:r>
       <w:r>
         <w:t>PI</w:t>
@@ -595,15 +580,7 @@
         <w:t xml:space="preserve">outline designs for </w:t>
       </w:r>
       <w:r>
-        <w:t xml:space="preserve">the </w:t>
-      </w:r>
-      <w:proofErr w:type="spellStart"/>
-      <w:r>
-        <w:t>FreeRTOS</w:t>
-      </w:r>
-      <w:proofErr w:type="spellEnd"/>
-      <w:r>
-        <w:t xml:space="preserve"> </w:t>
+        <w:t xml:space="preserve">the FreeRTOS </w:t>
       </w:r>
       <w:r>
         <w:t xml:space="preserve">DEV API and </w:t>
@@ -673,15 +650,7 @@
         <w:t>The MOS API does not expose any GPIO functions. With safeguarding configured, and on application call to Open a device, t</w:t>
       </w:r>
       <w:r>
-        <w:t xml:space="preserve">he </w:t>
-      </w:r>
-      <w:proofErr w:type="spellStart"/>
-      <w:r>
-        <w:t>FreeRTOS</w:t>
-      </w:r>
-      <w:proofErr w:type="spellEnd"/>
-      <w:r>
-        <w:t xml:space="preserve"> DEV API software shall check that </w:t>
+        <w:t xml:space="preserve">he FreeRTOS DEV API software shall check that </w:t>
       </w:r>
       <w:r>
         <w:t>the</w:t>
@@ -838,15 +807,7 @@
       </w:r>
       <w:proofErr w:type="spellEnd"/>
       <w:r>
-        <w:t xml:space="preserve">/init_params_f92.asm (modified version of the </w:t>
-      </w:r>
-      <w:proofErr w:type="spellStart"/>
-      <w:r>
-        <w:t>Zilog</w:t>
-      </w:r>
-      <w:proofErr w:type="spellEnd"/>
-      <w:r>
-        <w:t xml:space="preserve"> startup), to configure Port B2 (GPIO 25 / SPI SS) as Mode 9 (as per PS015317 table 6, as </w:t>
+        <w:t xml:space="preserve">/init_params_f92.asm (modified version of the Zilog startup), to configure Port B2 (GPIO 25 / SPI SS) as Mode 9 (as per PS015317 table 6, as </w:t>
       </w:r>
       <w:r>
         <w:t xml:space="preserve">a </w:t>
@@ -925,15 +886,7 @@
         <w:t>T</w:t>
       </w:r>
       <w:r>
-        <w:t xml:space="preserve">he </w:t>
-      </w:r>
-      <w:proofErr w:type="spellStart"/>
-      <w:r>
-        <w:t>FreeRTOS</w:t>
-      </w:r>
-      <w:proofErr w:type="spellEnd"/>
-      <w:r>
-        <w:t xml:space="preserve"> DEV API shall craft new software. There are numerous examples of setting up GPIO registers </w:t>
+        <w:t xml:space="preserve">he FreeRTOS DEV API shall craft new software. There are numerous examples of setting up GPIO registers </w:t>
       </w:r>
       <w:r>
         <w:t xml:space="preserve">in the MOS software </w:t>
@@ -964,15 +917,7 @@
         <w:t xml:space="preserve">Bug: </w:t>
       </w:r>
       <w:r>
-        <w:t xml:space="preserve">Refer to </w:t>
-      </w:r>
-      <w:proofErr w:type="spellStart"/>
-      <w:r>
-        <w:t>Zilog</w:t>
-      </w:r>
-      <w:proofErr w:type="spellEnd"/>
-      <w:r>
-        <w:t xml:space="preserve"> UP0049 item no.6, “GPIO edge-trigger interrupt mapping error”. Use of </w:t>
+        <w:t xml:space="preserve">Refer to Zilog UP0049 item no.6, “GPIO edge-trigger interrupt mapping error”. Use of </w:t>
       </w:r>
       <w:r>
         <w:rPr>
@@ -1620,10 +1565,7 @@
               <w:t>D</w:t>
             </w:r>
             <w:r>
-              <w:t>7</w:t>
-            </w:r>
-            <w:r>
-              <w:t xml:space="preserve"> </w:t>
+              <w:t xml:space="preserve">7 </w:t>
             </w:r>
             <w:proofErr w:type="spellStart"/>
             <w:r>
@@ -1637,10 +1579,7 @@
               <w:t>DEV_MODE_UART_MODEM_FLOWCTRL</w:t>
             </w:r>
             <w:r>
-              <w:t>.</w:t>
-            </w:r>
-            <w:r>
-              <w:t xml:space="preserve"> </w:t>
+              <w:t xml:space="preserve">. </w:t>
             </w:r>
             <w:r>
               <w:t>Tested using P</w:t>
@@ -1736,13 +1675,7 @@
               <w:cnfStyle w:val="000000000000" w:firstRow="0" w:lastRow="0" w:firstColumn="0" w:lastColumn="0" w:oddVBand="0" w:evenVBand="0" w:oddHBand="0" w:evenHBand="0" w:firstRowFirstColumn="0" w:firstRowLastColumn="0" w:lastRowFirstColumn="0" w:lastRowLastColumn="0"/>
             </w:pPr>
             <w:r>
-              <w:t>Similar to P</w:t>
-            </w:r>
-            <w:r>
-              <w:t>D6</w:t>
-            </w:r>
-            <w:r>
-              <w:t xml:space="preserve"> </w:t>
+              <w:t xml:space="preserve">Similar to PD6 </w:t>
             </w:r>
             <w:proofErr w:type="spellStart"/>
             <w:r>
@@ -1756,10 +1689,7 @@
               <w:t>DEV_MODE_UART_MODEM_FLOWCTRL</w:t>
             </w:r>
             <w:r>
-              <w:t>; should be okay otherwise.</w:t>
-            </w:r>
-            <w:r>
-              <w:t xml:space="preserve"> </w:t>
+              <w:t xml:space="preserve">; should be okay otherwise. </w:t>
             </w:r>
             <w:r>
               <w:t xml:space="preserve">Not yet tested. </w:t>
@@ -1848,10 +1778,7 @@
               <w:t>; should be okay otherwise.</w:t>
             </w:r>
             <w:r>
-              <w:t xml:space="preserve"> </w:t>
-            </w:r>
-            <w:r>
-              <w:t>Not yet tested.</w:t>
+              <w:t xml:space="preserve"> Not yet tested.</w:t>
             </w:r>
           </w:p>
         </w:tc>
@@ -1934,10 +1861,7 @@
               <w:t>; should be okay otherwise.</w:t>
             </w:r>
             <w:r>
-              <w:t xml:space="preserve"> </w:t>
-            </w:r>
-            <w:r>
-              <w:t>Not yet tested.</w:t>
+              <w:t xml:space="preserve"> Not yet tested.</w:t>
             </w:r>
           </w:p>
         </w:tc>
@@ -2023,10 +1947,7 @@
               <w:t>; should be okay otherwise.</w:t>
             </w:r>
             <w:r>
-              <w:t xml:space="preserve"> </w:t>
-            </w:r>
-            <w:r>
-              <w:t>Not yet tested.</w:t>
+              <w:t xml:space="preserve"> Not yet tested.</w:t>
             </w:r>
           </w:p>
         </w:tc>
@@ -2109,10 +2030,7 @@
               <w:t>; should be okay otherwise.</w:t>
             </w:r>
             <w:r>
-              <w:t xml:space="preserve"> </w:t>
-            </w:r>
-            <w:r>
-              <w:t>Not yet tested.</w:t>
+              <w:t xml:space="preserve"> Not yet tested.</w:t>
             </w:r>
           </w:p>
         </w:tc>
@@ -2505,15 +2423,7 @@
         <w:t xml:space="preserve"> application invocation, t</w:t>
       </w:r>
       <w:r>
-        <w:t xml:space="preserve">he </w:t>
-      </w:r>
-      <w:proofErr w:type="spellStart"/>
-      <w:r>
-        <w:t>FreeRTOS</w:t>
-      </w:r>
-      <w:proofErr w:type="spellEnd"/>
-      <w:r>
-        <w:t xml:space="preserve"> DEV API </w:t>
+        <w:t xml:space="preserve">he FreeRTOS DEV API </w:t>
       </w:r>
       <w:r>
         <w:t>shall</w:t>
@@ -2855,7 +2765,13 @@
         <w:t xml:space="preserve"> SPI master. </w:t>
       </w:r>
       <w:r>
-        <w:t xml:space="preserve"> (PB2 will output a </w:t>
+        <w:t xml:space="preserve"> (</w:t>
+      </w:r>
+      <w:r>
+        <w:t xml:space="preserve">As the MOS 1.04 software stands, </w:t>
+      </w:r>
+      <w:r>
+        <w:t xml:space="preserve">PB2 will output a </w:t>
       </w:r>
       <w:r>
         <w:t xml:space="preserve">continuous </w:t>
@@ -2867,7 +2783,21 @@
         <w:t xml:space="preserve"> once SPI is initialised</w:t>
       </w:r>
       <w:r>
-        <w:t>.)</w:t>
+        <w:t>.</w:t>
+      </w:r>
+      <w:r>
+        <w:t xml:space="preserve"> We can observe this with a scope or </w:t>
+      </w:r>
+      <w:proofErr w:type="spellStart"/>
+      <w:r>
+        <w:t>multimeter</w:t>
+      </w:r>
+      <w:proofErr w:type="spellEnd"/>
+      <w:r>
+        <w:t>.</w:t>
+      </w:r>
+      <w:r>
+        <w:t>)</w:t>
       </w:r>
     </w:p>
     <w:p>
@@ -2989,7 +2919,10 @@
         <w:t>device(s)</w:t>
       </w:r>
       <w:r>
-        <w:t xml:space="preserve"> reading and writing</w:t>
+        <w:t xml:space="preserve"> read and writ</w:t>
+      </w:r>
+      <w:r>
+        <w:t>e</w:t>
       </w:r>
       <w:r>
         <w:t xml:space="preserve">, </w:t>
@@ -3948,46 +3881,669 @@
       </w:r>
     </w:p>
     <w:p>
-      <w:r>
-        <w:t xml:space="preserve">Need to look further if </w:t>
+      <w:pPr>
+        <w:pStyle w:val="Heading3"/>
+      </w:pPr>
+      <w:r>
+        <w:t>UART</w:t>
+      </w:r>
+    </w:p>
+    <w:p>
+      <w:r>
+        <w:t>The MOS</w:t>
+      </w:r>
+      <w:r>
+        <w:t xml:space="preserve"> </w:t>
+      </w:r>
+      <w:r>
+        <w:t xml:space="preserve">code appears derived from </w:t>
+      </w:r>
+      <w:r>
+        <w:t>the ‘Poll’</w:t>
+      </w:r>
+      <w:r>
+        <w:t xml:space="preserve"> subset of the Zilog </w:t>
       </w:r>
       <w:proofErr w:type="spellStart"/>
       <w:r>
+        <w:t>uart</w:t>
+      </w:r>
+      <w:proofErr w:type="spellEnd"/>
+      <w:r>
+        <w:t xml:space="preserve"> </w:t>
+      </w:r>
+      <w:r>
+        <w:t xml:space="preserve">software base. </w:t>
+      </w:r>
+      <w:r>
+        <w:t xml:space="preserve">It </w:t>
+      </w:r>
+      <w:r>
+        <w:t>facilitates 1 byte at a time poll-mode transceiving</w:t>
+      </w:r>
+      <w:r>
+        <w:t>.</w:t>
+      </w:r>
+      <w:r>
+        <w:t xml:space="preserve"> </w:t>
+      </w:r>
+      <w:r>
+        <w:t>It</w:t>
+      </w:r>
+      <w:r>
+        <w:t xml:space="preserve"> </w:t>
+      </w:r>
+      <w:r>
+        <w:t>supports</w:t>
+      </w:r>
+      <w:r>
+        <w:t xml:space="preserve"> </w:t>
+      </w:r>
+      <w:r>
+        <w:t xml:space="preserve">either </w:t>
+      </w:r>
+      <w:r>
+        <w:t xml:space="preserve">2-pin </w:t>
+      </w:r>
+      <w:r>
+        <w:t>‘</w:t>
+      </w:r>
+      <w:r>
+        <w:t>software</w:t>
+      </w:r>
+      <w:r>
+        <w:t xml:space="preserve"> flow control</w:t>
+      </w:r>
+      <w:r>
+        <w:t>’</w:t>
+      </w:r>
+      <w:r>
+        <w:t xml:space="preserve"> or </w:t>
+      </w:r>
+      <w:r>
+        <w:t xml:space="preserve">4-pin </w:t>
+      </w:r>
+      <w:r>
+        <w:t xml:space="preserve">half-duplex </w:t>
+      </w:r>
+      <w:r>
+        <w:t>‘</w:t>
+      </w:r>
+      <w:r>
+        <w:t>hardware flow control</w:t>
+      </w:r>
+      <w:r>
+        <w:t>’</w:t>
+      </w:r>
+      <w:r>
+        <w:t xml:space="preserve">, but not </w:t>
+      </w:r>
+      <w:r>
+        <w:t xml:space="preserve">8-pin </w:t>
+      </w:r>
+      <w:r>
+        <w:t xml:space="preserve">full-duplex </w:t>
+      </w:r>
+      <w:r>
+        <w:t>‘</w:t>
+      </w:r>
+      <w:r>
+        <w:t>modem flow control</w:t>
+      </w:r>
+      <w:r>
+        <w:t>’</w:t>
+      </w:r>
+      <w:r>
+        <w:t>.</w:t>
+      </w:r>
+      <w:r>
+        <w:t xml:space="preserve"> It does not make</w:t>
+      </w:r>
+      <w:r>
+        <w:t xml:space="preserve"> </w:t>
+      </w:r>
+      <w:r>
+        <w:t xml:space="preserve">use of the device FIFO </w:t>
+      </w:r>
+      <w:r>
+        <w:t>interrupt-</w:t>
+      </w:r>
+      <w:r>
+        <w:t>mode</w:t>
+      </w:r>
+      <w:r>
+        <w:t xml:space="preserve"> </w:t>
+      </w:r>
+      <w:r>
+        <w:t xml:space="preserve">buffer </w:t>
+      </w:r>
+      <w:r>
+        <w:t>capability</w:t>
+      </w:r>
+      <w:r>
+        <w:t xml:space="preserve">. </w:t>
+      </w:r>
+      <w:r>
+        <w:t>Consequently, p</w:t>
+      </w:r>
+      <w:r>
+        <w:t>oll-mode</w:t>
+      </w:r>
+      <w:r>
+        <w:t xml:space="preserve"> ties up CPU</w:t>
+      </w:r>
+      <w:r>
+        <w:t>-time</w:t>
+      </w:r>
+      <w:r>
+        <w:t xml:space="preserve"> in </w:t>
+      </w:r>
+      <w:r>
+        <w:t xml:space="preserve">performing </w:t>
+      </w:r>
+      <w:r>
+        <w:t xml:space="preserve">serial data transfer, when it could otherwise spend some of that time multi-tasking. </w:t>
+      </w:r>
+      <w:r>
+        <w:t xml:space="preserve">However, </w:t>
+      </w:r>
+      <w:r>
+        <w:t xml:space="preserve">that makes </w:t>
+      </w:r>
+      <w:r>
+        <w:t xml:space="preserve">the </w:t>
+      </w:r>
+      <w:r>
+        <w:t xml:space="preserve">MOS </w:t>
+      </w:r>
+      <w:r>
+        <w:t>code simpler</w:t>
+      </w:r>
+      <w:r>
+        <w:t>,</w:t>
+      </w:r>
+      <w:r>
+        <w:t xml:space="preserve"> and is all that is required for the Uart0 CPU-VDP link in Agon Light.</w:t>
+      </w:r>
+    </w:p>
+    <w:p>
+      <w:r>
+        <w:t>With Uart0 dedica</w:t>
+      </w:r>
+      <w:r>
+        <w:t>t</w:t>
+      </w:r>
+      <w:r>
+        <w:t>ed</w:t>
+      </w:r>
+      <w:r>
+        <w:t xml:space="preserve"> </w:t>
+      </w:r>
+      <w:r>
+        <w:t>to the CPU-VDP link</w:t>
+      </w:r>
+      <w:r>
+        <w:t>, o</w:t>
+      </w:r>
+      <w:r>
+        <w:t xml:space="preserve">nly one UART </w:t>
+      </w:r>
+      <w:r>
+        <w:t xml:space="preserve">minor </w:t>
+      </w:r>
+      <w:r>
+        <w:t xml:space="preserve">device </w:t>
+      </w:r>
+      <w:r>
+        <w:t xml:space="preserve">1 </w:t>
+      </w:r>
+      <w:r>
+        <w:t>is available</w:t>
+      </w:r>
+      <w:r>
+        <w:t xml:space="preserve"> for FreeRTOS</w:t>
+      </w:r>
+      <w:r>
+        <w:t xml:space="preserve">. </w:t>
+      </w:r>
+      <w:r>
+        <w:t>With safeguarding configured, t</w:t>
+      </w:r>
+      <w:r>
+        <w:t xml:space="preserve">he FreeRTOS DEV API software shall check that a requested pin has not been allocated prior to successfully allocating </w:t>
+      </w:r>
+      <w:r>
+        <w:t>the</w:t>
+      </w:r>
+      <w:r>
+        <w:t xml:space="preserve"> </w:t>
+      </w:r>
+      <w:r>
+        <w:t>application</w:t>
+      </w:r>
+      <w:r>
+        <w:t>-requested UART</w:t>
+      </w:r>
+      <w:r>
+        <w:t>1</w:t>
+      </w:r>
+      <w:r>
+        <w:t xml:space="preserve">. </w:t>
+      </w:r>
+      <w:r>
+        <w:t xml:space="preserve">The application can open </w:t>
+      </w:r>
+      <w:r>
+        <w:t>UART</w:t>
+      </w:r>
+      <w:r>
+        <w:t>1</w:t>
+      </w:r>
+      <w:r>
+        <w:t xml:space="preserve"> in one of three modes, that require </w:t>
+      </w:r>
+      <w:r>
+        <w:t xml:space="preserve">allocation of </w:t>
+      </w:r>
+      <w:r>
+        <w:t>different pins: NO_HW_FLOWCONTROL</w:t>
+      </w:r>
+      <w:r>
+        <w:t xml:space="preserve"> (also known as software flow control)</w:t>
+      </w:r>
+      <w:r>
+        <w:t xml:space="preserve">, which requires pins 17 and 18 only; HW_FLOWCONTROL, </w:t>
+      </w:r>
+      <w:r>
+        <w:t xml:space="preserve">or half-duplex, </w:t>
+      </w:r>
+      <w:r>
+        <w:t xml:space="preserve">which requires pins 19 and 20 in addition; and MODEM_FLOWCONTROL, </w:t>
+      </w:r>
+      <w:r>
+        <w:t xml:space="preserve">or full-duplex, </w:t>
+      </w:r>
+      <w:r>
+        <w:t>which further requires pins 21 through 24.</w:t>
+      </w:r>
+      <w:r>
+        <w:t xml:space="preserve"> </w:t>
+      </w:r>
+    </w:p>
+    <w:p>
+      <w:r>
+        <w:t>The first two modes are sufficient between point-to-point connected DTEs (data terminal equipment, or computers</w:t>
+      </w:r>
+      <w:r>
+        <w:t xml:space="preserve"> such as the CPU to VDP</w:t>
+      </w:r>
+      <w:r>
+        <w:t>)</w:t>
+      </w:r>
+      <w:r>
+        <w:t xml:space="preserve"> </w:t>
+      </w:r>
+      <w:r>
+        <w:t>over short distances</w:t>
+      </w:r>
+      <w:r>
+        <w:t xml:space="preserve">. </w:t>
+      </w:r>
+      <w:r>
+        <w:t xml:space="preserve">Data rates decrease with distance due to signalling capacitance and noise. </w:t>
+      </w:r>
+      <w:r>
+        <w:t>Modem flow control enables connection over longer distances via DCE (data communication equipment</w:t>
+      </w:r>
+      <w:r>
+        <w:rPr>
+          <w:rStyle w:val="FootnoteReference"/>
+        </w:rPr>
+        <w:footnoteReference w:id="5"/>
+      </w:r>
+      <w:r>
+        <w:t xml:space="preserve">) using </w:t>
+      </w:r>
+      <w:r>
+        <w:t xml:space="preserve">(higher-power) </w:t>
+      </w:r>
+      <w:r>
+        <w:t xml:space="preserve">signal carrier technology. </w:t>
+      </w:r>
+      <w:r>
+        <w:t xml:space="preserve">This mode generalises the ability of the controller (CPU) to act as a micro-controller of remote end equipment. </w:t>
+      </w:r>
+      <w:r>
+        <w:t xml:space="preserve">It also enables full duplex (simultaneous </w:t>
+      </w:r>
+      <w:proofErr w:type="spellStart"/>
+      <w:r>
+        <w:t>tx</w:t>
+      </w:r>
+      <w:proofErr w:type="spellEnd"/>
+      <w:r>
+        <w:t xml:space="preserve"> and </w:t>
+      </w:r>
+      <w:proofErr w:type="spellStart"/>
+      <w:r>
+        <w:t>rx</w:t>
+      </w:r>
+      <w:proofErr w:type="spellEnd"/>
+      <w:r>
+        <w:t>) between peer</w:t>
+      </w:r>
+      <w:r>
+        <w:t>-to-peer</w:t>
+      </w:r>
+      <w:r>
+        <w:t xml:space="preserve"> micro-</w:t>
+      </w:r>
+      <w:r>
+        <w:t>controllers</w:t>
+      </w:r>
+      <w:r>
+        <w:t xml:space="preserve">. </w:t>
+      </w:r>
+    </w:p>
+    <w:p>
+      <w:pPr>
+        <w:pStyle w:val="Heading4"/>
+      </w:pPr>
+      <w:r>
+        <w:t>MOS UART</w:t>
+      </w:r>
+      <w:r>
+        <w:t xml:space="preserve"> Issues</w:t>
+      </w:r>
+    </w:p>
+    <w:p>
+      <w:r>
+        <w:t>T</w:t>
+      </w:r>
+      <w:r>
+        <w:t xml:space="preserve">here’s </w:t>
+      </w:r>
+      <w:r>
+        <w:t>a</w:t>
+      </w:r>
+      <w:r>
+        <w:t xml:space="preserve"> bug in </w:t>
+      </w:r>
+      <w:proofErr w:type="spellStart"/>
+      <w:proofErr w:type="gramStart"/>
+      <w:r>
         <w:t>src</w:t>
       </w:r>
       <w:proofErr w:type="spellEnd"/>
       <w:r>
-        <w:t xml:space="preserve">/spi.asm </w:t>
+        <w:t>/serial.asm:UART</w:t>
+      </w:r>
+      <w:proofErr w:type="gramEnd"/>
+      <w:r>
+        <w:t>1_serial_GETCH</w:t>
+      </w:r>
+      <w:r>
+        <w:t>::189</w:t>
+      </w:r>
+      <w:r>
+        <w:t xml:space="preserve">, such that it tests whether UART0 is enabled rather than UART1. </w:t>
+      </w:r>
+      <w:r>
+        <w:t>An</w:t>
+      </w:r>
+      <w:r>
+        <w:t xml:space="preserve"> outcome </w:t>
+      </w:r>
+      <w:r>
+        <w:t>is that</w:t>
+      </w:r>
+      <w:r>
+        <w:t xml:space="preserve"> if </w:t>
+      </w:r>
+      <w:r>
+        <w:t>an application</w:t>
+      </w:r>
+      <w:r>
+        <w:t xml:space="preserve"> call</w:t>
+      </w:r>
+      <w:r>
+        <w:t>s</w:t>
+      </w:r>
+      <w:r>
+        <w:t xml:space="preserve"> </w:t>
       </w:r>
       <w:proofErr w:type="spellStart"/>
       <w:r>
-        <w:t>spi_read</w:t>
+        <w:t>mos_api_ugetc</w:t>
       </w:r>
       <w:proofErr w:type="spellEnd"/>
       <w:r>
-        <w:t xml:space="preserve"> and </w:t>
+        <w:t xml:space="preserve"> when no external device is </w:t>
+      </w:r>
+      <w:r>
+        <w:t>connected to UART1</w:t>
+      </w:r>
+      <w:r>
+        <w:t>, then</w:t>
+      </w:r>
+      <w:r>
+        <w:t xml:space="preserve"> the application will busy wait evermore</w:t>
+      </w:r>
+      <w:r>
+        <w:t>;</w:t>
+      </w:r>
+      <w:r>
+        <w:t xml:space="preserve"> </w:t>
+      </w:r>
+      <w:r>
+        <w:t xml:space="preserve">needing </w:t>
+      </w:r>
+      <w:r>
+        <w:t xml:space="preserve">a </w:t>
+      </w:r>
+      <w:r>
+        <w:t xml:space="preserve">hardware </w:t>
+      </w:r>
+      <w:r>
+        <w:t xml:space="preserve">reset. </w:t>
+      </w:r>
+    </w:p>
+    <w:p>
+      <w:pPr>
+        <w:pStyle w:val="Heading4"/>
+      </w:pPr>
+      <w:r>
+        <w:t xml:space="preserve">DEV </w:t>
+      </w:r>
+      <w:r>
+        <w:t>API</w:t>
+      </w:r>
+      <w:r>
+        <w:t xml:space="preserve"> UART</w:t>
+      </w:r>
+    </w:p>
+    <w:p>
+      <w:r>
+        <w:t>DE</w:t>
+      </w:r>
+      <w:r>
+        <w:t xml:space="preserve">V API </w:t>
+      </w:r>
+      <w:r>
+        <w:t xml:space="preserve">shall </w:t>
+      </w:r>
+      <w:r>
+        <w:t xml:space="preserve">provide </w:t>
+      </w:r>
+      <w:r>
+        <w:t>new software</w:t>
+      </w:r>
+      <w:r>
+        <w:t xml:space="preserve"> that will</w:t>
+      </w:r>
+      <w:r>
+        <w:t xml:space="preserve"> use the </w:t>
+      </w:r>
+      <w:r>
+        <w:t xml:space="preserve">eZ80 UART </w:t>
+      </w:r>
+      <w:r>
+        <w:t>device</w:t>
+      </w:r>
+      <w:r>
+        <w:t xml:space="preserve"> with</w:t>
+      </w:r>
+      <w:r>
+        <w:t xml:space="preserve"> FIFO buffers</w:t>
+      </w:r>
+      <w:r>
+        <w:t xml:space="preserve"> in interrupt mode</w:t>
+      </w:r>
+      <w:r>
+        <w:t xml:space="preserve">. </w:t>
+      </w:r>
+      <w:r>
+        <w:t>It</w:t>
+      </w:r>
+      <w:r>
+        <w:t xml:space="preserve"> shall provide the ability to operate </w:t>
+      </w:r>
+      <w:r>
+        <w:t xml:space="preserve">in half- or </w:t>
+      </w:r>
+      <w:r>
+        <w:t>full-duplex transmission</w:t>
+      </w:r>
+      <w:r>
+        <w:t>,</w:t>
+      </w:r>
+      <w:r>
+        <w:t xml:space="preserve"> using </w:t>
+      </w:r>
+      <w:r>
+        <w:t>software</w:t>
+      </w:r>
+      <w:r>
+        <w:t>-</w:t>
+      </w:r>
+      <w:r>
+        <w:t>, hardware</w:t>
+      </w:r>
+      <w:r>
+        <w:t>-</w:t>
+      </w:r>
+      <w:r>
+        <w:t>, null-modem</w:t>
+      </w:r>
+      <w:r>
+        <w:t>-</w:t>
+      </w:r>
+      <w:r>
+        <w:t xml:space="preserve"> or full-</w:t>
+      </w:r>
+      <w:r>
+        <w:t>modem signalling.</w:t>
+      </w:r>
+    </w:p>
+    <w:p>
+      <w:r>
+        <w:t>The API shall allow either buffered or non-buffered m</w:t>
+      </w:r>
+      <w:r>
+        <w:t>ethods</w:t>
+      </w:r>
+      <w:r>
+        <w:t xml:space="preserve"> </w:t>
+      </w:r>
+      <w:r>
+        <w:t>for application calling</w:t>
+      </w:r>
+      <w:r>
+        <w:t xml:space="preserve">, </w:t>
+      </w:r>
+      <w:r>
+        <w:t>either</w:t>
+      </w:r>
+      <w:r>
+        <w:t xml:space="preserve"> of which allow other tasks to run concurrently. In non-buffered mode the calling task will </w:t>
+      </w:r>
+      <w:r>
+        <w:t xml:space="preserve">be </w:t>
+      </w:r>
+      <w:r>
+        <w:t>block</w:t>
+      </w:r>
+      <w:r>
+        <w:t>ed</w:t>
+      </w:r>
+      <w:r>
+        <w:t xml:space="preserve"> until </w:t>
+      </w:r>
+      <w:r>
+        <w:t xml:space="preserve">either </w:t>
+      </w:r>
+      <w:r>
+        <w:t>transmission</w:t>
+      </w:r>
+      <w:r>
+        <w:t xml:space="preserve"> is complete or an error occurs. </w:t>
+      </w:r>
+      <w:r>
+        <w:t xml:space="preserve">This mode is best used with a software task dedicated to </w:t>
       </w:r>
       <w:proofErr w:type="spellStart"/>
       <w:r>
-        <w:t>spi_write</w:t>
+        <w:t>uart</w:t>
       </w:r>
       <w:proofErr w:type="spellEnd"/>
       <w:r>
-        <w:t xml:space="preserve"> routines can be re-used. In any case, we cannot call the </w:t>
+        <w:t xml:space="preserve"> </w:t>
       </w:r>
       <w:proofErr w:type="spellStart"/>
       <w:r>
-        <w:t>spi</w:t>
+        <w:t>i</w:t>
       </w:r>
       <w:proofErr w:type="spellEnd"/>
       <w:r>
-        <w:t xml:space="preserve"> routines (without a MOS API), so we’ll have to implement </w:t>
-      </w:r>
-      <w:r>
-        <w:t>new software</w:t>
-      </w:r>
-      <w:r>
-        <w:t xml:space="preserve"> in DEV API. </w:t>
+        <w:t xml:space="preserve">/o. </w:t>
+      </w:r>
+      <w:r>
+        <w:t>Whereas i</w:t>
+      </w:r>
+      <w:r>
+        <w:t xml:space="preserve">n buffered mode the calling task will </w:t>
+      </w:r>
+      <w:r>
+        <w:t>not be blocked, but continue to</w:t>
+      </w:r>
+      <w:r>
+        <w:t xml:space="preserve"> run concurrently with </w:t>
+      </w:r>
+      <w:proofErr w:type="spellStart"/>
+      <w:r>
+        <w:t>uart</w:t>
+      </w:r>
+      <w:proofErr w:type="spellEnd"/>
+      <w:r>
+        <w:t xml:space="preserve"> </w:t>
+      </w:r>
+      <w:r>
+        <w:t>transmission</w:t>
+      </w:r>
+      <w:r>
+        <w:t xml:space="preserve">. </w:t>
+      </w:r>
+      <w:r>
+        <w:t xml:space="preserve">This mode is best used with a task </w:t>
+      </w:r>
+      <w:r>
+        <w:t xml:space="preserve">design </w:t>
+      </w:r>
+      <w:r>
+        <w:t>that loops around a number of</w:t>
+      </w:r>
+      <w:r>
+        <w:t xml:space="preserve"> independent activities. </w:t>
       </w:r>
     </w:p>
     <w:p>
@@ -3995,58 +4551,45 @@
         <w:pStyle w:val="Heading3"/>
       </w:pPr>
       <w:r>
-        <w:t>UART</w:t>
+        <w:lastRenderedPageBreak/>
+        <w:t>I2C</w:t>
       </w:r>
     </w:p>
     <w:p>
       <w:r>
-        <w:t xml:space="preserve">The MOS API provides functions to access UART1, with no flow control, or with hardware flow control, but not with modem flow control. </w:t>
+        <w:t xml:space="preserve">The MOS API provides functions to support an I2C bus in Single Master mode only (akin to SPI single mastering). </w:t>
       </w:r>
       <w:r>
         <w:t>With safeguarding configured, t</w:t>
       </w:r>
       <w:r>
-        <w:t xml:space="preserve">he </w:t>
-      </w:r>
-      <w:proofErr w:type="spellStart"/>
-      <w:r>
-        <w:t>FreeRTOS</w:t>
-      </w:r>
-      <w:proofErr w:type="spellEnd"/>
-      <w:r>
-        <w:t xml:space="preserve"> DEV API software shall check that a requested pin has not been allocated prior to successfully allocating </w:t>
-      </w:r>
-      <w:r>
-        <w:t>the</w:t>
-      </w:r>
-      <w:r>
-        <w:t xml:space="preserve"> </w:t>
-      </w:r>
-      <w:r>
-        <w:t>application</w:t>
-      </w:r>
-      <w:r>
-        <w:t xml:space="preserve">-requested UART function. </w:t>
+        <w:t xml:space="preserve">he FreeRTOS DEV API software shall check that </w:t>
+      </w:r>
+      <w:r>
+        <w:t xml:space="preserve">the device has not </w:t>
+      </w:r>
+      <w:r>
+        <w:t>been allocated prior to successfully allocating</w:t>
+      </w:r>
+      <w:r>
+        <w:t xml:space="preserve"> it. </w:t>
       </w:r>
     </w:p>
     <w:p>
       <w:r>
-        <w:t xml:space="preserve">Only one UART device is available, minor number 1. (UART 0 is permanently assigned to the </w:t>
-      </w:r>
-      <w:r>
-        <w:t>CPU</w:t>
-      </w:r>
-      <w:r>
-        <w:t xml:space="preserve">-VDP link.) </w:t>
-      </w:r>
-      <w:r>
-        <w:t>UART</w:t>
-      </w:r>
-      <w:r>
-        <w:t>1</w:t>
-      </w:r>
-      <w:r>
-        <w:t xml:space="preserve"> can be opened in one of three modes, that require different pins to be allocated: NO_HW_FLOWCONTROL, which requires pins 17 and 18 only; HW_FLOWCONTROL, which requires pins 19 and 20 in addition; and MODEM_FLOWCONTROL, which further requires pins 21 through 24.</w:t>
+        <w:t xml:space="preserve">The eZ80 I2C device operates from dedicated pins (with no alternate functions). Only one </w:t>
+      </w:r>
+      <w:r>
+        <w:t>I2C</w:t>
+      </w:r>
+      <w:r>
+        <w:t xml:space="preserve"> device is available, minor number </w:t>
+      </w:r>
+      <w:r>
+        <w:t>0</w:t>
+      </w:r>
+      <w:r>
+        <w:t>.</w:t>
       </w:r>
     </w:p>
     <w:p>
@@ -4054,441 +4597,200 @@
         <w:pStyle w:val="Heading4"/>
       </w:pPr>
       <w:r>
-        <w:t>MOS UART</w:t>
+        <w:t>MOS I2C</w:t>
       </w:r>
       <w:r>
         <w:t xml:space="preserve"> Issues</w:t>
-      </w:r>
-    </w:p>
-    <w:p>
-      <w:r>
-        <w:t>T</w:t>
-      </w:r>
-      <w:r>
-        <w:t xml:space="preserve">here’s </w:t>
-      </w:r>
-      <w:r>
-        <w:t>the</w:t>
-      </w:r>
-      <w:r>
-        <w:t xml:space="preserve"> bug in </w:t>
-      </w:r>
-      <w:proofErr w:type="spellStart"/>
-      <w:proofErr w:type="gramStart"/>
-      <w:r>
-        <w:t>src</w:t>
-      </w:r>
-      <w:proofErr w:type="spellEnd"/>
-      <w:r>
-        <w:t>/serial.asm:UART</w:t>
-      </w:r>
-      <w:proofErr w:type="gramEnd"/>
-      <w:r>
-        <w:t>1_serial_GETCH</w:t>
-      </w:r>
-      <w:r>
-        <w:t>::189</w:t>
-      </w:r>
-      <w:r>
-        <w:t xml:space="preserve">, such that it tests whether UART0 is enabled rather than UART1. </w:t>
-      </w:r>
-      <w:r>
-        <w:t>An</w:t>
-      </w:r>
-      <w:r>
-        <w:t xml:space="preserve"> outcome </w:t>
-      </w:r>
-      <w:r>
-        <w:t>is that</w:t>
-      </w:r>
-      <w:r>
-        <w:t xml:space="preserve"> if you call </w:t>
-      </w:r>
-      <w:proofErr w:type="spellStart"/>
-      <w:r>
-        <w:t>mos_api_ugetc</w:t>
-      </w:r>
-      <w:proofErr w:type="spellEnd"/>
-      <w:r>
-        <w:t xml:space="preserve"> when no external device is </w:t>
-      </w:r>
-      <w:r>
-        <w:t>connected to UART1</w:t>
-      </w:r>
-      <w:r>
-        <w:t>, then</w:t>
-      </w:r>
-      <w:r>
-        <w:t xml:space="preserve"> the application will busy wait evermore</w:t>
-      </w:r>
-      <w:r>
-        <w:t xml:space="preserve"> and a system reset is necessary. </w:t>
       </w:r>
     </w:p>
     <w:p>
       <w:pPr>
-        <w:pStyle w:val="Heading4"/>
+        <w:rPr>
+          <w:rFonts w:cstheme="minorHAnsi"/>
+        </w:rPr>
       </w:pPr>
       <w:r>
-        <w:t xml:space="preserve">DEV </w:t>
-      </w:r>
-      <w:r>
-        <w:t>API</w:t>
-      </w:r>
-      <w:r>
-        <w:t xml:space="preserve"> UART</w:t>
-      </w:r>
-    </w:p>
-    <w:p>
-      <w:r>
-        <w:t>To overcome this</w:t>
-      </w:r>
-      <w:r>
-        <w:t xml:space="preserve"> bug</w:t>
-      </w:r>
-      <w:r>
-        <w:t>, DE</w:t>
-      </w:r>
-      <w:r>
-        <w:t xml:space="preserve">V API </w:t>
-      </w:r>
-      <w:r>
-        <w:t>w</w:t>
-      </w:r>
-      <w:r>
-        <w:t>ill</w:t>
-      </w:r>
-      <w:r>
-        <w:t xml:space="preserve"> </w:t>
-      </w:r>
-      <w:r>
-        <w:t>have to</w:t>
-      </w:r>
-      <w:r>
-        <w:t xml:space="preserve"> re-implement </w:t>
-      </w:r>
-      <w:r>
-        <w:t xml:space="preserve">the </w:t>
-      </w:r>
-      <w:r>
-        <w:t>code for UART1 (</w:t>
-      </w:r>
-      <w:proofErr w:type="spellStart"/>
-      <w:r>
-        <w:t>uart.c</w:t>
-      </w:r>
-      <w:proofErr w:type="spellEnd"/>
-      <w:r>
-        <w:t xml:space="preserve">, about 100 lines of C; </w:t>
-      </w:r>
-      <w:r>
-        <w:t>and serial.asm</w:t>
-      </w:r>
-      <w:r>
-        <w:t xml:space="preserve">, about </w:t>
-      </w:r>
-      <w:r>
-        <w:t>150</w:t>
-      </w:r>
-      <w:r>
-        <w:t xml:space="preserve"> </w:t>
-      </w:r>
-      <w:proofErr w:type="gramStart"/>
-      <w:r>
-        <w:t xml:space="preserve">lines) </w:t>
-      </w:r>
-      <w:r>
-        <w:t xml:space="preserve"> –</w:t>
-      </w:r>
-      <w:proofErr w:type="gramEnd"/>
-      <w:r>
-        <w:t xml:space="preserve"> not actually that much</w:t>
-      </w:r>
-      <w:r>
-        <w:t>.</w:t>
-      </w:r>
-      <w:r>
-        <w:t xml:space="preserve"> </w:t>
-      </w:r>
-    </w:p>
-    <w:p>
-      <w:r>
-        <w:t xml:space="preserve">The MOS UART software doesn’t support Modem Flow Control. We would need to add this in the </w:t>
-      </w:r>
-      <w:proofErr w:type="spellStart"/>
-      <w:r>
-        <w:t>FreeRTOS</w:t>
-      </w:r>
-      <w:proofErr w:type="spellEnd"/>
-      <w:r>
-        <w:t xml:space="preserve"> DEV API software</w:t>
-      </w:r>
-      <w:r>
-        <w:t>. W</w:t>
-      </w:r>
-      <w:r>
-        <w:t xml:space="preserve">e could add </w:t>
-      </w:r>
-      <w:r>
-        <w:t>this</w:t>
-      </w:r>
-      <w:r>
-        <w:t xml:space="preserve"> at a later date, if it were requested. </w:t>
+        <w:rPr>
+          <w:rFonts w:cstheme="minorHAnsi"/>
+        </w:rPr>
+        <w:t xml:space="preserve">The MOS I2C implements </w:t>
+      </w:r>
+      <w:r>
+        <w:rPr>
+          <w:rFonts w:cstheme="minorHAnsi"/>
+        </w:rPr>
+        <w:t xml:space="preserve">Single Mastering, through </w:t>
+      </w:r>
+      <w:r>
+        <w:rPr>
+          <w:rFonts w:cstheme="minorHAnsi"/>
+        </w:rPr>
+        <w:t xml:space="preserve">Master Transmit </w:t>
+      </w:r>
+      <w:r>
+        <w:rPr>
+          <w:rFonts w:cstheme="minorHAnsi"/>
+        </w:rPr>
+        <w:t>and Master Receive modes</w:t>
+      </w:r>
+      <w:r>
+        <w:rPr>
+          <w:rFonts w:cstheme="minorHAnsi"/>
+        </w:rPr>
+        <w:t xml:space="preserve"> for writing and reading devices respectively</w:t>
+      </w:r>
+      <w:r>
+        <w:rPr>
+          <w:rStyle w:val="FootnoteReference"/>
+          <w:rFonts w:cstheme="minorHAnsi"/>
+        </w:rPr>
+        <w:footnoteReference w:id="6"/>
+      </w:r>
+      <w:r>
+        <w:rPr>
+          <w:rFonts w:cstheme="minorHAnsi"/>
+        </w:rPr>
+        <w:t>;</w:t>
+      </w:r>
+      <w:r>
+        <w:rPr>
+          <w:rFonts w:cstheme="minorHAnsi"/>
+        </w:rPr>
+        <w:t xml:space="preserve"> </w:t>
+      </w:r>
+      <w:r>
+        <w:rPr>
+          <w:rFonts w:cstheme="minorHAnsi"/>
+        </w:rPr>
+        <w:t>but</w:t>
+      </w:r>
+      <w:r>
+        <w:rPr>
+          <w:rFonts w:cstheme="minorHAnsi"/>
+        </w:rPr>
+        <w:t xml:space="preserve"> omits the Slave </w:t>
+      </w:r>
+      <w:r>
+        <w:rPr>
+          <w:rFonts w:cstheme="minorHAnsi"/>
+        </w:rPr>
+        <w:t xml:space="preserve">Receive and </w:t>
+      </w:r>
+      <w:r>
+        <w:rPr>
+          <w:rFonts w:cstheme="minorHAnsi"/>
+        </w:rPr>
+        <w:t>Transmit</w:t>
+      </w:r>
+      <w:r>
+        <w:rPr>
+          <w:rFonts w:cstheme="minorHAnsi"/>
+        </w:rPr>
+        <w:t xml:space="preserve"> </w:t>
+      </w:r>
+      <w:r>
+        <w:rPr>
+          <w:rFonts w:cstheme="minorHAnsi"/>
+        </w:rPr>
+        <w:t xml:space="preserve">(Slave Addressed) </w:t>
+      </w:r>
+      <w:r>
+        <w:rPr>
+          <w:rFonts w:cstheme="minorHAnsi"/>
+        </w:rPr>
+        <w:t>mode</w:t>
+      </w:r>
+      <w:r>
+        <w:rPr>
+          <w:rFonts w:cstheme="minorHAnsi"/>
+        </w:rPr>
+        <w:t>s</w:t>
+      </w:r>
+      <w:r>
+        <w:rPr>
+          <w:rFonts w:cstheme="minorHAnsi"/>
+        </w:rPr>
+        <w:t>,</w:t>
+      </w:r>
+      <w:r>
+        <w:rPr>
+          <w:rFonts w:cstheme="minorHAnsi"/>
+        </w:rPr>
+        <w:t xml:space="preserve"> for responding to another bus master</w:t>
+      </w:r>
+      <w:r>
+        <w:rPr>
+          <w:rFonts w:cstheme="minorHAnsi"/>
+        </w:rPr>
+        <w:t xml:space="preserve">. </w:t>
+      </w:r>
+      <w:r>
+        <w:rPr>
+          <w:rFonts w:cstheme="minorHAnsi"/>
+        </w:rPr>
+        <w:t xml:space="preserve">This limits the Agon capability as a Micro-Controller to </w:t>
+      </w:r>
+      <w:r>
+        <w:rPr>
+          <w:rFonts w:cstheme="minorHAnsi"/>
+        </w:rPr>
+        <w:t>inter-</w:t>
+      </w:r>
+      <w:r>
+        <w:rPr>
+          <w:rFonts w:cstheme="minorHAnsi"/>
+        </w:rPr>
+        <w:t xml:space="preserve">network. </w:t>
       </w:r>
     </w:p>
     <w:p>
       <w:pPr>
-        <w:pStyle w:val="Heading3"/>
+        <w:rPr>
+          <w:rFonts w:cstheme="minorHAnsi"/>
+        </w:rPr>
       </w:pPr>
       <w:r>
-        <w:t>I2C</w:t>
-      </w:r>
-    </w:p>
-    <w:p>
-      <w:r>
-        <w:t xml:space="preserve">The MOS API provides functions to support an I2C bus in Single Master mode only (akin to SPI single mastering). </w:t>
-      </w:r>
-      <w:r>
-        <w:t>With safeguarding configured, t</w:t>
-      </w:r>
-      <w:r>
-        <w:t xml:space="preserve">he </w:t>
-      </w:r>
-      <w:proofErr w:type="spellStart"/>
-      <w:r>
-        <w:t>FreeRTOS</w:t>
-      </w:r>
-      <w:proofErr w:type="spellEnd"/>
-      <w:r>
-        <w:t xml:space="preserve"> DEV API software shall check that </w:t>
-      </w:r>
-      <w:r>
-        <w:t xml:space="preserve">the device has not </w:t>
-      </w:r>
-      <w:r>
-        <w:t>been allocated prior to successfully allocating</w:t>
-      </w:r>
-      <w:r>
-        <w:t xml:space="preserve"> it. </w:t>
-      </w:r>
-    </w:p>
-    <w:p>
-      <w:r>
-        <w:t xml:space="preserve">The eZ80 I2C device operates from dedicated pins (with no alternate functions). Only one </w:t>
-      </w:r>
-      <w:r>
-        <w:t>I2C</w:t>
-      </w:r>
-      <w:r>
-        <w:t xml:space="preserve"> device is available, minor number </w:t>
-      </w:r>
-      <w:r>
-        <w:t>0</w:t>
-      </w:r>
-      <w:r>
-        <w:t>.</w:t>
-      </w:r>
-    </w:p>
-    <w:p>
-      <w:pPr>
-        <w:pStyle w:val="Heading4"/>
-      </w:pPr>
-      <w:r>
-        <w:t>MOS I2C</w:t>
-      </w:r>
-      <w:r>
-        <w:t xml:space="preserve"> Issues</w:t>
-      </w:r>
-    </w:p>
-    <w:p>
-      <w:pPr>
-        <w:rPr>
-          <w:rFonts w:cstheme="minorHAnsi"/>
-        </w:rPr>
-      </w:pPr>
-      <w:r>
-        <w:rPr>
-          <w:rFonts w:cstheme="minorHAnsi"/>
-        </w:rPr>
-        <w:t xml:space="preserve">The MOS I2C implements </w:t>
-      </w:r>
-      <w:r>
-        <w:rPr>
-          <w:rFonts w:cstheme="minorHAnsi"/>
-        </w:rPr>
-        <w:t xml:space="preserve">Single Mastering, through </w:t>
-      </w:r>
-      <w:r>
-        <w:rPr>
-          <w:rFonts w:cstheme="minorHAnsi"/>
-        </w:rPr>
-        <w:t xml:space="preserve">Master Transmit </w:t>
-      </w:r>
-      <w:r>
-        <w:rPr>
-          <w:rFonts w:cstheme="minorHAnsi"/>
-        </w:rPr>
-        <w:t>and Master Receive modes</w:t>
-      </w:r>
-      <w:r>
-        <w:rPr>
-          <w:rFonts w:cstheme="minorHAnsi"/>
-        </w:rPr>
-        <w:t xml:space="preserve"> for writing and reading devices respectively</w:t>
+        <w:rPr>
+          <w:rFonts w:cstheme="minorHAnsi"/>
+        </w:rPr>
+        <w:t>The MOS I2C software</w:t>
+      </w:r>
+      <w:r>
+        <w:rPr>
+          <w:rFonts w:cstheme="minorHAnsi"/>
+        </w:rPr>
+        <w:t xml:space="preserve"> </w:t>
+      </w:r>
+      <w:r>
+        <w:rPr>
+          <w:rFonts w:cstheme="minorHAnsi"/>
+        </w:rPr>
+        <w:t xml:space="preserve">implements 7-bit addressing only; it </w:t>
+      </w:r>
+      <w:r>
+        <w:rPr>
+          <w:rFonts w:cstheme="minorHAnsi"/>
+        </w:rPr>
+        <w:t xml:space="preserve">does not implement 10-bit </w:t>
+      </w:r>
+      <w:r>
+        <w:rPr>
+          <w:rFonts w:cstheme="minorHAnsi"/>
+        </w:rPr>
+        <w:t xml:space="preserve">extended </w:t>
+      </w:r>
+      <w:r>
+        <w:rPr>
+          <w:rFonts w:cstheme="minorHAnsi"/>
+        </w:rPr>
+        <w:t>addressing</w:t>
       </w:r>
       <w:r>
         <w:rPr>
           <w:rStyle w:val="FootnoteReference"/>
           <w:rFonts w:cstheme="minorHAnsi"/>
         </w:rPr>
-        <w:footnoteReference w:id="5"/>
-      </w:r>
-      <w:r>
-        <w:rPr>
-          <w:rFonts w:cstheme="minorHAnsi"/>
-        </w:rPr>
-        <w:t>;</w:t>
-      </w:r>
-      <w:r>
-        <w:rPr>
-          <w:rFonts w:cstheme="minorHAnsi"/>
-        </w:rPr>
-        <w:t xml:space="preserve"> </w:t>
-      </w:r>
-      <w:r>
-        <w:rPr>
-          <w:rFonts w:cstheme="minorHAnsi"/>
-        </w:rPr>
-        <w:t>but</w:t>
-      </w:r>
-      <w:r>
-        <w:rPr>
-          <w:rFonts w:cstheme="minorHAnsi"/>
-        </w:rPr>
-        <w:t xml:space="preserve"> omits the Slave </w:t>
-      </w:r>
-      <w:r>
-        <w:rPr>
-          <w:rFonts w:cstheme="minorHAnsi"/>
-        </w:rPr>
-        <w:t xml:space="preserve">Receive and </w:t>
-      </w:r>
-      <w:r>
-        <w:rPr>
-          <w:rFonts w:cstheme="minorHAnsi"/>
-        </w:rPr>
-        <w:t>Transmit</w:t>
-      </w:r>
-      <w:r>
-        <w:rPr>
-          <w:rFonts w:cstheme="minorHAnsi"/>
-        </w:rPr>
-        <w:t xml:space="preserve"> </w:t>
-      </w:r>
-      <w:r>
-        <w:rPr>
-          <w:rFonts w:cstheme="minorHAnsi"/>
-        </w:rPr>
-        <w:t xml:space="preserve">(Slave Addressed) </w:t>
-      </w:r>
-      <w:r>
-        <w:rPr>
-          <w:rFonts w:cstheme="minorHAnsi"/>
-        </w:rPr>
-        <w:t>mode</w:t>
-      </w:r>
-      <w:r>
-        <w:rPr>
-          <w:rFonts w:cstheme="minorHAnsi"/>
-        </w:rPr>
-        <w:t>s</w:t>
-      </w:r>
-      <w:r>
-        <w:rPr>
-          <w:rFonts w:cstheme="minorHAnsi"/>
-        </w:rPr>
-        <w:t>,</w:t>
-      </w:r>
-      <w:r>
-        <w:rPr>
-          <w:rFonts w:cstheme="minorHAnsi"/>
-        </w:rPr>
-        <w:t xml:space="preserve"> for responding to another bus master</w:t>
-      </w:r>
-      <w:r>
-        <w:rPr>
-          <w:rFonts w:cstheme="minorHAnsi"/>
-        </w:rPr>
-        <w:t xml:space="preserve">. </w:t>
-      </w:r>
-      <w:r>
-        <w:rPr>
-          <w:rFonts w:cstheme="minorHAnsi"/>
-        </w:rPr>
-        <w:t xml:space="preserve">This limits the Agon capability as a Micro-Controller to </w:t>
-      </w:r>
-      <w:r>
-        <w:rPr>
-          <w:rFonts w:cstheme="minorHAnsi"/>
-        </w:rPr>
-        <w:t>inter-</w:t>
-      </w:r>
-      <w:r>
-        <w:rPr>
-          <w:rFonts w:cstheme="minorHAnsi"/>
-        </w:rPr>
-        <w:t xml:space="preserve">network. </w:t>
-      </w:r>
-    </w:p>
-    <w:p>
-      <w:pPr>
-        <w:rPr>
-          <w:rFonts w:cstheme="minorHAnsi"/>
-        </w:rPr>
-      </w:pPr>
-      <w:r>
-        <w:rPr>
-          <w:rFonts w:cstheme="minorHAnsi"/>
-        </w:rPr>
-        <w:lastRenderedPageBreak/>
-        <w:t>The MOS I2C software</w:t>
-      </w:r>
-      <w:r>
-        <w:rPr>
-          <w:rFonts w:cstheme="minorHAnsi"/>
-        </w:rPr>
-        <w:t xml:space="preserve"> </w:t>
-      </w:r>
-      <w:r>
-        <w:rPr>
-          <w:rFonts w:cstheme="minorHAnsi"/>
-        </w:rPr>
-        <w:t xml:space="preserve">implements 7-bit addressing only; it </w:t>
-      </w:r>
-      <w:r>
-        <w:rPr>
-          <w:rFonts w:cstheme="minorHAnsi"/>
-        </w:rPr>
-        <w:t xml:space="preserve">does not implement 10-bit </w:t>
-      </w:r>
-      <w:r>
-        <w:rPr>
-          <w:rFonts w:cstheme="minorHAnsi"/>
-        </w:rPr>
-        <w:t xml:space="preserve">extended </w:t>
-      </w:r>
-      <w:r>
-        <w:rPr>
-          <w:rFonts w:cstheme="minorHAnsi"/>
-        </w:rPr>
-        <w:t>addressing</w:t>
-      </w:r>
-      <w:r>
-        <w:rPr>
-          <w:rStyle w:val="FootnoteReference"/>
-          <w:rFonts w:cstheme="minorHAnsi"/>
-        </w:rPr>
-        <w:footnoteReference w:id="6"/>
+        <w:footnoteReference w:id="7"/>
       </w:r>
       <w:r>
         <w:rPr>
@@ -4852,7 +5154,7 @@
           <w:rStyle w:val="FootnoteReference"/>
           <w:rFonts w:cstheme="minorHAnsi"/>
         </w:rPr>
-        <w:footnoteReference w:id="7"/>
+        <w:footnoteReference w:id="8"/>
       </w:r>
       <w:r>
         <w:rPr>
@@ -5254,6 +5556,7 @@
         <w:rPr>
           <w:rFonts w:cstheme="minorHAnsi"/>
         </w:rPr>
+        <w:lastRenderedPageBreak/>
         <w:t xml:space="preserve">There is </w:t>
       </w:r>
       <w:r>
@@ -5602,21 +5905,7 @@
         <w:rPr>
           <w:rFonts w:cstheme="minorHAnsi"/>
         </w:rPr>
-        <w:t xml:space="preserve">The MOS software can inherit the bug fixes from DEV API at a later date with no impact on </w:t>
-      </w:r>
-      <w:proofErr w:type="spellStart"/>
-      <w:r>
-        <w:rPr>
-          <w:rFonts w:cstheme="minorHAnsi"/>
-        </w:rPr>
-        <w:t>FreeRTOS</w:t>
-      </w:r>
-      <w:proofErr w:type="spellEnd"/>
-      <w:r>
-        <w:rPr>
-          <w:rFonts w:cstheme="minorHAnsi"/>
-        </w:rPr>
-        <w:t xml:space="preserve"> applications. </w:t>
+        <w:t xml:space="preserve">The MOS software can inherit the bug fixes from DEV API at a later date with no impact on FreeRTOS applications. </w:t>
       </w:r>
     </w:p>
     <w:p>
@@ -5624,7 +5913,6 @@
         <w:pStyle w:val="Heading2"/>
       </w:pPr>
       <w:r>
-        <w:lastRenderedPageBreak/>
         <w:t>References</w:t>
       </w:r>
     </w:p>
@@ -5662,7 +5950,25 @@
         <w:t>on the Agon Light pinout.</w:t>
       </w:r>
       <w:r>
-        <w:t xml:space="preserve"> Note the ending textual error, should read “go via a transducer” and not a “transputer”.</w:t>
+        <w:t xml:space="preserve"> Note the ending textual error, should read </w:t>
+      </w:r>
+      <w:r>
+        <w:t>‘</w:t>
+      </w:r>
+      <w:r>
+        <w:t xml:space="preserve">go via a </w:t>
+      </w:r>
+      <w:r>
+        <w:t>“</w:t>
+      </w:r>
+      <w:r>
+        <w:t>transducer”</w:t>
+      </w:r>
+      <w:r>
+        <w:t>’</w:t>
+      </w:r>
+      <w:r>
+        <w:t xml:space="preserve"> and not a “transputer”.</w:t>
       </w:r>
     </w:p>
     <w:p>
@@ -5827,71 +6133,77 @@
         <w:rPr>
           <w:rFonts w:cstheme="minorHAnsi"/>
         </w:rPr>
-        <w:t xml:space="preserve">  </w:t>
+        <w:t xml:space="preserve">  Zilog eZ80F92 chip errata. (Also in </w:t>
+      </w:r>
+      <w:r>
+        <w:rPr>
+          <w:rFonts w:cstheme="minorHAnsi"/>
+        </w:rPr>
+        <w:t>ZDSII_eZ80</w:t>
+      </w:r>
+      <w:proofErr w:type="gramStart"/>
+      <w:r>
+        <w:rPr>
+          <w:rFonts w:cstheme="minorHAnsi"/>
+        </w:rPr>
+        <w:t>Acclaim!_</w:t>
+      </w:r>
+      <w:proofErr w:type="gramEnd"/>
+      <w:r>
+        <w:rPr>
+          <w:rFonts w:cstheme="minorHAnsi"/>
+        </w:rPr>
+        <w:t>5.3.5\Documentation\Errata</w:t>
+      </w:r>
+      <w:r>
+        <w:rPr>
+          <w:rFonts w:cstheme="minorHAnsi"/>
+        </w:rPr>
+        <w:t xml:space="preserve">\.) </w:t>
+      </w:r>
+      <w:r>
+        <w:rPr>
+          <w:rFonts w:cstheme="minorHAnsi"/>
+        </w:rPr>
+        <w:t>Especially i</w:t>
+      </w:r>
+      <w:r>
+        <w:rPr>
+          <w:rFonts w:cstheme="minorHAnsi"/>
+        </w:rPr>
+        <w:t xml:space="preserve">tem no. 6 </w:t>
+      </w:r>
+      <w:r>
+        <w:rPr>
+          <w:rFonts w:cstheme="minorHAnsi"/>
+        </w:rPr>
+        <w:t>on</w:t>
+      </w:r>
+      <w:r>
+        <w:rPr>
+          <w:rFonts w:cstheme="minorHAnsi"/>
+        </w:rPr>
+        <w:t xml:space="preserve"> edge-driven interrupts. </w:t>
+      </w:r>
+      <w:r>
+        <w:rPr>
+          <w:rFonts w:cstheme="minorHAnsi"/>
+        </w:rPr>
+        <w:t xml:space="preserve">And item no.7 on continuous </w:t>
       </w:r>
       <w:proofErr w:type="spellStart"/>
       <w:r>
         <w:rPr>
           <w:rFonts w:cstheme="minorHAnsi"/>
         </w:rPr>
-        <w:t>Zilog</w:t>
+        <w:t>uart</w:t>
       </w:r>
       <w:proofErr w:type="spellEnd"/>
       <w:r>
         <w:rPr>
           <w:rFonts w:cstheme="minorHAnsi"/>
         </w:rPr>
-        <w:t xml:space="preserve"> eZ80F92 chip errata. (Also in </w:t>
-      </w:r>
-      <w:r>
-        <w:rPr>
-          <w:rFonts w:cstheme="minorHAnsi"/>
-        </w:rPr>
-        <w:t>ZDSII_eZ80</w:t>
-      </w:r>
-      <w:proofErr w:type="gramStart"/>
-      <w:r>
-        <w:rPr>
-          <w:rFonts w:cstheme="minorHAnsi"/>
-        </w:rPr>
-        <w:t>Acclaim!_</w:t>
-      </w:r>
-      <w:proofErr w:type="gramEnd"/>
-      <w:r>
-        <w:rPr>
-          <w:rFonts w:cstheme="minorHAnsi"/>
-        </w:rPr>
-        <w:t>5.3.5\Documentation\Errata</w:t>
-      </w:r>
-      <w:r>
-        <w:rPr>
-          <w:rFonts w:cstheme="minorHAnsi"/>
-        </w:rPr>
-        <w:t xml:space="preserve">\.) </w:t>
-      </w:r>
-      <w:r>
-        <w:rPr>
-          <w:rFonts w:cstheme="minorHAnsi"/>
-        </w:rPr>
-        <w:t>Especially i</w:t>
-      </w:r>
-      <w:r>
-        <w:rPr>
-          <w:rFonts w:cstheme="minorHAnsi"/>
-        </w:rPr>
-        <w:t xml:space="preserve">tem no. 6 </w:t>
-      </w:r>
-      <w:r>
-        <w:rPr>
-          <w:rFonts w:cstheme="minorHAnsi"/>
-        </w:rPr>
-        <w:t>on</w:t>
-      </w:r>
-      <w:r>
-        <w:rPr>
-          <w:rFonts w:cstheme="minorHAnsi"/>
-        </w:rPr>
-        <w:t xml:space="preserve"> edge-driven interrupts. </w:t>
+        <w:t xml:space="preserve"> Rx interrupts in a certain configuration. </w:t>
       </w:r>
     </w:p>
     <w:p>
@@ -5900,10 +6212,123 @@
           <w:rFonts w:cstheme="minorHAnsi"/>
         </w:rPr>
       </w:pPr>
+      <w:hyperlink r:id="rId17" w:history="1">
+        <w:r>
+          <w:rPr>
+            <w:rStyle w:val="Hyperlink"/>
+            <w:rFonts w:cstheme="minorHAnsi"/>
+          </w:rPr>
+          <w:t>https://application-notes.digchip.com/003/3-5557.pdf</w:t>
+        </w:r>
+      </w:hyperlink>
+      <w:r>
+        <w:rPr>
+          <w:rFonts w:cstheme="minorHAnsi"/>
+        </w:rPr>
+        <w:t xml:space="preserve">  Maxim review of RS-232 </w:t>
+      </w:r>
+      <w:r>
+        <w:rPr>
+          <w:rFonts w:cstheme="minorHAnsi"/>
+        </w:rPr>
+        <w:t xml:space="preserve">UART </w:t>
+      </w:r>
+      <w:r>
+        <w:rPr>
+          <w:rFonts w:cstheme="minorHAnsi"/>
+        </w:rPr>
+        <w:t>operation.</w:t>
+      </w:r>
+    </w:p>
+    <w:p>
+      <w:pPr>
+        <w:rPr>
+          <w:rFonts w:cstheme="minorHAnsi"/>
+        </w:rPr>
+      </w:pPr>
+      <w:hyperlink r:id="rId18" w:history="1">
+        <w:r>
+          <w:rPr>
+            <w:rStyle w:val="Hyperlink"/>
+            <w:rFonts w:cstheme="minorHAnsi"/>
+          </w:rPr>
+          <w:t>http://www.nullmodem.com/NullModem.htm</w:t>
+        </w:r>
+      </w:hyperlink>
+      <w:r>
+        <w:rPr>
+          <w:rFonts w:cstheme="minorHAnsi"/>
+        </w:rPr>
+        <w:t xml:space="preserve">  </w:t>
+      </w:r>
+      <w:r>
+        <w:rPr>
+          <w:rFonts w:cstheme="minorHAnsi"/>
+        </w:rPr>
+        <w:t>N</w:t>
+      </w:r>
+      <w:r>
+        <w:rPr>
+          <w:rFonts w:cstheme="minorHAnsi"/>
+        </w:rPr>
+        <w:t xml:space="preserve">ull-modem </w:t>
+      </w:r>
+      <w:r>
+        <w:rPr>
+          <w:rFonts w:cstheme="minorHAnsi"/>
+        </w:rPr>
+        <w:t>wiring</w:t>
+      </w:r>
+      <w:r>
+        <w:rPr>
+          <w:rFonts w:cstheme="minorHAnsi"/>
+        </w:rPr>
+        <w:t xml:space="preserve">, for connecting two </w:t>
+      </w:r>
+      <w:r>
+        <w:rPr>
+          <w:rFonts w:cstheme="minorHAnsi"/>
+        </w:rPr>
+        <w:t xml:space="preserve">UART </w:t>
+      </w:r>
+      <w:r>
+        <w:rPr>
+          <w:rFonts w:cstheme="minorHAnsi"/>
+        </w:rPr>
+        <w:t>DTEs directly (without DCEs).</w:t>
+      </w:r>
+      <w:r>
+        <w:rPr>
+          <w:rFonts w:cstheme="minorHAnsi"/>
+        </w:rPr>
+        <w:t xml:space="preserve"> See also: </w:t>
+      </w:r>
+      <w:hyperlink r:id="rId19" w:anchor="Wiring_diagrams" w:history="1">
+        <w:r>
+          <w:rPr>
+            <w:rStyle w:val="Hyperlink"/>
+            <w:rFonts w:cstheme="minorHAnsi"/>
+          </w:rPr>
+          <w:t>https://en.wikipedia.org/wiki/Null_modem#Wiring_diagrams</w:t>
+        </w:r>
+      </w:hyperlink>
+      <w:r>
+        <w:rPr>
+          <w:rFonts w:cstheme="minorHAnsi"/>
+        </w:rPr>
+        <w:t xml:space="preserve"> </w:t>
+      </w:r>
+    </w:p>
+    <w:p>
+      <w:pPr>
+        <w:rPr>
+          <w:rFonts w:cstheme="minorHAnsi"/>
+        </w:rPr>
+      </w:pPr>
     </w:p>
     <w:sectPr>
-      <w:headerReference w:type="default" r:id="rId17"/>
-      <w:footerReference w:type="default" r:id="rId18"/>
+      <w:headerReference w:type="default" r:id="rId20"/>
+      <w:footerReference w:type="default" r:id="rId21"/>
       <w:pgSz w:w="12240" w:h="15840"/>
       <w:pgMar w:top="1440" w:right="1440" w:bottom="1440" w:left="1440" w:header="708" w:footer="708" w:gutter="0"/>
       <w:cols w:space="708"/>
@@ -6052,7 +6477,7 @@
         <w:noProof/>
         <w:lang w:val="en-PH"/>
       </w:rPr>
-      <w:t>22.Jun.2024 15:46</w:t>
+      <w:t>30.Jun.2024 18:30</w:t>
     </w:r>
     <w:r>
       <w:rPr>
@@ -6107,21 +6532,7 @@
         <w:rPr>
           <w:lang w:val="en-PH"/>
         </w:rPr>
-        <w:t xml:space="preserve">Using </w:t>
-      </w:r>
-      <w:proofErr w:type="spellStart"/>
-      <w:r>
-        <w:rPr>
-          <w:lang w:val="en-PH"/>
-        </w:rPr>
-        <w:t>FreeRTOS</w:t>
-      </w:r>
-      <w:proofErr w:type="spellEnd"/>
-      <w:r>
-        <w:rPr>
-          <w:lang w:val="en-PH"/>
-        </w:rPr>
-        <w:t xml:space="preserve"> ‘requires no re-</w:t>
+        <w:t>Using FreeRTOS ‘requires no re-</w:t>
       </w:r>
       <w:proofErr w:type="spellStart"/>
       <w:r>
@@ -6349,6 +6760,142 @@
     </w:p>
   </w:footnote>
   <w:footnote w:id="5">
+    <w:p>
+      <w:pPr>
+        <w:pStyle w:val="FootnoteText"/>
+        <w:rPr>
+          <w:lang w:val="en-PH"/>
+        </w:rPr>
+      </w:pPr>
+      <w:r>
+        <w:rPr>
+          <w:rStyle w:val="FootnoteReference"/>
+        </w:rPr>
+        <w:footnoteRef/>
+      </w:r>
+      <w:r>
+        <w:t xml:space="preserve"> </w:t>
+      </w:r>
+      <w:r>
+        <w:rPr>
+          <w:lang w:val="en-PH"/>
+        </w:rPr>
+        <w:t xml:space="preserve">Nowadays we would use </w:t>
+      </w:r>
+      <w:proofErr w:type="spellStart"/>
+      <w:r>
+        <w:rPr>
+          <w:lang w:val="en-PH"/>
+        </w:rPr>
+        <w:t>wifi</w:t>
+      </w:r>
+      <w:proofErr w:type="spellEnd"/>
+      <w:r>
+        <w:rPr>
+          <w:lang w:val="en-PH"/>
+        </w:rPr>
+        <w:t xml:space="preserve"> technology instead, with a micro-</w:t>
+      </w:r>
+      <w:r>
+        <w:rPr>
+          <w:lang w:val="en-PH"/>
+        </w:rPr>
+        <w:t xml:space="preserve">processor </w:t>
+      </w:r>
+      <w:r>
+        <w:rPr>
+          <w:lang w:val="en-PH"/>
+        </w:rPr>
+        <w:t xml:space="preserve">in the </w:t>
+      </w:r>
+      <w:proofErr w:type="spellStart"/>
+      <w:r>
+        <w:rPr>
+          <w:lang w:val="en-PH"/>
+        </w:rPr>
+        <w:t>wifi</w:t>
+      </w:r>
+      <w:proofErr w:type="spellEnd"/>
+      <w:r>
+        <w:rPr>
+          <w:lang w:val="en-PH"/>
+        </w:rPr>
+        <w:t xml:space="preserve"> device </w:t>
+      </w:r>
+      <w:r>
+        <w:rPr>
+          <w:lang w:val="en-PH"/>
+        </w:rPr>
+        <w:t>using</w:t>
+      </w:r>
+      <w:r>
+        <w:rPr>
+          <w:lang w:val="en-PH"/>
+        </w:rPr>
+        <w:t xml:space="preserve"> a simple serial </w:t>
+      </w:r>
+      <w:r>
+        <w:rPr>
+          <w:lang w:val="en-PH"/>
+        </w:rPr>
+        <w:t>(</w:t>
+      </w:r>
+      <w:proofErr w:type="spellStart"/>
+      <w:r>
+        <w:rPr>
+          <w:lang w:val="en-PH"/>
+        </w:rPr>
+        <w:t>uart</w:t>
+      </w:r>
+      <w:proofErr w:type="spellEnd"/>
+      <w:r>
+        <w:rPr>
+          <w:lang w:val="en-PH"/>
+        </w:rPr>
+        <w:t xml:space="preserve">, </w:t>
+      </w:r>
+      <w:proofErr w:type="spellStart"/>
+      <w:r>
+        <w:rPr>
+          <w:lang w:val="en-PH"/>
+        </w:rPr>
+        <w:t>spi</w:t>
+      </w:r>
+      <w:proofErr w:type="spellEnd"/>
+      <w:r>
+        <w:rPr>
+          <w:lang w:val="en-PH"/>
+        </w:rPr>
+        <w:t>, i</w:t>
+      </w:r>
+      <w:r>
+        <w:rPr>
+          <w:vertAlign w:val="superscript"/>
+          <w:lang w:val="en-PH"/>
+        </w:rPr>
+        <w:t>2</w:t>
+      </w:r>
+      <w:r>
+        <w:rPr>
+          <w:lang w:val="en-PH"/>
+        </w:rPr>
+        <w:t xml:space="preserve">c) </w:t>
+      </w:r>
+      <w:r>
+        <w:rPr>
+          <w:lang w:val="en-PH"/>
+        </w:rPr>
+        <w:t xml:space="preserve">handshake between that and our CPU. </w:t>
+      </w:r>
+      <w:r>
+        <w:rPr>
+          <w:lang w:val="en-PH"/>
+        </w:rPr>
+        <w:t xml:space="preserve">But if you want the retro experience, then RS232 it is. </w:t>
+      </w:r>
+    </w:p>
+  </w:footnote>
+  <w:footnote w:id="6">
     <w:p>
       <w:pPr>
         <w:pStyle w:val="FootnoteText"/>
@@ -6388,7 +6935,7 @@
       </w:r>
     </w:p>
   </w:footnote>
-  <w:footnote w:id="6">
+  <w:footnote w:id="7">
     <w:p>
       <w:pPr>
         <w:pStyle w:val="FootnoteText"/>
@@ -6414,7 +6961,7 @@
       </w:r>
     </w:p>
   </w:footnote>
-  <w:footnote w:id="7">
+  <w:footnote w:id="8">
     <w:p>
       <w:pPr>
         <w:pStyle w:val="FootnoteText"/>
@@ -6492,23 +7039,13 @@
         <w:lang w:val="en-PH"/>
       </w:rPr>
     </w:pPr>
-    <w:proofErr w:type="spellStart"/>
     <w:r>
       <w:rPr>
         <w:sz w:val="20"/>
         <w:szCs w:val="20"/>
         <w:lang w:val="en-PH"/>
       </w:rPr>
-      <w:t>FreeRTOS</w:t>
-    </w:r>
-    <w:proofErr w:type="spellEnd"/>
-    <w:r>
-      <w:rPr>
-        <w:sz w:val="20"/>
-        <w:szCs w:val="20"/>
-        <w:lang w:val="en-PH"/>
-      </w:rPr>
-      <w:t xml:space="preserve"> </w:t>
+      <w:t xml:space="preserve">FreeRTOS </w:t>
     </w:r>
     <w:r>
       <w:rPr>
@@ -6557,6 +7094,14 @@
         <w:lang w:val="en-PH"/>
       </w:rPr>
       <w:t>s</w:t>
+    </w:r>
+    <w:r>
+      <w:rPr>
+        <w:sz w:val="20"/>
+        <w:szCs w:val="20"/>
+        <w:lang w:val="en-PH"/>
+      </w:rPr>
+      <w:t xml:space="preserve"> Analysis</w:t>
     </w:r>
   </w:p>
   <w:p>

</xml_diff>

<commit_message>
Added UART Xon / Xoff software flow control.
</commit_message>
<xml_diff>
--- a/FreeRTOSv202212.01-LTS/FreeRTOS/Docs/DEV API - Extension Interface and MOS issues.docx
+++ b/FreeRTOSv202212.01-LTS/FreeRTOS/Docs/DEV API - Extension Interface and MOS issues.docx
@@ -139,7 +139,13 @@
         <w:footnoteReference w:id="1"/>
       </w:r>
       <w:r>
-        <w:t xml:space="preserve">. The hardware interfaces accessible </w:t>
+        <w:t xml:space="preserve">. The </w:t>
+      </w:r>
+      <w:r>
+        <w:t>hardware</w:t>
+      </w:r>
+      <w:r>
+        <w:t xml:space="preserve"> interfaces accessible </w:t>
       </w:r>
       <w:r>
         <w:t>are</w:t>
@@ -500,7 +506,10 @@
         <w:t>pinout differs</w:t>
       </w:r>
       <w:r>
-        <w:t xml:space="preserve"> more significantly</w:t>
+        <w:t xml:space="preserve"> more </w:t>
+      </w:r>
+      <w:r>
+        <w:t>substantially</w:t>
       </w:r>
       <w:r>
         <w:t>;</w:t>
@@ -634,7 +643,25 @@
         <w:t>) shall have a unique major number identifying it in the DEV API software.</w:t>
       </w:r>
       <w:r>
-        <w:t xml:space="preserve"> Individual devices shall have a unique minor number. </w:t>
+        <w:t xml:space="preserve"> Individual devices shall </w:t>
+      </w:r>
+      <w:r>
+        <w:t xml:space="preserve">each </w:t>
+      </w:r>
+      <w:r>
+        <w:t>have a unique minor number</w:t>
+      </w:r>
+      <w:r>
+        <w:t xml:space="preserve"> within their major number grouping (like </w:t>
+      </w:r>
+      <w:r>
+        <w:t>*</w:t>
+      </w:r>
+      <w:r>
+        <w:t>nix)</w:t>
+      </w:r>
+      <w:r>
+        <w:t xml:space="preserve">. </w:t>
       </w:r>
     </w:p>
     <w:p>
@@ -698,7 +725,19 @@
         <w:t xml:space="preserve">assigned </w:t>
       </w:r>
       <w:r>
-        <w:t xml:space="preserve">as per the pin numbers; for example, device at PB5 shall be GPIO </w:t>
+        <w:t xml:space="preserve">as per the pin numbers; for example, </w:t>
+      </w:r>
+      <w:r>
+        <w:t xml:space="preserve">the </w:t>
+      </w:r>
+      <w:r>
+        <w:t xml:space="preserve">device at PB5 </w:t>
+      </w:r>
+      <w:r>
+        <w:t xml:space="preserve">(pin 26) </w:t>
+      </w:r>
+      <w:r>
+        <w:t xml:space="preserve">shall be GPIO </w:t>
       </w:r>
       <w:r>
         <w:t xml:space="preserve">minor </w:t>
@@ -743,7 +782,7 @@
         <w:t xml:space="preserve">. The remaining </w:t>
       </w:r>
       <w:r>
-        <w:t xml:space="preserve">13 GPIO-alternate </w:t>
+        <w:t xml:space="preserve">GPIO-alternate </w:t>
       </w:r>
       <w:r>
         <w:t>pins (</w:t>
@@ -754,7 +793,13 @@
       </w:r>
       <w:proofErr w:type="gramEnd"/>
       <w:r>
-        <w:t xml:space="preserve">16, 17..24, and 26) can be </w:t>
+        <w:t>16, 17..24, and 26</w:t>
+      </w:r>
+      <w:r>
+        <w:t xml:space="preserve"> – that is 13 in total</w:t>
+      </w:r>
+      <w:r>
+        <w:t xml:space="preserve">) can be </w:t>
       </w:r>
       <w:r>
         <w:t>assigned.</w:t>
@@ -776,12 +821,18 @@
     </w:p>
     <w:p>
       <w:r>
-        <w:t xml:space="preserve">The reset default for all GPIO pins is Mode 2 = Input with interrupts disabled. </w:t>
-      </w:r>
-      <w:r>
         <w:t xml:space="preserve">The </w:t>
       </w:r>
       <w:r>
+        <w:t xml:space="preserve">hardware </w:t>
+      </w:r>
+      <w:r>
+        <w:t xml:space="preserve">reset default for all GPIO pins is Mode 2 = Input with interrupts disabled. </w:t>
+      </w:r>
+      <w:r>
+        <w:t xml:space="preserve">The </w:t>
+      </w:r>
+      <w:r>
         <w:t xml:space="preserve">MOS </w:t>
       </w:r>
       <w:r>
@@ -807,7 +858,7 @@
       </w:r>
       <w:proofErr w:type="spellEnd"/>
       <w:r>
-        <w:t xml:space="preserve">/init_params_f92.asm (modified version of the Zilog startup), to configure Port B2 (GPIO 25 / SPI SS) as Mode 9 (as per PS015317 table 6, as </w:t>
+        <w:t xml:space="preserve">/init_params_f92.asm (modified version of the Zilog startup), to configure Port B2 (GPIO 25 / SPI SS) as Mode 9 (as per PS015317 table 6, </w:t>
       </w:r>
       <w:r>
         <w:t xml:space="preserve">a </w:t>
@@ -855,7 +906,13 @@
       </w:r>
       <w:proofErr w:type="spellEnd"/>
       <w:r>
-        <w:t xml:space="preserve">::GPIOB_M4 dual edge interrupt, should be clear DDR, clear ALT1, set ALT2; although that mode is unused. </w:t>
+        <w:t>::GPIOB_M4 dual edge interrupt, should be clear DDR, clear ALT1, set ALT2; although that mode is unused</w:t>
+      </w:r>
+      <w:r>
+        <w:t xml:space="preserve"> within MOS</w:t>
+      </w:r>
+      <w:r>
+        <w:t xml:space="preserve">. </w:t>
       </w:r>
     </w:p>
     <w:p>
@@ -913,6 +970,9 @@
       </w:r>
     </w:p>
     <w:p>
+      <w:r>
+        <w:t xml:space="preserve">Hardware </w:t>
+      </w:r>
       <w:r>
         <w:t xml:space="preserve">Bug: </w:t>
       </w:r>
@@ -1298,6 +1358,7 @@
           </w:tcPr>
           <w:p>
             <w:r>
+              <w:lastRenderedPageBreak/>
               <w:t>PD5</w:t>
             </w:r>
           </w:p>
@@ -1403,7 +1464,6 @@
           </w:tcPr>
           <w:p>
             <w:r>
-              <w:lastRenderedPageBreak/>
               <w:t>PD4</w:t>
             </w:r>
           </w:p>
@@ -2432,7 +2492,13 @@
         <w:t xml:space="preserve"> check that a requested </w:t>
       </w:r>
       <w:r>
-        <w:t xml:space="preserve">(/SS emulation) </w:t>
+        <w:t>(/SS emulation</w:t>
+      </w:r>
+      <w:r>
+        <w:t xml:space="preserve"> – see below</w:t>
+      </w:r>
+      <w:r>
+        <w:t xml:space="preserve">) </w:t>
       </w:r>
       <w:r>
         <w:t xml:space="preserve">pin </w:t>
@@ -2594,7 +2660,13 @@
         <w:t>ence</w:t>
       </w:r>
       <w:r>
-        <w:t xml:space="preserve"> to PS015317 fig 29</w:t>
+        <w:t xml:space="preserve"> to </w:t>
+      </w:r>
+      <w:r>
+        <w:t xml:space="preserve">Zilog </w:t>
+      </w:r>
+      <w:r>
+        <w:t>PS015317 fig 29</w:t>
       </w:r>
       <w:r>
         <w:t xml:space="preserve"> </w:t>
@@ -2680,7 +2752,10 @@
         <w:t>generating the clock signal, SCK</w:t>
       </w:r>
       <w:r>
-        <w:t xml:space="preserve">, in all data exchanges. </w:t>
+        <w:t>, in all data exchanges</w:t>
+      </w:r>
+      <w:r>
+        <w:t xml:space="preserve"> (the role of Master is not transferable within the SPI standard). </w:t>
       </w:r>
     </w:p>
     <w:p>
@@ -3080,6 +3155,15 @@
       <w:r>
         <w:t>.</w:t>
       </w:r>
+      <w:r>
+        <w:t xml:space="preserve"> This means the SD-card is not accessible while another SPI device is selected</w:t>
+      </w:r>
+      <w:r>
+        <w:t xml:space="preserve"> (which will affect the design of applications that wish to log data from SPI device to SD-card)</w:t>
+      </w:r>
+      <w:r>
+        <w:t xml:space="preserve">. </w:t>
+      </w:r>
     </w:p>
     <w:p>
       <w:r>
@@ -3632,6 +3716,7 @@
           <w:sz w:val="20"/>
           <w:szCs w:val="20"/>
         </w:rPr>
+        <w:lastRenderedPageBreak/>
         <w:t xml:space="preserve">The total number of devices that can be supported is </w:t>
       </w:r>
       <w:r>
@@ -3740,7 +3825,6 @@
           <w:sz w:val="20"/>
           <w:szCs w:val="20"/>
         </w:rPr>
-        <w:lastRenderedPageBreak/>
         <w:t>drawn</w:t>
       </w:r>
       <w:r>
@@ -3890,13 +3974,10 @@
     </w:p>
     <w:p>
       <w:r>
-        <w:t>The MOS</w:t>
-      </w:r>
-      <w:r>
-        <w:t xml:space="preserve"> </w:t>
-      </w:r>
-      <w:r>
-        <w:t xml:space="preserve">code appears derived from </w:t>
+        <w:t xml:space="preserve">The MOS code performs well for both UART0 and UART1. It </w:t>
+      </w:r>
+      <w:r>
+        <w:t xml:space="preserve">appears derived from </w:t>
       </w:r>
       <w:r>
         <w:t>the ‘Poll’</w:t>
@@ -3904,278 +3985,303 @@
       <w:r>
         <w:t xml:space="preserve"> subset of the Zilog </w:t>
       </w:r>
-      <w:proofErr w:type="spellStart"/>
-      <w:r>
-        <w:t>uart</w:t>
-      </w:r>
-      <w:proofErr w:type="spellEnd"/>
+      <w:r>
+        <w:t>UART</w:t>
+      </w:r>
       <w:r>
         <w:t xml:space="preserve"> </w:t>
       </w:r>
       <w:r>
         <w:t xml:space="preserve">software base. </w:t>
-      </w:r>
-      <w:r>
-        <w:t xml:space="preserve">It </w:t>
-      </w:r>
-      <w:r>
-        <w:t>facilitates 1 byte at a time poll-mode transceiving</w:t>
-      </w:r>
-      <w:r>
-        <w:t>.</w:t>
-      </w:r>
-      <w:r>
-        <w:t xml:space="preserve"> </w:t>
-      </w:r>
-      <w:r>
-        <w:t>It</w:t>
-      </w:r>
-      <w:r>
-        <w:t xml:space="preserve"> </w:t>
-      </w:r>
-      <w:r>
-        <w:t>supports</w:t>
-      </w:r>
-      <w:r>
-        <w:t xml:space="preserve"> </w:t>
-      </w:r>
-      <w:r>
-        <w:t xml:space="preserve">either </w:t>
-      </w:r>
-      <w:r>
-        <w:t xml:space="preserve">2-pin </w:t>
-      </w:r>
-      <w:r>
-        <w:t>‘</w:t>
-      </w:r>
-      <w:r>
-        <w:t>software</w:t>
-      </w:r>
-      <w:r>
-        <w:t xml:space="preserve"> flow control</w:t>
-      </w:r>
-      <w:r>
-        <w:t>’</w:t>
-      </w:r>
-      <w:r>
-        <w:t xml:space="preserve"> or </w:t>
-      </w:r>
-      <w:r>
-        <w:t xml:space="preserve">4-pin </w:t>
-      </w:r>
-      <w:r>
-        <w:t xml:space="preserve">half-duplex </w:t>
-      </w:r>
-      <w:r>
-        <w:t>‘</w:t>
-      </w:r>
-      <w:r>
-        <w:t>hardware flow control</w:t>
-      </w:r>
-      <w:r>
-        <w:t>’</w:t>
-      </w:r>
-      <w:r>
-        <w:t xml:space="preserve">, but not </w:t>
-      </w:r>
-      <w:r>
-        <w:t xml:space="preserve">8-pin </w:t>
-      </w:r>
-      <w:r>
-        <w:t xml:space="preserve">full-duplex </w:t>
-      </w:r>
-      <w:r>
-        <w:t>‘</w:t>
-      </w:r>
-      <w:r>
-        <w:t>modem flow control</w:t>
-      </w:r>
-      <w:r>
-        <w:t>’</w:t>
-      </w:r>
-      <w:r>
-        <w:t>.</w:t>
-      </w:r>
-      <w:r>
-        <w:t xml:space="preserve"> It does not make</w:t>
-      </w:r>
-      <w:r>
-        <w:t xml:space="preserve"> </w:t>
-      </w:r>
-      <w:r>
-        <w:t xml:space="preserve">use of the device FIFO </w:t>
-      </w:r>
-      <w:r>
-        <w:t>interrupt-</w:t>
-      </w:r>
-      <w:r>
-        <w:t>mode</w:t>
-      </w:r>
-      <w:r>
-        <w:t xml:space="preserve"> </w:t>
-      </w:r>
-      <w:r>
-        <w:t xml:space="preserve">buffer </w:t>
-      </w:r>
-      <w:r>
-        <w:t>capability</w:t>
-      </w:r>
-      <w:r>
-        <w:t xml:space="preserve">. </w:t>
-      </w:r>
-      <w:r>
-        <w:t>Consequently, p</w:t>
-      </w:r>
-      <w:r>
-        <w:t>oll-mode</w:t>
-      </w:r>
-      <w:r>
-        <w:t xml:space="preserve"> ties up CPU</w:t>
-      </w:r>
-      <w:r>
-        <w:t>-time</w:t>
-      </w:r>
-      <w:r>
-        <w:t xml:space="preserve"> in </w:t>
-      </w:r>
-      <w:r>
-        <w:t xml:space="preserve">performing </w:t>
-      </w:r>
-      <w:r>
-        <w:t xml:space="preserve">serial data transfer, when it could otherwise spend some of that time multi-tasking. </w:t>
-      </w:r>
-      <w:r>
-        <w:t xml:space="preserve">However, </w:t>
-      </w:r>
-      <w:r>
-        <w:t xml:space="preserve">that makes </w:t>
-      </w:r>
-      <w:r>
-        <w:t xml:space="preserve">the </w:t>
-      </w:r>
-      <w:r>
-        <w:t xml:space="preserve">MOS </w:t>
-      </w:r>
-      <w:r>
-        <w:t>code simpler</w:t>
-      </w:r>
-      <w:r>
-        <w:t>,</w:t>
-      </w:r>
-      <w:r>
-        <w:t xml:space="preserve"> and is all that is required for the Uart0 CPU-VDP link in Agon Light.</w:t>
       </w:r>
     </w:p>
     <w:p>
       <w:r>
-        <w:t>With Uart0 dedica</w:t>
-      </w:r>
-      <w:r>
-        <w:t>t</w:t>
-      </w:r>
-      <w:r>
-        <w:t>ed</w:t>
-      </w:r>
-      <w:r>
-        <w:t xml:space="preserve"> </w:t>
-      </w:r>
-      <w:r>
-        <w:t>to the CPU-VDP link</w:t>
-      </w:r>
-      <w:r>
-        <w:t>, o</w:t>
-      </w:r>
-      <w:r>
-        <w:t xml:space="preserve">nly one UART </w:t>
-      </w:r>
-      <w:r>
-        <w:t xml:space="preserve">minor </w:t>
-      </w:r>
-      <w:r>
-        <w:t xml:space="preserve">device </w:t>
-      </w:r>
-      <w:r>
-        <w:t xml:space="preserve">1 </w:t>
-      </w:r>
-      <w:r>
-        <w:t>is available</w:t>
-      </w:r>
-      <w:r>
-        <w:t xml:space="preserve"> for FreeRTOS</w:t>
-      </w:r>
-      <w:r>
-        <w:t xml:space="preserve">. </w:t>
-      </w:r>
-      <w:r>
-        <w:t>With safeguarding configured, t</w:t>
-      </w:r>
-      <w:r>
-        <w:t xml:space="preserve">he FreeRTOS DEV API software shall check that a requested pin has not been allocated prior to successfully allocating </w:t>
-      </w:r>
-      <w:r>
-        <w:t>the</w:t>
-      </w:r>
-      <w:r>
-        <w:t xml:space="preserve"> </w:t>
-      </w:r>
-      <w:r>
-        <w:t>application</w:t>
-      </w:r>
-      <w:r>
-        <w:t>-requested UART</w:t>
-      </w:r>
-      <w:r>
-        <w:t>1</w:t>
-      </w:r>
-      <w:r>
-        <w:t xml:space="preserve">. </w:t>
-      </w:r>
-      <w:r>
-        <w:t xml:space="preserve">The application can open </w:t>
-      </w:r>
-      <w:r>
-        <w:t>UART</w:t>
-      </w:r>
-      <w:r>
-        <w:t>1</w:t>
-      </w:r>
-      <w:r>
-        <w:t xml:space="preserve"> in one of three modes, that require </w:t>
-      </w:r>
-      <w:r>
-        <w:t xml:space="preserve">allocation of </w:t>
-      </w:r>
-      <w:r>
-        <w:t>different pins: NO_HW_FLOWCONTROL</w:t>
-      </w:r>
-      <w:r>
-        <w:t xml:space="preserve"> (also known as software flow control)</w:t>
-      </w:r>
-      <w:r>
-        <w:t xml:space="preserve">, which requires pins 17 and 18 only; HW_FLOWCONTROL, </w:t>
-      </w:r>
-      <w:r>
-        <w:t xml:space="preserve">or half-duplex, </w:t>
-      </w:r>
-      <w:r>
-        <w:t xml:space="preserve">which requires pins 19 and 20 in addition; and MODEM_FLOWCONTROL, </w:t>
-      </w:r>
-      <w:r>
-        <w:t xml:space="preserve">or full-duplex, </w:t>
-      </w:r>
-      <w:r>
-        <w:t>which further requires pins 21 through 24.</w:t>
-      </w:r>
-      <w:r>
-        <w:t xml:space="preserve"> </w:t>
+        <w:t>The MOS code</w:t>
+      </w:r>
+      <w:r>
+        <w:t xml:space="preserve"> </w:t>
+      </w:r>
+      <w:r>
+        <w:t>supports</w:t>
+      </w:r>
+      <w:r>
+        <w:t xml:space="preserve"> </w:t>
+      </w:r>
+      <w:r>
+        <w:t xml:space="preserve">either </w:t>
+      </w:r>
+      <w:r>
+        <w:t xml:space="preserve">2-pin </w:t>
+      </w:r>
+      <w:r>
+        <w:t>‘</w:t>
+      </w:r>
+      <w:r>
+        <w:t>software</w:t>
+      </w:r>
+      <w:r>
+        <w:t xml:space="preserve"> flow control</w:t>
+      </w:r>
+      <w:r>
+        <w:t>’</w:t>
+      </w:r>
+      <w:r>
+        <w:t xml:space="preserve"> </w:t>
+      </w:r>
+      <w:r>
+        <w:t xml:space="preserve">(although it doesn’t use Xon / </w:t>
+      </w:r>
+      <w:proofErr w:type="spellStart"/>
+      <w:r>
+        <w:t>Xoff</w:t>
+      </w:r>
+      <w:proofErr w:type="spellEnd"/>
+      <w:r>
+        <w:t xml:space="preserve"> control bytes, 0x17 / 0x19 respectively</w:t>
+      </w:r>
+      <w:r>
+        <w:t xml:space="preserve">, so is </w:t>
+      </w:r>
+      <w:r>
+        <w:t>actually</w:t>
+      </w:r>
+      <w:r>
+        <w:t xml:space="preserve"> ‘no flow control’</w:t>
+      </w:r>
+      <w:r>
+        <w:t xml:space="preserve">) </w:t>
+      </w:r>
+      <w:r>
+        <w:t xml:space="preserve">or </w:t>
+      </w:r>
+      <w:r>
+        <w:t xml:space="preserve">4-pin </w:t>
+      </w:r>
+      <w:r>
+        <w:t xml:space="preserve">half-duplex </w:t>
+      </w:r>
+      <w:r>
+        <w:t>‘</w:t>
+      </w:r>
+      <w:r>
+        <w:t>hardware flow control</w:t>
+      </w:r>
+      <w:r>
+        <w:t>’</w:t>
+      </w:r>
+      <w:r>
+        <w:t xml:space="preserve"> (RTS/CTS)</w:t>
+      </w:r>
+      <w:r>
+        <w:t>. Unsurprisingly,</w:t>
+      </w:r>
+      <w:r>
+        <w:t xml:space="preserve"> </w:t>
+      </w:r>
+      <w:r>
+        <w:t xml:space="preserve">MOS </w:t>
+      </w:r>
+      <w:r>
+        <w:t xml:space="preserve">doesn’t support </w:t>
+      </w:r>
+      <w:r>
+        <w:t xml:space="preserve">8-pin </w:t>
+      </w:r>
+      <w:r>
+        <w:t xml:space="preserve">full-duplex </w:t>
+      </w:r>
+      <w:r>
+        <w:t>‘</w:t>
+      </w:r>
+      <w:r>
+        <w:t>modem flow control</w:t>
+      </w:r>
+      <w:r>
+        <w:t>’</w:t>
+      </w:r>
+      <w:r>
+        <w:t>.</w:t>
+      </w:r>
+      <w:r>
+        <w:t xml:space="preserve"> </w:t>
+      </w:r>
+      <w:r>
+        <w:t xml:space="preserve">All of these </w:t>
+      </w:r>
+      <w:r>
+        <w:t xml:space="preserve">control flow </w:t>
+      </w:r>
+      <w:r>
+        <w:t xml:space="preserve">modes shall be supported through the DEV UART API. </w:t>
       </w:r>
     </w:p>
     <w:p>
       <w:r>
-        <w:t>The first two modes are sufficient between point-to-point connected DTEs (data terminal equipment, or computers</w:t>
-      </w:r>
-      <w:r>
-        <w:t xml:space="preserve"> such as the CPU to VDP</w:t>
+        <w:t>Although it enables the FIFO, the MOS code</w:t>
+      </w:r>
+      <w:r>
+        <w:t xml:space="preserve"> does not make</w:t>
+      </w:r>
+      <w:r>
+        <w:t xml:space="preserve"> </w:t>
+      </w:r>
+      <w:r>
+        <w:t>use of the device</w:t>
+      </w:r>
+      <w:r>
+        <w:t xml:space="preserve"> </w:t>
+      </w:r>
+      <w:r>
+        <w:t xml:space="preserve">FIFO </w:t>
+      </w:r>
+      <w:r>
+        <w:t xml:space="preserve">buffers or </w:t>
+      </w:r>
+      <w:r>
+        <w:t>interrupt-</w:t>
+      </w:r>
+      <w:r>
+        <w:t>mode</w:t>
+      </w:r>
+      <w:r>
+        <w:t xml:space="preserve"> </w:t>
+      </w:r>
+      <w:r>
+        <w:t>capability</w:t>
+      </w:r>
+      <w:r>
+        <w:t xml:space="preserve">. </w:t>
+      </w:r>
+      <w:r>
+        <w:t xml:space="preserve">Consequently, </w:t>
+      </w:r>
+      <w:r>
+        <w:t>“</w:t>
+      </w:r>
+      <w:r>
+        <w:t>p</w:t>
+      </w:r>
+      <w:r>
+        <w:t>oll-mode</w:t>
+      </w:r>
+      <w:r>
+        <w:t>”</w:t>
+      </w:r>
+      <w:r>
+        <w:t xml:space="preserve"> ties up CPU</w:t>
+      </w:r>
+      <w:r>
+        <w:t>-time</w:t>
+      </w:r>
+      <w:r>
+        <w:t xml:space="preserve"> in </w:t>
+      </w:r>
+      <w:r>
+        <w:t xml:space="preserve">performing </w:t>
+      </w:r>
+      <w:r>
+        <w:t>serial data transfer</w:t>
+      </w:r>
+      <w:r>
+        <w:t xml:space="preserve"> “byte bashing”</w:t>
+      </w:r>
+      <w:r>
+        <w:t xml:space="preserve">, when it could otherwise spend some of that time multi-tasking. </w:t>
+      </w:r>
+      <w:r>
+        <w:t xml:space="preserve">However, </w:t>
+      </w:r>
+      <w:r>
+        <w:t xml:space="preserve">that makes </w:t>
+      </w:r>
+      <w:r>
+        <w:t xml:space="preserve">the </w:t>
+      </w:r>
+      <w:r>
+        <w:t xml:space="preserve">MOS </w:t>
+      </w:r>
+      <w:r>
+        <w:t>code simpler</w:t>
+      </w:r>
+      <w:r>
+        <w:t>,</w:t>
+      </w:r>
+      <w:r>
+        <w:t xml:space="preserve"> and is all that is required for the Uart0 CPU-VDP link in Agon Light</w:t>
+      </w:r>
+      <w:r>
+        <w:t>;</w:t>
+      </w:r>
+      <w:r>
+        <w:t xml:space="preserve"> </w:t>
+      </w:r>
+      <w:r>
+        <w:t>we note this also works well with</w:t>
+      </w:r>
+      <w:r>
+        <w:t xml:space="preserve"> </w:t>
+      </w:r>
+      <w:r>
+        <w:t xml:space="preserve">the </w:t>
+      </w:r>
+      <w:proofErr w:type="spellStart"/>
+      <w:r>
+        <w:t>hexload</w:t>
+      </w:r>
+      <w:proofErr w:type="spellEnd"/>
+      <w:r>
+        <w:t xml:space="preserve"> utility</w:t>
+      </w:r>
+      <w:r>
+        <w:t xml:space="preserve"> (for uploading program binaries without the need for SD</w:t>
+      </w:r>
+      <w:r>
+        <w:t xml:space="preserve"> </w:t>
+      </w:r>
+      <w:r>
+        <w:t>card ‘jockeying’).</w:t>
+      </w:r>
+    </w:p>
+    <w:p>
+      <w:r>
+        <w:t>With Uart0 dedica</w:t>
+      </w:r>
+      <w:r>
+        <w:t>t</w:t>
+      </w:r>
+      <w:r>
+        <w:t>ed</w:t>
+      </w:r>
+      <w:r>
+        <w:t xml:space="preserve"> </w:t>
+      </w:r>
+      <w:r>
+        <w:t>to the CPU-VDP link</w:t>
+      </w:r>
+      <w:r>
+        <w:t>, o</w:t>
+      </w:r>
+      <w:r>
+        <w:t>nly UART</w:t>
+      </w:r>
+      <w:r>
+        <w:t>1</w:t>
+      </w:r>
+      <w:r>
+        <w:t xml:space="preserve"> </w:t>
+      </w:r>
+      <w:r>
+        <w:t>(</w:t>
+      </w:r>
+      <w:r>
+        <w:t xml:space="preserve">minor </w:t>
+      </w:r>
+      <w:r>
+        <w:t xml:space="preserve">device </w:t>
+      </w:r>
+      <w:r>
+        <w:t>1</w:t>
       </w:r>
       <w:r>
         <w:t>)</w:t>
@@ -4184,6 +4290,237 @@
         <w:t xml:space="preserve"> </w:t>
       </w:r>
       <w:r>
+        <w:t>is available</w:t>
+      </w:r>
+      <w:r>
+        <w:t xml:space="preserve"> for FreeRTOS</w:t>
+      </w:r>
+      <w:r>
+        <w:t xml:space="preserve">. </w:t>
+      </w:r>
+      <w:r>
+        <w:t>With safeguarding configured, t</w:t>
+      </w:r>
+      <w:r>
+        <w:t xml:space="preserve">he FreeRTOS DEV API software shall check that a requested pin has not been allocated prior to successfully allocating </w:t>
+      </w:r>
+      <w:r>
+        <w:t>the</w:t>
+      </w:r>
+      <w:r>
+        <w:t xml:space="preserve"> </w:t>
+      </w:r>
+      <w:r>
+        <w:t>application</w:t>
+      </w:r>
+      <w:r>
+        <w:t>-requested UART</w:t>
+      </w:r>
+      <w:r>
+        <w:t>1</w:t>
+      </w:r>
+      <w:r>
+        <w:t xml:space="preserve">. </w:t>
+      </w:r>
+      <w:r>
+        <w:t xml:space="preserve">The application can open </w:t>
+      </w:r>
+      <w:r>
+        <w:t>UART</w:t>
+      </w:r>
+      <w:r>
+        <w:t>1</w:t>
+      </w:r>
+      <w:r>
+        <w:t xml:space="preserve"> in one of </w:t>
+      </w:r>
+      <w:r>
+        <w:t>four</w:t>
+      </w:r>
+      <w:r>
+        <w:t xml:space="preserve"> modes, that require </w:t>
+      </w:r>
+      <w:r>
+        <w:t xml:space="preserve">allocation of </w:t>
+      </w:r>
+      <w:r>
+        <w:t xml:space="preserve">different pins: </w:t>
+      </w:r>
+      <w:r>
+        <w:t xml:space="preserve">1/ </w:t>
+      </w:r>
+      <w:r>
+        <w:t xml:space="preserve">NO_FLOWCONTROL which requires just pins 17 (Tx) &amp; 18 (Rx) ; </w:t>
+      </w:r>
+      <w:r>
+        <w:t xml:space="preserve">2/ </w:t>
+      </w:r>
+      <w:r>
+        <w:t>S</w:t>
+      </w:r>
+      <w:r>
+        <w:t>W_FLOWCONTROL</w:t>
+      </w:r>
+      <w:r>
+        <w:t xml:space="preserve"> (software flow control</w:t>
+      </w:r>
+      <w:r>
+        <w:t xml:space="preserve"> with </w:t>
+      </w:r>
+      <w:r>
+        <w:t xml:space="preserve">Xon / </w:t>
+      </w:r>
+      <w:proofErr w:type="spellStart"/>
+      <w:r>
+        <w:t>Xoff</w:t>
+      </w:r>
+      <w:proofErr w:type="spellEnd"/>
+      <w:r>
+        <w:t xml:space="preserve"> handshaking</w:t>
+      </w:r>
+      <w:r>
+        <w:t>, ASCII characters DC1 and DC3 respectively</w:t>
+      </w:r>
+      <w:r>
+        <w:t>)</w:t>
+      </w:r>
+      <w:r>
+        <w:t xml:space="preserve">, which </w:t>
+      </w:r>
+      <w:r>
+        <w:t xml:space="preserve">also </w:t>
+      </w:r>
+      <w:r>
+        <w:t>requires pins 17 and 18 only</w:t>
+      </w:r>
+      <w:r>
+        <w:t xml:space="preserve">. Note that binary files can only be transmitted </w:t>
+      </w:r>
+      <w:r>
+        <w:t xml:space="preserve">DCE-DCE </w:t>
+      </w:r>
+      <w:r>
+        <w:t xml:space="preserve">using a protocol (e.g. </w:t>
+      </w:r>
+      <w:proofErr w:type="spellStart"/>
+      <w:r>
+        <w:t>Xmodem</w:t>
+      </w:r>
+      <w:proofErr w:type="spellEnd"/>
+      <w:r>
+        <w:t>) in this mode</w:t>
+      </w:r>
+      <w:r>
+        <w:t xml:space="preserve">; </w:t>
+      </w:r>
+      <w:r>
+        <w:t xml:space="preserve">3/ </w:t>
+      </w:r>
+      <w:r>
+        <w:t xml:space="preserve">HW_FLOWCONTROL, </w:t>
+      </w:r>
+      <w:r>
+        <w:t xml:space="preserve">or half-duplex, </w:t>
+      </w:r>
+      <w:r>
+        <w:t xml:space="preserve">which requires pins 19 </w:t>
+      </w:r>
+      <w:r>
+        <w:t xml:space="preserve">(RTS) </w:t>
+      </w:r>
+      <w:r>
+        <w:t xml:space="preserve">and 20 </w:t>
+      </w:r>
+      <w:r>
+        <w:t xml:space="preserve">(CTS) </w:t>
+      </w:r>
+      <w:r>
+        <w:t xml:space="preserve">in addition; and </w:t>
+      </w:r>
+      <w:r>
+        <w:t xml:space="preserve">4/ </w:t>
+      </w:r>
+      <w:r>
+        <w:t xml:space="preserve">MODEM_FLOWCONTROL, </w:t>
+      </w:r>
+      <w:r>
+        <w:t xml:space="preserve">or full-duplex, </w:t>
+      </w:r>
+      <w:r>
+        <w:t xml:space="preserve">which further requires pins 21 </w:t>
+      </w:r>
+      <w:r>
+        <w:t>(DTR)</w:t>
+      </w:r>
+      <w:r>
+        <w:t>, 22</w:t>
+      </w:r>
+      <w:r>
+        <w:t xml:space="preserve"> (DSR</w:t>
+      </w:r>
+      <w:r>
+        <w:t>)</w:t>
+      </w:r>
+      <w:r>
+        <w:t xml:space="preserve">, </w:t>
+      </w:r>
+      <w:r>
+        <w:t>23 (</w:t>
+      </w:r>
+      <w:r>
+        <w:t>DCD</w:t>
+      </w:r>
+      <w:r>
+        <w:t>)</w:t>
+      </w:r>
+      <w:r>
+        <w:t xml:space="preserve"> and </w:t>
+      </w:r>
+      <w:r>
+        <w:t>24 (</w:t>
+      </w:r>
+      <w:r>
+        <w:t>RI)</w:t>
+      </w:r>
+      <w:r>
+        <w:t>.</w:t>
+      </w:r>
+      <w:r>
+        <w:t xml:space="preserve"> </w:t>
+      </w:r>
+    </w:p>
+    <w:p>
+      <w:r>
+        <w:t xml:space="preserve">The first </w:t>
+      </w:r>
+      <w:r>
+        <w:t>three</w:t>
+      </w:r>
+      <w:r>
+        <w:t xml:space="preserve"> modes </w:t>
+      </w:r>
+      <w:r>
+        <w:t>will be</w:t>
+      </w:r>
+      <w:r>
+        <w:t xml:space="preserve"> sufficient between point-to-point connected </w:t>
+      </w:r>
+      <w:r>
+        <w:t xml:space="preserve">peer </w:t>
+      </w:r>
+      <w:r>
+        <w:t xml:space="preserve">DTEs (data terminal equipment, </w:t>
+      </w:r>
+      <w:r>
+        <w:t>such as the CPU to VDP</w:t>
+      </w:r>
+      <w:r>
+        <w:t>)</w:t>
+      </w:r>
+      <w:r>
+        <w:t xml:space="preserve"> </w:t>
+      </w:r>
+      <w:r>
         <w:t>over short distances</w:t>
       </w:r>
       <w:r>
@@ -4192,6 +4529,11 @@
       <w:r>
         <w:t xml:space="preserve">Data rates decrease with distance due to signalling capacitance and noise. </w:t>
       </w:r>
+    </w:p>
+    <w:p>
+      <w:r>
+        <w:t xml:space="preserve">The fourth mode </w:t>
+      </w:r>
       <w:r>
         <w:t>Modem flow control enables connection over longer distances via DCE (data communication equipment</w:t>
       </w:r>
@@ -4205,13 +4547,28 @@
         <w:t xml:space="preserve">) using </w:t>
       </w:r>
       <w:r>
-        <w:t xml:space="preserve">(higher-power) </w:t>
-      </w:r>
-      <w:r>
-        <w:t xml:space="preserve">signal carrier technology. </w:t>
-      </w:r>
-      <w:r>
-        <w:t xml:space="preserve">This mode generalises the ability of the controller (CPU) to act as a micro-controller of remote end equipment. </w:t>
+        <w:t>various network</w:t>
+      </w:r>
+      <w:r>
+        <w:t xml:space="preserve"> </w:t>
+      </w:r>
+      <w:r>
+        <w:t>signal carrier technolog</w:t>
+      </w:r>
+      <w:r>
+        <w:t>ies (wire, wireless)</w:t>
+      </w:r>
+      <w:r>
+        <w:t xml:space="preserve">. </w:t>
+      </w:r>
+      <w:r>
+        <w:t xml:space="preserve">This mode generalises the ability of </w:t>
+      </w:r>
+      <w:r>
+        <w:t>Agon</w:t>
+      </w:r>
+      <w:r>
+        <w:t xml:space="preserve"> to act as a micro-controller of remote end equipment. </w:t>
       </w:r>
       <w:r>
         <w:t xml:space="preserve">It also enables full duplex (simultaneous </w:t>
@@ -4250,6 +4607,7 @@
         <w:pStyle w:val="Heading4"/>
       </w:pPr>
       <w:r>
+        <w:lastRenderedPageBreak/>
         <w:t>MOS UART</w:t>
       </w:r>
       <w:r>
@@ -4373,13 +4731,19 @@
         <w:t xml:space="preserve">shall </w:t>
       </w:r>
       <w:r>
-        <w:t xml:space="preserve">provide </w:t>
+        <w:t>craft</w:t>
+      </w:r>
+      <w:r>
+        <w:t xml:space="preserve"> </w:t>
       </w:r>
       <w:r>
         <w:t>new software</w:t>
       </w:r>
       <w:r>
-        <w:t xml:space="preserve"> that will</w:t>
+        <w:t xml:space="preserve"> </w:t>
+      </w:r>
+      <w:r>
+        <w:t>to</w:t>
       </w:r>
       <w:r>
         <w:t xml:space="preserve"> use the </w:t>
@@ -4403,25 +4767,7 @@
         <w:t xml:space="preserve">. </w:t>
       </w:r>
       <w:r>
-        <w:t>It</w:t>
-      </w:r>
-      <w:r>
-        <w:t xml:space="preserve"> shall provide the ability to operate </w:t>
-      </w:r>
-      <w:r>
-        <w:t xml:space="preserve">in half- or </w:t>
-      </w:r>
-      <w:r>
-        <w:t>full-duplex transmission</w:t>
-      </w:r>
-      <w:r>
-        <w:t>,</w:t>
-      </w:r>
-      <w:r>
-        <w:t xml:space="preserve"> using </w:t>
-      </w:r>
-      <w:r>
-        <w:t>software</w:t>
+        <w:t>It shall provide the ability to operate in half- or full-duplex transmission, using software</w:t>
       </w:r>
       <w:r>
         <w:t>-</w:t>
@@ -4439,10 +4785,13 @@
         <w:t>-</w:t>
       </w:r>
       <w:r>
-        <w:t xml:space="preserve"> or full-</w:t>
-      </w:r>
-      <w:r>
-        <w:t>modem signalling.</w:t>
+        <w:t xml:space="preserve"> or full-modem </w:t>
+      </w:r>
+      <w:r>
+        <w:t>flow control</w:t>
+      </w:r>
+      <w:r>
+        <w:t>.</w:t>
       </w:r>
     </w:p>
     <w:p>
@@ -4465,7 +4814,25 @@
         <w:t>either</w:t>
       </w:r>
       <w:r>
-        <w:t xml:space="preserve"> of which allow other tasks to run concurrently. In non-buffered mode the calling task will </w:t>
+        <w:t xml:space="preserve"> of which allow </w:t>
+      </w:r>
+      <w:r>
+        <w:t xml:space="preserve">FreeRTOS </w:t>
+      </w:r>
+      <w:r>
+        <w:t xml:space="preserve">tasks to run concurrently. </w:t>
+      </w:r>
+      <w:r>
+        <w:t>With the</w:t>
+      </w:r>
+      <w:r>
+        <w:t xml:space="preserve"> non-buffered </w:t>
+      </w:r>
+      <w:r>
+        <w:t>method,</w:t>
+      </w:r>
+      <w:r>
+        <w:t xml:space="preserve"> the calling task will </w:t>
       </w:r>
       <w:r>
         <w:t xml:space="preserve">be </w:t>
@@ -4489,7 +4856,13 @@
         <w:t xml:space="preserve"> is complete or an error occurs. </w:t>
       </w:r>
       <w:r>
-        <w:t xml:space="preserve">This mode is best used with a software task dedicated to </w:t>
+        <w:t>This m</w:t>
+      </w:r>
+      <w:r>
+        <w:t>ethod</w:t>
+      </w:r>
+      <w:r>
+        <w:t xml:space="preserve"> is best used with a software task dedicated to </w:t>
       </w:r>
       <w:proofErr w:type="spellStart"/>
       <w:r>
@@ -4508,13 +4881,34 @@
         <w:t xml:space="preserve">/o. </w:t>
       </w:r>
       <w:r>
-        <w:t>Whereas i</w:t>
-      </w:r>
-      <w:r>
-        <w:t xml:space="preserve">n buffered mode the calling task will </w:t>
-      </w:r>
-      <w:r>
-        <w:t>not be blocked, but continue to</w:t>
+        <w:t xml:space="preserve">Whereas </w:t>
+      </w:r>
+      <w:r>
+        <w:t>with the</w:t>
+      </w:r>
+      <w:r>
+        <w:t xml:space="preserve"> buffered </w:t>
+      </w:r>
+      <w:r>
+        <w:t>method,</w:t>
+      </w:r>
+      <w:r>
+        <w:t xml:space="preserve"> the calling task will </w:t>
+      </w:r>
+      <w:r>
+        <w:t xml:space="preserve">not </w:t>
+      </w:r>
+      <w:r>
+        <w:t xml:space="preserve">be </w:t>
+      </w:r>
+      <w:r>
+        <w:t>block</w:t>
+      </w:r>
+      <w:r>
+        <w:t>ed</w:t>
+      </w:r>
+      <w:r>
+        <w:t xml:space="preserve"> but continue to</w:t>
       </w:r>
       <w:r>
         <w:t xml:space="preserve"> run concurrently with </w:t>
@@ -4543,7 +4937,37 @@
         <w:t>that loops around a number of</w:t>
       </w:r>
       <w:r>
-        <w:t xml:space="preserve"> independent activities. </w:t>
+        <w:t xml:space="preserve"> independent activities</w:t>
+      </w:r>
+      <w:r>
+        <w:t xml:space="preserve">. Either </w:t>
+      </w:r>
+      <w:r>
+        <w:t>method</w:t>
+      </w:r>
+      <w:r>
+        <w:t xml:space="preserve"> can be used</w:t>
+      </w:r>
+      <w:r>
+        <w:t xml:space="preserve"> with two separate </w:t>
+      </w:r>
+      <w:r>
+        <w:t xml:space="preserve">FreeRTOS </w:t>
+      </w:r>
+      <w:r>
+        <w:t>tasks</w:t>
+      </w:r>
+      <w:r>
+        <w:t>, one</w:t>
+      </w:r>
+      <w:r>
+        <w:t xml:space="preserve"> for sending and </w:t>
+      </w:r>
+      <w:r>
+        <w:t xml:space="preserve">another for </w:t>
+      </w:r>
+      <w:r>
+        <w:t xml:space="preserve">receiving. </w:t>
       </w:r>
     </w:p>
     <w:p>
@@ -4551,7 +4975,6 @@
         <w:pStyle w:val="Heading3"/>
       </w:pPr>
       <w:r>
-        <w:lastRenderedPageBreak/>
         <w:t>I2C</w:t>
       </w:r>
     </w:p>
@@ -4838,13 +5261,37 @@
         <w:rPr>
           <w:rFonts w:cstheme="minorHAnsi"/>
         </w:rPr>
-        <w:t xml:space="preserve"> may be a problem</w:t>
-      </w:r>
-      <w:r>
-        <w:rPr>
-          <w:rFonts w:cstheme="minorHAnsi"/>
-        </w:rPr>
-        <w:t xml:space="preserve"> if</w:t>
+        <w:t xml:space="preserve"> </w:t>
+      </w:r>
+      <w:r>
+        <w:rPr>
+          <w:rFonts w:cstheme="minorHAnsi"/>
+        </w:rPr>
+        <w:t>will</w:t>
+      </w:r>
+      <w:r>
+        <w:rPr>
+          <w:rFonts w:cstheme="minorHAnsi"/>
+        </w:rPr>
+        <w:t xml:space="preserve"> be a problem</w:t>
+      </w:r>
+      <w:r>
+        <w:rPr>
+          <w:rFonts w:cstheme="minorHAnsi"/>
+        </w:rPr>
+        <w:t xml:space="preserve"> </w:t>
+      </w:r>
+      <w:r>
+        <w:rPr>
+          <w:rFonts w:cstheme="minorHAnsi"/>
+        </w:rPr>
+        <w:t xml:space="preserve">only </w:t>
+      </w:r>
+      <w:r>
+        <w:rPr>
+          <w:rFonts w:cstheme="minorHAnsi"/>
+        </w:rPr>
+        <w:t>if</w:t>
       </w:r>
       <w:r>
         <w:rPr>
@@ -4856,7 +5303,27 @@
         <w:rPr>
           <w:rFonts w:cstheme="minorHAnsi"/>
         </w:rPr>
-        <w:t xml:space="preserve"> the number of attached devices exceeds </w:t>
+        <w:t xml:space="preserve"> </w:t>
+      </w:r>
+      <w:proofErr w:type="spellStart"/>
+      <w:r>
+        <w:rPr>
+          <w:rFonts w:cstheme="minorHAnsi"/>
+        </w:rPr>
+        <w:t>i</w:t>
+      </w:r>
+      <w:proofErr w:type="spellEnd"/>
+      <w:r>
+        <w:rPr>
+          <w:rFonts w:cstheme="minorHAnsi"/>
+        </w:rPr>
+        <w:t xml:space="preserve">/ </w:t>
+      </w:r>
+      <w:r>
+        <w:rPr>
+          <w:rFonts w:cstheme="minorHAnsi"/>
+        </w:rPr>
+        <w:t xml:space="preserve">the number of attached devices exceeds </w:t>
       </w:r>
       <w:r>
         <w:rPr>
@@ -4916,7 +5383,19 @@
         <w:rPr>
           <w:rFonts w:cstheme="minorHAnsi"/>
         </w:rPr>
-        <w:t xml:space="preserve"> or if a</w:t>
+        <w:t xml:space="preserve"> or </w:t>
+      </w:r>
+      <w:r>
+        <w:rPr>
+          <w:rFonts w:cstheme="minorHAnsi"/>
+        </w:rPr>
+        <w:t xml:space="preserve">ii/ </w:t>
+      </w:r>
+      <w:r>
+        <w:rPr>
+          <w:rFonts w:cstheme="minorHAnsi"/>
+        </w:rPr>
+        <w:t>if a</w:t>
       </w:r>
       <w:r>
         <w:rPr>
@@ -4958,7 +5437,19 @@
         <w:rPr>
           <w:rFonts w:cstheme="minorHAnsi"/>
         </w:rPr>
-        <w:t xml:space="preserve"> or if </w:t>
+        <w:t xml:space="preserve"> or </w:t>
+      </w:r>
+      <w:r>
+        <w:rPr>
+          <w:rFonts w:cstheme="minorHAnsi"/>
+        </w:rPr>
+        <w:t xml:space="preserve">iii/ </w:t>
+      </w:r>
+      <w:r>
+        <w:rPr>
+          <w:rFonts w:cstheme="minorHAnsi"/>
+        </w:rPr>
+        <w:t xml:space="preserve">if </w:t>
       </w:r>
       <w:r>
         <w:rPr>
@@ -5135,12 +5626,6 @@
         <w:rPr>
           <w:rFonts w:cstheme="minorHAnsi"/>
         </w:rPr>
-        <w:t>ing</w:t>
-      </w:r>
-      <w:r>
-        <w:rPr>
-          <w:rFonts w:cstheme="minorHAnsi"/>
-        </w:rPr>
         <w:t xml:space="preserve"> Agon devices</w:t>
       </w:r>
       <w:r>
@@ -5175,7 +5660,11 @@
         <w:t xml:space="preserve"> </w:t>
       </w:r>
       <w:r>
-        <w:t>is a true multi-master bus, providing arbitration and collision detection</w:t>
+        <w:t xml:space="preserve">is a true multi-master bus, providing </w:t>
+      </w:r>
+      <w:r>
+        <w:lastRenderedPageBreak/>
+        <w:t>arbitration and collision detection</w:t>
       </w:r>
       <w:r>
         <w:rPr>
@@ -5193,6 +5682,12 @@
         <w:rPr>
           <w:rFonts w:cstheme="minorHAnsi"/>
         </w:rPr>
+        <w:t xml:space="preserve"> through the Extension Interface</w:t>
+      </w:r>
+      <w:r>
+        <w:rPr>
+          <w:rFonts w:cstheme="minorHAnsi"/>
+        </w:rPr>
         <w:t xml:space="preserve">. </w:t>
       </w:r>
       <w:r>
@@ -5295,7 +5790,7 @@
         <w:rPr>
           <w:rFonts w:cstheme="minorHAnsi"/>
         </w:rPr>
-        <w:t>!</w:t>
+        <w:t xml:space="preserve">. </w:t>
       </w:r>
     </w:p>
     <w:p>
@@ -5303,6 +5798,9 @@
         <w:pStyle w:val="Heading2"/>
       </w:pPr>
       <w:r>
+        <w:t xml:space="preserve">General </w:t>
+      </w:r>
+      <w:r>
         <w:t xml:space="preserve">Solution </w:t>
       </w:r>
       <w:r>
@@ -5340,6 +5838,9 @@
         <w:pStyle w:val="Heading3"/>
       </w:pPr>
       <w:r>
+        <w:t xml:space="preserve">1/ </w:t>
+      </w:r>
+      <w:r>
         <w:t>ROM</w:t>
       </w:r>
       <w:r>
@@ -5380,13 +5881,31 @@
         <w:rPr>
           <w:rFonts w:cstheme="minorHAnsi"/>
         </w:rPr>
-        <w:t>software to produce a new release, 1.05</w:t>
-      </w:r>
-      <w:r>
-        <w:rPr>
-          <w:rFonts w:cstheme="minorHAnsi"/>
-        </w:rPr>
-        <w:t xml:space="preserve"> (or maybe 1.1.0</w:t>
+        <w:t>software to produce a new release</w:t>
+      </w:r>
+      <w:r>
+        <w:rPr>
+          <w:rFonts w:cstheme="minorHAnsi"/>
+        </w:rPr>
+        <w:t xml:space="preserve"> </w:t>
+      </w:r>
+      <w:r>
+        <w:rPr>
+          <w:rFonts w:cstheme="minorHAnsi"/>
+        </w:rPr>
+        <w:t xml:space="preserve">(maybe </w:t>
+      </w:r>
+      <w:r>
+        <w:rPr>
+          <w:rFonts w:cstheme="minorHAnsi"/>
+        </w:rPr>
+        <w:t xml:space="preserve">numbered </w:t>
+      </w:r>
+      <w:r>
+        <w:rPr>
+          <w:rFonts w:cstheme="minorHAnsi"/>
+        </w:rPr>
+        <w:t>1.1.0</w:t>
       </w:r>
       <w:r>
         <w:rPr>
@@ -5531,6 +6050,24 @@
           <w:rFonts w:cstheme="minorHAnsi"/>
         </w:rPr>
         <w:t>; add new SPI code, extending the MOS API.</w:t>
+      </w:r>
+      <w:r>
+        <w:rPr>
+          <w:rFonts w:cstheme="minorHAnsi"/>
+        </w:rPr>
+        <w:t xml:space="preserve"> (Haven’t checked if this will fit in to the available </w:t>
+      </w:r>
+      <w:r>
+        <w:rPr>
+          <w:rFonts w:cstheme="minorHAnsi"/>
+        </w:rPr>
+        <w:t xml:space="preserve">on-chip </w:t>
+      </w:r>
+      <w:r>
+        <w:rPr>
+          <w:rFonts w:cstheme="minorHAnsi"/>
+        </w:rPr>
+        <w:t xml:space="preserve">ROM, but would expect it to.) </w:t>
       </w:r>
     </w:p>
     <w:p>
@@ -5543,7 +6080,25 @@
         <w:rPr>
           <w:rFonts w:cstheme="minorHAnsi"/>
         </w:rPr>
-        <w:t>The latest Console8 MOS version can merge the changes in straight-forwardly.</w:t>
+        <w:t xml:space="preserve">The latest Console8 MOS version </w:t>
+      </w:r>
+      <w:r>
+        <w:rPr>
+          <w:rFonts w:cstheme="minorHAnsi"/>
+        </w:rPr>
+        <w:t xml:space="preserve">2.x.y </w:t>
+      </w:r>
+      <w:r>
+        <w:rPr>
+          <w:rFonts w:cstheme="minorHAnsi"/>
+        </w:rPr>
+        <w:t>can merge the changes in straight-forwardly</w:t>
+      </w:r>
+      <w:r>
+        <w:rPr>
+          <w:rFonts w:cstheme="minorHAnsi"/>
+        </w:rPr>
+        <w:t xml:space="preserve">, if their desire is to remain compatible. </w:t>
       </w:r>
     </w:p>
     <w:p>
@@ -5556,7 +6111,6 @@
         <w:rPr>
           <w:rFonts w:cstheme="minorHAnsi"/>
         </w:rPr>
-        <w:lastRenderedPageBreak/>
         <w:t xml:space="preserve">There is </w:t>
       </w:r>
       <w:r>
@@ -5614,12 +6168,6 @@
           <w:rFonts w:cstheme="minorHAnsi"/>
         </w:rPr>
         <w:t xml:space="preserve">Maybe more than once if we introduce bugs. </w:t>
-      </w:r>
-      <w:r>
-        <w:rPr>
-          <w:rFonts w:cstheme="minorHAnsi"/>
-        </w:rPr>
-        <w:t>And personally, I don’t have a working Acclaim! Smart Cable hardware debugger yet (device driver problem); which will probably be needed.</w:t>
       </w:r>
     </w:p>
     <w:p>
@@ -5627,6 +6175,9 @@
         <w:pStyle w:val="Heading3"/>
       </w:pPr>
       <w:r>
+        <w:t xml:space="preserve">2/ </w:t>
+      </w:r>
+      <w:r>
         <w:t>RAM</w:t>
       </w:r>
       <w:r>
@@ -5901,11 +6452,30 @@
         </w:rPr>
         <w:t xml:space="preserve">with this solution are easily fixed, without needing yet another candidate release version of MOS. </w:t>
       </w:r>
-      <w:r>
-        <w:rPr>
-          <w:rFonts w:cstheme="minorHAnsi"/>
-        </w:rPr>
-        <w:t xml:space="preserve">The MOS software can inherit the bug fixes from DEV API at a later date with no impact on FreeRTOS applications. </w:t>
+    </w:p>
+    <w:p>
+      <w:pPr>
+        <w:rPr>
+          <w:rFonts w:cstheme="minorHAnsi"/>
+        </w:rPr>
+      </w:pPr>
+      <w:r>
+        <w:rPr>
+          <w:rFonts w:cstheme="minorHAnsi"/>
+        </w:rPr>
+        <w:t xml:space="preserve">MOS </w:t>
+      </w:r>
+      <w:r>
+        <w:rPr>
+          <w:rFonts w:cstheme="minorHAnsi"/>
+        </w:rPr>
+        <w:t xml:space="preserve">1.0x Quark and Console 2.x.y </w:t>
+      </w:r>
+      <w:r>
+        <w:rPr>
+          <w:rFonts w:cstheme="minorHAnsi"/>
+        </w:rPr>
+        <w:t xml:space="preserve">software can inherit bug fixes from DEV API at a later date with no impact on FreeRTOS applications. </w:t>
       </w:r>
     </w:p>
     <w:p>
@@ -5926,7 +6496,7 @@
         </w:r>
       </w:hyperlink>
       <w:r>
-        <w:t xml:space="preserve">  Outline of Agon Extension Interface (so-called GPIO)</w:t>
+        <w:t xml:space="preserve">  Outline of Agon Extension Interface (GPIO)</w:t>
       </w:r>
       <w:r>
         <w:t xml:space="preserve">. Note </w:t>
@@ -6325,10 +6895,74 @@
           <w:rFonts w:cstheme="minorHAnsi"/>
         </w:rPr>
       </w:pPr>
+      <w:hyperlink r:id="rId20" w:history="1">
+        <w:r>
+          <w:rPr>
+            <w:rStyle w:val="Hyperlink"/>
+            <w:rFonts w:cstheme="minorHAnsi"/>
+          </w:rPr>
+          <w:t>https://en.wikipedia.org/wiki/Software_flow_control</w:t>
+        </w:r>
+      </w:hyperlink>
+      <w:r>
+        <w:rPr>
+          <w:rFonts w:cstheme="minorHAnsi"/>
+        </w:rPr>
+        <w:t xml:space="preserve"> Outline of </w:t>
+      </w:r>
+      <w:r>
+        <w:rPr>
+          <w:rFonts w:cstheme="minorHAnsi"/>
+        </w:rPr>
+        <w:t xml:space="preserve">UART </w:t>
+      </w:r>
+      <w:r>
+        <w:rPr>
+          <w:rFonts w:cstheme="minorHAnsi"/>
+        </w:rPr>
+        <w:t xml:space="preserve">software flow control using Xon / </w:t>
+      </w:r>
+      <w:proofErr w:type="spellStart"/>
+      <w:r>
+        <w:rPr>
+          <w:rFonts w:cstheme="minorHAnsi"/>
+        </w:rPr>
+        <w:t>Xoff</w:t>
+      </w:r>
+      <w:proofErr w:type="spellEnd"/>
+    </w:p>
+    <w:p>
+      <w:pPr>
+        <w:rPr>
+          <w:rFonts w:cstheme="minorHAnsi"/>
+        </w:rPr>
+      </w:pPr>
+      <w:hyperlink r:id="rId21" w:history="1">
+        <w:r>
+          <w:rPr>
+            <w:rStyle w:val="Hyperlink"/>
+            <w:rFonts w:cstheme="minorHAnsi"/>
+          </w:rPr>
+          <w:t>https://github.com/damogranlabs/serial-tool</w:t>
+        </w:r>
+      </w:hyperlink>
+      <w:r>
+        <w:rPr>
+          <w:rFonts w:cstheme="minorHAnsi"/>
+        </w:rPr>
+        <w:t xml:space="preserve">  Serial test tool I use to test DEV UART</w:t>
+      </w:r>
+    </w:p>
+    <w:p>
+      <w:pPr>
+        <w:rPr>
+          <w:rFonts w:cstheme="minorHAnsi"/>
+        </w:rPr>
+      </w:pPr>
     </w:p>
     <w:sectPr>
-      <w:headerReference w:type="default" r:id="rId20"/>
-      <w:footerReference w:type="default" r:id="rId21"/>
+      <w:headerReference w:type="default" r:id="rId22"/>
+      <w:footerReference w:type="default" r:id="rId23"/>
       <w:pgSz w:w="12240" w:h="15840"/>
       <w:pgMar w:top="1440" w:right="1440" w:bottom="1440" w:left="1440" w:header="708" w:footer="708" w:gutter="0"/>
       <w:cols w:space="708"/>
@@ -6477,7 +7111,7 @@
         <w:noProof/>
         <w:lang w:val="en-PH"/>
       </w:rPr>
-      <w:t>30.Jun.2024 18:30</w:t>
+      <w:t>20.Jul.2024 16:13</w:t>
     </w:r>
     <w:r>
       <w:rPr>
@@ -7014,13 +7648,31 @@
         <w:rPr>
           <w:lang w:val="en-PH"/>
         </w:rPr>
+        <w:t xml:space="preserve">, but would require additional software and/or </w:t>
+      </w:r>
+      <w:r>
+        <w:rPr>
+          <w:lang w:val="en-PH"/>
+        </w:rPr>
+        <w:t xml:space="preserve">an </w:t>
+      </w:r>
+      <w:r>
+        <w:rPr>
+          <w:lang w:val="en-PH"/>
+        </w:rPr>
+        <w:t>intelligent control</w:t>
+      </w:r>
+      <w:r>
+        <w:rPr>
+          <w:lang w:val="en-PH"/>
+        </w:rPr>
+        <w:t>ler</w:t>
+      </w:r>
+      <w:r>
+        <w:rPr>
+          <w:lang w:val="en-PH"/>
+        </w:rPr>
         <w:t>.</w:t>
-      </w:r>
-      <w:r>
-        <w:rPr>
-          <w:lang w:val="en-PH"/>
-        </w:rPr>
-        <w:t xml:space="preserve"> </w:t>
       </w:r>
     </w:p>
   </w:footnote>

</xml_diff>

<commit_message>
Added DEV UART DTS/DSR/DCD full modem + loopback
</commit_message>
<xml_diff>
--- a/FreeRTOSv202212.01-LTS/FreeRTOS/Docs/DEV API - Extension Interface and MOS issues.docx
+++ b/FreeRTOSv202212.01-LTS/FreeRTOS/Docs/DEV API - Extension Interface and MOS issues.docx
@@ -43,13 +43,13 @@
         <w:rPr>
           <w:lang w:val="en-PH"/>
         </w:rPr>
-        <w:t>nterface and MOS issues</w:t>
+        <w:t xml:space="preserve">nterface and MOS </w:t>
       </w:r>
       <w:r>
         <w:rPr>
           <w:lang w:val="en-PH"/>
         </w:rPr>
-        <w:t xml:space="preserve"> Analysis</w:t>
+        <w:t>Analysis</w:t>
       </w:r>
     </w:p>
     <w:p>
@@ -4322,8 +4322,19 @@
       <w:r>
         <w:t xml:space="preserve">. </w:t>
       </w:r>
-      <w:r>
-        <w:t xml:space="preserve">The application can open </w:t>
+    </w:p>
+    <w:p>
+      <w:r>
+        <w:t xml:space="preserve">The application </w:t>
+      </w:r>
+      <w:r>
+        <w:t>will be able to</w:t>
+      </w:r>
+      <w:r>
+        <w:t xml:space="preserve"> open </w:t>
+      </w:r>
+      <w:r>
+        <w:t xml:space="preserve">a </w:t>
       </w:r>
       <w:r>
         <w:t>UART</w:t>
@@ -4332,274 +4343,212 @@
         <w:t>1</w:t>
       </w:r>
       <w:r>
-        <w:t xml:space="preserve"> in one of </w:t>
-      </w:r>
-      <w:r>
-        <w:t>four</w:t>
-      </w:r>
-      <w:r>
-        <w:t xml:space="preserve"> modes, that require </w:t>
+        <w:t xml:space="preserve"> </w:t>
+      </w:r>
+      <w:r>
+        <w:t xml:space="preserve">connection </w:t>
+      </w:r>
+      <w:r>
+        <w:t xml:space="preserve">in one of </w:t>
+      </w:r>
+      <w:r>
+        <w:t>seven</w:t>
+      </w:r>
+      <w:r>
+        <w:t xml:space="preserve"> modes</w:t>
+      </w:r>
+      <w:r>
+        <w:t>. These different modes</w:t>
+      </w:r>
+      <w:r>
+        <w:t xml:space="preserve"> require </w:t>
       </w:r>
       <w:r>
         <w:t xml:space="preserve">allocation of </w:t>
       </w:r>
       <w:r>
-        <w:t xml:space="preserve">different pins: </w:t>
-      </w:r>
-      <w:r>
-        <w:t xml:space="preserve">1/ </w:t>
-      </w:r>
-      <w:r>
-        <w:t xml:space="preserve">NO_FLOWCONTROL which requires just pins 17 (Tx) &amp; 18 (Rx) ; </w:t>
-      </w:r>
-      <w:r>
-        <w:t xml:space="preserve">2/ </w:t>
-      </w:r>
-      <w:r>
-        <w:t>S</w:t>
-      </w:r>
-      <w:r>
-        <w:t>W_FLOWCONTROL</w:t>
-      </w:r>
-      <w:r>
-        <w:t xml:space="preserve"> (software flow control</w:t>
-      </w:r>
-      <w:r>
-        <w:t xml:space="preserve"> with </w:t>
-      </w:r>
-      <w:r>
-        <w:t xml:space="preserve">Xon / </w:t>
+        <w:t>different pins</w:t>
+      </w:r>
+      <w:r>
+        <w:t>,</w:t>
+      </w:r>
+      <w:r>
+        <w:t xml:space="preserve"> and support different data flow control methods. </w:t>
+      </w:r>
+      <w:r>
+        <w:t xml:space="preserve">The simplest loopback mode requires no pins and </w:t>
+      </w:r>
+      <w:r>
+        <w:t xml:space="preserve">does without </w:t>
+      </w:r>
+      <w:r>
+        <w:t xml:space="preserve">flow control. </w:t>
+      </w:r>
+    </w:p>
+    <w:p>
+      <w:r>
+        <w:t>Four</w:t>
+      </w:r>
+      <w:r>
+        <w:t xml:space="preserve"> modes </w:t>
+      </w:r>
+      <w:r>
+        <w:t xml:space="preserve">will </w:t>
+      </w:r>
+      <w:r>
+        <w:t>support</w:t>
+      </w:r>
+      <w:r>
+        <w:t xml:space="preserve"> point-to-point connected </w:t>
+      </w:r>
+      <w:r>
+        <w:t xml:space="preserve">peer </w:t>
+      </w:r>
+      <w:r>
+        <w:t xml:space="preserve">DTEs (data terminal equipment, </w:t>
+      </w:r>
+      <w:r>
+        <w:t xml:space="preserve">such as the </w:t>
+      </w:r>
+      <w:r>
+        <w:t>Agon to a laptop</w:t>
+      </w:r>
+      <w:r>
+        <w:t>)</w:t>
+      </w:r>
+      <w:r>
+        <w:t xml:space="preserve"> </w:t>
+      </w:r>
+      <w:r>
+        <w:t>over short distances</w:t>
+      </w:r>
+      <w:r>
+        <w:t xml:space="preserve">. </w:t>
+      </w:r>
+      <w:r>
+        <w:t xml:space="preserve">These four modes differ in wiring and flow control methods. </w:t>
+      </w:r>
+      <w:r>
+        <w:t xml:space="preserve">Data rates decrease with distance due to signalling capacitance and noise. </w:t>
+      </w:r>
+    </w:p>
+    <w:p>
+      <w:r>
+        <w:t xml:space="preserve">Two modes will </w:t>
+      </w:r>
+      <w:r>
+        <w:t xml:space="preserve">enable connection over longer distances </w:t>
+      </w:r>
+      <w:r>
+        <w:t>and require external</w:t>
+      </w:r>
+      <w:r>
+        <w:t xml:space="preserve"> DCE (data communication equipment</w:t>
+      </w:r>
+      <w:r>
+        <w:rPr>
+          <w:rStyle w:val="FootnoteReference"/>
+        </w:rPr>
+        <w:footnoteReference w:id="5"/>
+      </w:r>
+      <w:r>
+        <w:t>)</w:t>
+      </w:r>
+      <w:r>
+        <w:t>.</w:t>
+      </w:r>
+      <w:r>
+        <w:t xml:space="preserve"> </w:t>
+      </w:r>
+      <w:r>
+        <w:t>DCE-type is not specified and can include</w:t>
+      </w:r>
+      <w:r>
+        <w:t xml:space="preserve"> </w:t>
+      </w:r>
+      <w:r>
+        <w:t>various network</w:t>
+      </w:r>
+      <w:r>
+        <w:t xml:space="preserve"> </w:t>
+      </w:r>
+      <w:r>
+        <w:t>signal carrier technolog</w:t>
+      </w:r>
+      <w:r>
+        <w:t>ies (wire, wireless)</w:t>
+      </w:r>
+      <w:r>
+        <w:t xml:space="preserve">. </w:t>
+      </w:r>
+      <w:r>
+        <w:t xml:space="preserve">One of these modes supports a point-to-point connection, and the other supports addressed connections – the only mode to do so. </w:t>
+      </w:r>
+      <w:r>
+        <w:t>Th</w:t>
+      </w:r>
+      <w:r>
+        <w:t xml:space="preserve">ese two </w:t>
+      </w:r>
+      <w:r>
+        <w:t>mode</w:t>
+      </w:r>
+      <w:r>
+        <w:t>s</w:t>
+      </w:r>
+      <w:r>
+        <w:t xml:space="preserve"> generalise the ability of </w:t>
+      </w:r>
+      <w:r>
+        <w:t>Agon</w:t>
+      </w:r>
+      <w:r>
+        <w:t xml:space="preserve"> to act as a micro-controller of remote end equipment. </w:t>
+      </w:r>
+      <w:r>
+        <w:t>All modes</w:t>
+      </w:r>
+      <w:r>
+        <w:t xml:space="preserve"> enable full duplex (simultaneous </w:t>
       </w:r>
       <w:proofErr w:type="spellStart"/>
       <w:r>
-        <w:t>Xoff</w:t>
+        <w:t>tx</w:t>
       </w:r>
       <w:proofErr w:type="spellEnd"/>
       <w:r>
-        <w:t xml:space="preserve"> handshaking</w:t>
-      </w:r>
-      <w:r>
-        <w:t>, ASCII characters DC1 and DC3 respectively</w:t>
-      </w:r>
-      <w:r>
-        <w:t>)</w:t>
-      </w:r>
-      <w:r>
-        <w:t xml:space="preserve">, which </w:t>
-      </w:r>
-      <w:r>
-        <w:t xml:space="preserve">also </w:t>
-      </w:r>
-      <w:r>
-        <w:t>requires pins 17 and 18 only</w:t>
-      </w:r>
-      <w:r>
-        <w:t xml:space="preserve">. Note that binary files can only be transmitted </w:t>
-      </w:r>
-      <w:r>
-        <w:t xml:space="preserve">DCE-DCE </w:t>
-      </w:r>
-      <w:r>
-        <w:t xml:space="preserve">using a protocol (e.g. </w:t>
+        <w:t xml:space="preserve"> and </w:t>
       </w:r>
       <w:proofErr w:type="spellStart"/>
       <w:r>
-        <w:t>Xmodem</w:t>
+        <w:t>rx</w:t>
       </w:r>
       <w:proofErr w:type="spellEnd"/>
       <w:r>
-        <w:t>) in this mode</w:t>
-      </w:r>
-      <w:r>
-        <w:t xml:space="preserve">; </w:t>
-      </w:r>
-      <w:r>
-        <w:t xml:space="preserve">3/ </w:t>
-      </w:r>
-      <w:r>
-        <w:t xml:space="preserve">HW_FLOWCONTROL, </w:t>
-      </w:r>
-      <w:r>
-        <w:t xml:space="preserve">or half-duplex, </w:t>
-      </w:r>
-      <w:r>
-        <w:t xml:space="preserve">which requires pins 19 </w:t>
-      </w:r>
-      <w:r>
-        <w:t xml:space="preserve">(RTS) </w:t>
-      </w:r>
-      <w:r>
-        <w:t xml:space="preserve">and 20 </w:t>
-      </w:r>
-      <w:r>
-        <w:t xml:space="preserve">(CTS) </w:t>
-      </w:r>
-      <w:r>
-        <w:t xml:space="preserve">in addition; and </w:t>
-      </w:r>
-      <w:r>
-        <w:t xml:space="preserve">4/ </w:t>
-      </w:r>
-      <w:r>
-        <w:t xml:space="preserve">MODEM_FLOWCONTROL, </w:t>
-      </w:r>
-      <w:r>
-        <w:t xml:space="preserve">or full-duplex, </w:t>
-      </w:r>
-      <w:r>
-        <w:t xml:space="preserve">which further requires pins 21 </w:t>
-      </w:r>
-      <w:r>
-        <w:t>(DTR)</w:t>
-      </w:r>
-      <w:r>
-        <w:t>, 22</w:t>
-      </w:r>
-      <w:r>
-        <w:t xml:space="preserve"> (DSR</w:t>
-      </w:r>
-      <w:r>
-        <w:t>)</w:t>
-      </w:r>
-      <w:r>
-        <w:t xml:space="preserve">, </w:t>
-      </w:r>
-      <w:r>
-        <w:t>23 (</w:t>
-      </w:r>
-      <w:r>
-        <w:t>DCD</w:t>
-      </w:r>
-      <w:r>
-        <w:t>)</w:t>
-      </w:r>
-      <w:r>
-        <w:t xml:space="preserve"> and </w:t>
-      </w:r>
-      <w:r>
-        <w:t>24 (</w:t>
-      </w:r>
-      <w:r>
-        <w:t>RI)</w:t>
-      </w:r>
-      <w:r>
-        <w:t>.</w:t>
-      </w:r>
-      <w:r>
-        <w:t xml:space="preserve"> </w:t>
-      </w:r>
-    </w:p>
-    <w:p>
-      <w:r>
-        <w:t xml:space="preserve">The first </w:t>
-      </w:r>
-      <w:r>
-        <w:t>three</w:t>
-      </w:r>
-      <w:r>
-        <w:t xml:space="preserve"> modes </w:t>
-      </w:r>
-      <w:r>
-        <w:t>will be</w:t>
-      </w:r>
-      <w:r>
-        <w:t xml:space="preserve"> sufficient between point-to-point connected </w:t>
-      </w:r>
-      <w:r>
-        <w:t xml:space="preserve">peer </w:t>
-      </w:r>
-      <w:r>
-        <w:t xml:space="preserve">DTEs (data terminal equipment, </w:t>
-      </w:r>
-      <w:r>
-        <w:t>such as the CPU to VDP</w:t>
-      </w:r>
-      <w:r>
-        <w:t>)</w:t>
-      </w:r>
-      <w:r>
-        <w:t xml:space="preserve"> </w:t>
-      </w:r>
-      <w:r>
-        <w:t>over short distances</w:t>
+        <w:t>) between peer</w:t>
+      </w:r>
+      <w:r>
+        <w:t>-to-peer</w:t>
+      </w:r>
+      <w:r>
+        <w:t xml:space="preserve"> micro-</w:t>
+      </w:r>
+      <w:r>
+        <w:t>controllers</w:t>
       </w:r>
       <w:r>
         <w:t xml:space="preserve">. </w:t>
       </w:r>
-      <w:r>
-        <w:t xml:space="preserve">Data rates decrease with distance due to signalling capacitance and noise. </w:t>
-      </w:r>
-    </w:p>
-    <w:p>
-      <w:r>
-        <w:t xml:space="preserve">The fourth mode </w:t>
-      </w:r>
-      <w:r>
-        <w:t>Modem flow control enables connection over longer distances via DCE (data communication equipment</w:t>
-      </w:r>
-      <w:r>
-        <w:rPr>
-          <w:rStyle w:val="FootnoteReference"/>
-        </w:rPr>
-        <w:footnoteReference w:id="5"/>
-      </w:r>
-      <w:r>
-        <w:t xml:space="preserve">) using </w:t>
-      </w:r>
-      <w:r>
-        <w:t>various network</w:t>
-      </w:r>
-      <w:r>
-        <w:t xml:space="preserve"> </w:t>
-      </w:r>
-      <w:r>
-        <w:t>signal carrier technolog</w:t>
-      </w:r>
-      <w:r>
-        <w:t>ies (wire, wireless)</w:t>
-      </w:r>
-      <w:r>
-        <w:t xml:space="preserve">. </w:t>
-      </w:r>
-      <w:r>
-        <w:t xml:space="preserve">This mode generalises the ability of </w:t>
-      </w:r>
-      <w:r>
-        <w:t>Agon</w:t>
-      </w:r>
-      <w:r>
-        <w:t xml:space="preserve"> to act as a micro-controller of remote end equipment. </w:t>
-      </w:r>
-      <w:r>
-        <w:t xml:space="preserve">It also enables full duplex (simultaneous </w:t>
-      </w:r>
-      <w:proofErr w:type="spellStart"/>
-      <w:r>
-        <w:t>tx</w:t>
-      </w:r>
-      <w:proofErr w:type="spellEnd"/>
-      <w:r>
-        <w:t xml:space="preserve"> and </w:t>
-      </w:r>
-      <w:proofErr w:type="spellStart"/>
-      <w:r>
-        <w:t>rx</w:t>
-      </w:r>
-      <w:proofErr w:type="spellEnd"/>
-      <w:r>
-        <w:t>) between peer</w:t>
-      </w:r>
-      <w:r>
-        <w:t>-to-peer</w:t>
-      </w:r>
-      <w:r>
-        <w:t xml:space="preserve"> micro-</w:t>
-      </w:r>
-      <w:r>
-        <w:t>controllers</w:t>
-      </w:r>
-      <w:r>
-        <w:t xml:space="preserve">. </w:t>
+    </w:p>
+    <w:p>
+      <w:r>
+        <w:t xml:space="preserve">Details </w:t>
+      </w:r>
+      <w:r>
+        <w:t xml:space="preserve">of these seven modes </w:t>
+      </w:r>
+      <w:r>
+        <w:t>are found in DEV UART Description referenced below.</w:t>
       </w:r>
     </w:p>
     <w:p>
@@ -4767,207 +4716,22 @@
         <w:t xml:space="preserve">. </w:t>
       </w:r>
       <w:r>
-        <w:t>It shall provide the ability to operate in half- or full-duplex transmission, using software</w:t>
-      </w:r>
-      <w:r>
-        <w:t>-</w:t>
-      </w:r>
-      <w:r>
-        <w:t>, hardware</w:t>
-      </w:r>
-      <w:r>
-        <w:t>-</w:t>
-      </w:r>
-      <w:r>
-        <w:t>, null-modem</w:t>
-      </w:r>
-      <w:r>
-        <w:t>-</w:t>
-      </w:r>
-      <w:r>
-        <w:t xml:space="preserve"> or full-modem </w:t>
-      </w:r>
-      <w:r>
-        <w:t>flow control</w:t>
+        <w:t xml:space="preserve">It shall provide the ability to operate in </w:t>
+      </w:r>
+      <w:r>
+        <w:t>one of seven</w:t>
+      </w:r>
+      <w:r>
+        <w:t xml:space="preserve"> modes</w:t>
       </w:r>
       <w:r>
         <w:t>.</w:t>
       </w:r>
-    </w:p>
-    <w:p>
-      <w:r>
-        <w:t>The API shall allow either buffered or non-buffered m</w:t>
-      </w:r>
-      <w:r>
-        <w:t>ethods</w:t>
-      </w:r>
-      <w:r>
-        <w:t xml:space="preserve"> </w:t>
-      </w:r>
-      <w:r>
-        <w:t>for application calling</w:t>
-      </w:r>
-      <w:r>
-        <w:t xml:space="preserve">, </w:t>
-      </w:r>
-      <w:r>
-        <w:t>either</w:t>
-      </w:r>
-      <w:r>
-        <w:t xml:space="preserve"> of which allow </w:t>
-      </w:r>
-      <w:r>
-        <w:t xml:space="preserve">FreeRTOS </w:t>
-      </w:r>
-      <w:r>
-        <w:t xml:space="preserve">tasks to run concurrently. </w:t>
-      </w:r>
-      <w:r>
-        <w:t>With the</w:t>
-      </w:r>
-      <w:r>
-        <w:t xml:space="preserve"> non-buffered </w:t>
-      </w:r>
-      <w:r>
-        <w:t>method,</w:t>
-      </w:r>
-      <w:r>
-        <w:t xml:space="preserve"> the calling task will </w:t>
-      </w:r>
-      <w:r>
-        <w:t xml:space="preserve">be </w:t>
-      </w:r>
-      <w:r>
-        <w:t>block</w:t>
-      </w:r>
-      <w:r>
-        <w:t>ed</w:t>
-      </w:r>
-      <w:r>
-        <w:t xml:space="preserve"> until </w:t>
-      </w:r>
-      <w:r>
-        <w:t xml:space="preserve">either </w:t>
-      </w:r>
-      <w:r>
-        <w:t>transmission</w:t>
-      </w:r>
-      <w:r>
-        <w:t xml:space="preserve"> is complete or an error occurs. </w:t>
-      </w:r>
-      <w:r>
-        <w:t>This m</w:t>
-      </w:r>
-      <w:r>
-        <w:t>ethod</w:t>
-      </w:r>
-      <w:r>
-        <w:t xml:space="preserve"> is best used with a software task dedicated to </w:t>
-      </w:r>
-      <w:proofErr w:type="spellStart"/>
-      <w:r>
-        <w:t>uart</w:t>
-      </w:r>
-      <w:proofErr w:type="spellEnd"/>
-      <w:r>
-        <w:t xml:space="preserve"> </w:t>
-      </w:r>
-      <w:proofErr w:type="spellStart"/>
-      <w:r>
-        <w:t>i</w:t>
-      </w:r>
-      <w:proofErr w:type="spellEnd"/>
-      <w:r>
-        <w:t xml:space="preserve">/o. </w:t>
-      </w:r>
-      <w:r>
-        <w:t xml:space="preserve">Whereas </w:t>
-      </w:r>
-      <w:r>
-        <w:t>with the</w:t>
-      </w:r>
-      <w:r>
-        <w:t xml:space="preserve"> buffered </w:t>
-      </w:r>
-      <w:r>
-        <w:t>method,</w:t>
-      </w:r>
-      <w:r>
-        <w:t xml:space="preserve"> the calling task will </w:t>
-      </w:r>
-      <w:r>
-        <w:t xml:space="preserve">not </w:t>
-      </w:r>
-      <w:r>
-        <w:t xml:space="preserve">be </w:t>
-      </w:r>
-      <w:r>
-        <w:t>block</w:t>
-      </w:r>
-      <w:r>
-        <w:t>ed</w:t>
-      </w:r>
-      <w:r>
-        <w:t xml:space="preserve"> but continue to</w:t>
-      </w:r>
-      <w:r>
-        <w:t xml:space="preserve"> run concurrently with </w:t>
-      </w:r>
-      <w:proofErr w:type="spellStart"/>
-      <w:r>
-        <w:t>uart</w:t>
-      </w:r>
-      <w:proofErr w:type="spellEnd"/>
-      <w:r>
-        <w:t xml:space="preserve"> </w:t>
-      </w:r>
-      <w:r>
-        <w:t>transmission</w:t>
-      </w:r>
-      <w:r>
-        <w:t xml:space="preserve">. </w:t>
-      </w:r>
-      <w:r>
-        <w:t xml:space="preserve">This mode is best used with a task </w:t>
-      </w:r>
-      <w:r>
-        <w:t xml:space="preserve">design </w:t>
-      </w:r>
-      <w:r>
-        <w:t>that loops around a number of</w:t>
-      </w:r>
-      <w:r>
-        <w:t xml:space="preserve"> independent activities</w:t>
-      </w:r>
-      <w:r>
-        <w:t xml:space="preserve">. Either </w:t>
-      </w:r>
-      <w:r>
-        <w:t>method</w:t>
-      </w:r>
-      <w:r>
-        <w:t xml:space="preserve"> can be used</w:t>
-      </w:r>
-      <w:r>
-        <w:t xml:space="preserve"> with two separate </w:t>
-      </w:r>
-      <w:r>
-        <w:t xml:space="preserve">FreeRTOS </w:t>
-      </w:r>
-      <w:r>
-        <w:t>tasks</w:t>
-      </w:r>
-      <w:r>
-        <w:t>, one</w:t>
-      </w:r>
-      <w:r>
-        <w:t xml:space="preserve"> for sending and </w:t>
-      </w:r>
-      <w:r>
-        <w:t xml:space="preserve">another for </w:t>
-      </w:r>
-      <w:r>
-        <w:t xml:space="preserve">receiving. </w:t>
+      <w:r>
+        <w:t xml:space="preserve"> For more detail see the DEV API Description in the references below.</w:t>
+      </w:r>
+      <w:r>
+        <w:t xml:space="preserve"> </w:t>
       </w:r>
     </w:p>
     <w:p>
@@ -5660,11 +5424,7 @@
         <w:t xml:space="preserve"> </w:t>
       </w:r>
       <w:r>
-        <w:t xml:space="preserve">is a true multi-master bus, providing </w:t>
-      </w:r>
-      <w:r>
-        <w:lastRenderedPageBreak/>
-        <w:t>arbitration and collision detection</w:t>
+        <w:t>is a true multi-master bus, providing arbitration and collision detection</w:t>
       </w:r>
       <w:r>
         <w:rPr>
@@ -5838,6 +5598,7 @@
         <w:pStyle w:val="Heading3"/>
       </w:pPr>
       <w:r>
+        <w:lastRenderedPageBreak/>
         <w:t xml:space="preserve">1/ </w:t>
       </w:r>
       <w:r>
@@ -6959,10 +6720,47 @@
           <w:rFonts w:cstheme="minorHAnsi"/>
         </w:rPr>
       </w:pPr>
+      <w:hyperlink r:id="rId22" w:history="1">
+        <w:r>
+          <w:rPr>
+            <w:rStyle w:val="Hyperlink"/>
+            <w:rFonts w:cstheme="minorHAnsi"/>
+          </w:rPr>
+          <w:t>https://en.wikipedia.org/wiki/Hayes_AT_command_set</w:t>
+        </w:r>
+      </w:hyperlink>
+      <w:r>
+        <w:rPr>
+          <w:rFonts w:cstheme="minorHAnsi"/>
+        </w:rPr>
+        <w:t xml:space="preserve"> Hayes “AT” Modem command set</w:t>
+      </w:r>
+    </w:p>
+    <w:p>
+      <w:pPr>
+        <w:rPr>
+          <w:rFonts w:cstheme="minorHAnsi"/>
+        </w:rPr>
+      </w:pPr>
+      <w:hyperlink r:id="rId23" w:history="1">
+        <w:r>
+          <w:rPr>
+            <w:rStyle w:val="Hyperlink"/>
+            <w:rFonts w:cstheme="minorHAnsi"/>
+          </w:rPr>
+          <w:t>https://github.com/julian-rose/FreeRTOS-for-Agon/blob/main/FreeRTOSv202212.01-LTS/FreeRTOS/Docs/FreeRTOS%20MOS%20DEV%20API.docx</w:t>
+        </w:r>
+      </w:hyperlink>
+      <w:r>
+        <w:rPr>
+          <w:rFonts w:cstheme="minorHAnsi"/>
+        </w:rPr>
+        <w:t xml:space="preserve"> DEV API description</w:t>
+      </w:r>
     </w:p>
     <w:sectPr>
-      <w:headerReference w:type="default" r:id="rId22"/>
-      <w:footerReference w:type="default" r:id="rId23"/>
+      <w:headerReference w:type="default" r:id="rId24"/>
+      <w:footerReference w:type="default" r:id="rId25"/>
       <w:pgSz w:w="12240" w:h="15840"/>
       <w:pgMar w:top="1440" w:right="1440" w:bottom="1440" w:left="1440" w:header="708" w:footer="708" w:gutter="0"/>
       <w:cols w:space="708"/>
@@ -7111,7 +6909,7 @@
         <w:noProof/>
         <w:lang w:val="en-PH"/>
       </w:rPr>
-      <w:t>20.Jul.2024 16:13</w:t>
+      <w:t>29.Jul.2024 18:34</w:t>
     </w:r>
     <w:r>
       <w:rPr>
@@ -7737,7 +7535,7 @@
         <w:szCs w:val="20"/>
         <w:lang w:val="en-PH"/>
       </w:rPr>
-      <w:t>nterface and MOS issue</w:t>
+      <w:t xml:space="preserve">nterface and MOS </w:t>
     </w:r>
     <w:r>
       <w:rPr>
@@ -7745,15 +7543,7 @@
         <w:szCs w:val="20"/>
         <w:lang w:val="en-PH"/>
       </w:rPr>
-      <w:t>s</w:t>
-    </w:r>
-    <w:r>
-      <w:rPr>
-        <w:sz w:val="20"/>
-        <w:szCs w:val="20"/>
-        <w:lang w:val="en-PH"/>
-      </w:rPr>
-      <w:t xml:space="preserve"> Analysis</w:t>
+      <w:t>Analysis</w:t>
     </w:r>
   </w:p>
   <w:p>
@@ -8594,6 +8384,82 @@
       </w:tcPr>
     </w:tblStylePr>
   </w:style>
+  <w:style w:type="table" w:styleId="GridTable4">
+    <w:name w:val="Grid Table 4"/>
+    <w:basedOn w:val="TableNormal"/>
+    <w:uiPriority w:val="49"/>
+    <w:rsid w:val="00D14526"/>
+    <w:pPr>
+      <w:spacing w:after="0" w:line="240" w:lineRule="auto"/>
+    </w:pPr>
+    <w:tblPr>
+      <w:tblStyleRowBandSize w:val="1"/>
+      <w:tblStyleColBandSize w:val="1"/>
+      <w:tblBorders>
+        <w:top w:val="single" w:sz="4" w:space="0" w:color="666666" w:themeColor="text1" w:themeTint="99"/>
+        <w:left w:val="single" w:sz="4" w:space="0" w:color="666666" w:themeColor="text1" w:themeTint="99"/>
+        <w:bottom w:val="single" w:sz="4" w:space="0" w:color="666666" w:themeColor="text1" w:themeTint="99"/>
+        <w:right w:val="single" w:sz="4" w:space="0" w:color="666666" w:themeColor="text1" w:themeTint="99"/>
+        <w:insideH w:val="single" w:sz="4" w:space="0" w:color="666666" w:themeColor="text1" w:themeTint="99"/>
+        <w:insideV w:val="single" w:sz="4" w:space="0" w:color="666666" w:themeColor="text1" w:themeTint="99"/>
+      </w:tblBorders>
+    </w:tblPr>
+    <w:tblStylePr w:type="firstRow">
+      <w:rPr>
+        <w:b/>
+        <w:bCs/>
+        <w:color w:val="FFFFFF" w:themeColor="background1"/>
+      </w:rPr>
+      <w:tblPr/>
+      <w:tcPr>
+        <w:tcBorders>
+          <w:top w:val="single" w:sz="4" w:space="0" w:color="000000" w:themeColor="text1"/>
+          <w:left w:val="single" w:sz="4" w:space="0" w:color="000000" w:themeColor="text1"/>
+          <w:bottom w:val="single" w:sz="4" w:space="0" w:color="000000" w:themeColor="text1"/>
+          <w:right w:val="single" w:sz="4" w:space="0" w:color="000000" w:themeColor="text1"/>
+          <w:insideH w:val="nil"/>
+          <w:insideV w:val="nil"/>
+        </w:tcBorders>
+        <w:shd w:val="clear" w:color="auto" w:fill="000000" w:themeFill="text1"/>
+      </w:tcPr>
+    </w:tblStylePr>
+    <w:tblStylePr w:type="lastRow">
+      <w:rPr>
+        <w:b/>
+        <w:bCs/>
+      </w:rPr>
+      <w:tblPr/>
+      <w:tcPr>
+        <w:tcBorders>
+          <w:top w:val="double" w:sz="4" w:space="0" w:color="000000" w:themeColor="text1"/>
+        </w:tcBorders>
+      </w:tcPr>
+    </w:tblStylePr>
+    <w:tblStylePr w:type="firstCol">
+      <w:rPr>
+        <w:b/>
+        <w:bCs/>
+      </w:rPr>
+    </w:tblStylePr>
+    <w:tblStylePr w:type="lastCol">
+      <w:rPr>
+        <w:b/>
+        <w:bCs/>
+      </w:rPr>
+    </w:tblStylePr>
+    <w:tblStylePr w:type="band1Vert">
+      <w:tblPr/>
+      <w:tcPr>
+        <w:shd w:val="clear" w:color="auto" w:fill="CCCCCC" w:themeFill="text1" w:themeFillTint="33"/>
+      </w:tcPr>
+    </w:tblStylePr>
+    <w:tblStylePr w:type="band1Horz">
+      <w:tblPr/>
+      <w:tcPr>
+        <w:shd w:val="clear" w:color="auto" w:fill="CCCCCC" w:themeFill="text1" w:themeFillTint="33"/>
+      </w:tcPr>
+    </w:tblStylePr>
+  </w:style>
 </w:styles>
 </file>
 

</xml_diff>